<commit_message>
added splash logo to sprites
</commit_message>
<xml_diff>
--- a/Assets/Documentation/CS583 Assignment 2 GDD.docx
+++ b/Assets/Documentation/CS583 Assignment 2 GDD.docx
@@ -643,15 +643,7 @@
                   <w:sz w:val="20"/>
                   <w:szCs w:val="20"/>
                 </w:rPr>
-                <w:t>2 Hi</w:t>
-              </w:r>
-              <w:r>
-                <w:rPr>
-                  <w:color w:val="1155CC"/>
-                  <w:sz w:val="20"/>
-                  <w:szCs w:val="20"/>
-                </w:rPr>
-                <w:t>gh Concept</w:t>
+                <w:t>2 High Concept</w:t>
               </w:r>
             </w:hyperlink>
           </w:p>
@@ -929,15 +921,7 @@
                   <w:sz w:val="20"/>
                   <w:szCs w:val="20"/>
                 </w:rPr>
-                <w:t>11.1 Ch</w:t>
-              </w:r>
-              <w:r>
-                <w:rPr>
-                  <w:color w:val="1155CC"/>
-                  <w:sz w:val="20"/>
-                  <w:szCs w:val="20"/>
-                </w:rPr>
-                <w:t>aracters</w:t>
+                <w:t>11.1 Characters</w:t>
               </w:r>
             </w:hyperlink>
           </w:p>
@@ -2108,99 +2092,83 @@
           <w:sz w:val="20"/>
           <w:szCs w:val="20"/>
         </w:rPr>
-        <w:t>Rat</w:t>
+        <w:t xml:space="preserve">Rating: </w:t>
       </w:r>
       <w:r>
         <w:rPr>
           <w:sz w:val="20"/>
           <w:szCs w:val="20"/>
         </w:rPr>
-        <w:t xml:space="preserve">ing: </w:t>
-      </w:r>
+        <w:t>(RP) ESRB</w:t>
+      </w:r>
+    </w:p>
+    <w:p>
       <w:r>
         <w:rPr>
           <w:sz w:val="20"/>
           <w:szCs w:val="20"/>
         </w:rPr>
-        <w:t>(RP) ESRB</w:t>
-      </w:r>
-    </w:p>
-    <w:p>
+        <w:t>Target: Casual gamer (aging from 1</w:t>
+      </w:r>
       <w:r>
         <w:rPr>
           <w:sz w:val="20"/>
           <w:szCs w:val="20"/>
         </w:rPr>
-        <w:t>Target: Casual gamer (aging from 1</w:t>
+        <w:t>3</w:t>
       </w:r>
       <w:r>
         <w:rPr>
           <w:sz w:val="20"/>
           <w:szCs w:val="20"/>
         </w:rPr>
-        <w:t>3</w:t>
+        <w:t xml:space="preserve"> - 3</w:t>
       </w:r>
       <w:r>
         <w:rPr>
           <w:sz w:val="20"/>
           <w:szCs w:val="20"/>
         </w:rPr>
-        <w:t xml:space="preserve"> - 3</w:t>
+        <w:t>5</w:t>
       </w:r>
       <w:r>
         <w:rPr>
           <w:sz w:val="20"/>
           <w:szCs w:val="20"/>
         </w:rPr>
-        <w:t>5</w:t>
-      </w:r>
+        <w:t>)</w:t>
+      </w:r>
+    </w:p>
+    <w:p>
       <w:r>
         <w:rPr>
           <w:sz w:val="20"/>
           <w:szCs w:val="20"/>
         </w:rPr>
-        <w:t>)</w:t>
-      </w:r>
-    </w:p>
-    <w:p>
+        <w:t xml:space="preserve">Release date: </w:t>
+      </w:r>
       <w:r>
         <w:rPr>
           <w:sz w:val="20"/>
           <w:szCs w:val="20"/>
         </w:rPr>
-        <w:t xml:space="preserve">Release date: </w:t>
-      </w:r>
+        <w:t>TBA</w:t>
+      </w:r>
+    </w:p>
+    <w:p>
       <w:r>
         <w:rPr>
           <w:sz w:val="20"/>
           <w:szCs w:val="20"/>
         </w:rPr>
-        <w:t>TBA</w:t>
-      </w:r>
-    </w:p>
-    <w:p>
+        <w:t xml:space="preserve">Publisher: </w:t>
+      </w:r>
       <w:r>
         <w:rPr>
           <w:sz w:val="20"/>
           <w:szCs w:val="20"/>
         </w:rPr>
-        <w:t xml:space="preserve">Publisher: </w:t>
-      </w:r>
-      <w:proofErr w:type="spellStart"/>
-      <w:r>
-        <w:rPr>
-          <w:sz w:val="20"/>
-          <w:szCs w:val="20"/>
-        </w:rPr>
-        <w:t>brandon’s</w:t>
-      </w:r>
-      <w:proofErr w:type="spellEnd"/>
-      <w:r>
-        <w:rPr>
-          <w:sz w:val="20"/>
-          <w:szCs w:val="20"/>
-        </w:rPr>
-        <w:t xml:space="preserve"> games</w:t>
+        <w:t>GBB (games by brandon)</w:t>
       </w:r>
     </w:p>
     <w:p>
@@ -2272,10 +2240,7 @@
       <w:bookmarkStart w:id="1" w:name="_95wmo5avc9o5" w:colFirst="0" w:colLast="0"/>
       <w:bookmarkEnd w:id="1"/>
       <w:r>
-        <w:t>2 Hig</w:t>
-      </w:r>
-      <w:r>
-        <w:t>h Concept</w:t>
+        <w:t>2 High Concept</w:t>
       </w:r>
     </w:p>
     <w:p>
@@ -2337,10 +2302,7 @@
         <w:contextualSpacing w:val="0"/>
       </w:pPr>
       <w:r>
-        <w:t>5</w:t>
-      </w:r>
-      <w:r>
-        <w:t xml:space="preserve"> Competitors / Similar Titles</w:t>
+        <w:t>5 Competitors / Similar Titles</w:t>
       </w:r>
     </w:p>
     <w:p>
@@ -2453,10 +2415,7 @@
         <w:contextualSpacing w:val="0"/>
       </w:pPr>
       <w:r>
-        <w:t>1</w:t>
-      </w:r>
-      <w:r>
-        <w:t>0 Game Play</w:t>
+        <w:t>10 Game Play</w:t>
       </w:r>
     </w:p>
     <w:p>
@@ -2487,10 +2446,7 @@
       <w:bookmarkStart w:id="3" w:name="_6iglspwhx24" w:colFirst="0" w:colLast="0"/>
       <w:bookmarkEnd w:id="3"/>
       <w:r>
-        <w:t>1</w:t>
-      </w:r>
-      <w:r>
-        <w:t xml:space="preserve">0.2 </w:t>
+        <w:t xml:space="preserve">10.2 </w:t>
       </w:r>
       <w:r>
         <w:tab/>
@@ -2512,10 +2468,7 @@
         <w:contextualSpacing w:val="0"/>
       </w:pPr>
       <w:r>
-        <w:t>1</w:t>
-      </w:r>
-      <w:r>
-        <w:t>1 Players</w:t>
+        <w:t>11 Players</w:t>
       </w:r>
     </w:p>
     <w:p>
@@ -2528,10 +2481,7 @@
       </w:r>
       <w:r>
         <w:tab/>
-        <w:t>Character</w:t>
-      </w:r>
-      <w:r>
-        <w:t>s</w:t>
+        <w:t>Characters</w:t>
       </w:r>
     </w:p>
     <w:p>
@@ -2611,10 +2561,7 @@
       <w:bookmarkEnd w:id="7"/>
       <w:r>
         <w:lastRenderedPageBreak/>
-        <w:t>1</w:t>
-      </w:r>
-      <w:r>
-        <w:t xml:space="preserve">3.1 </w:t>
+        <w:t xml:space="preserve">13.1 </w:t>
       </w:r>
       <w:r>
         <w:tab/>
@@ -2840,7 +2787,10 @@
     <w:sectPr>
       <w:headerReference w:type="even" r:id="rId48"/>
       <w:headerReference w:type="default" r:id="rId49"/>
-      <w:headerReference w:type="first" r:id="rId50"/>
+      <w:footerReference w:type="even" r:id="rId50"/>
+      <w:footerReference w:type="default" r:id="rId51"/>
+      <w:headerReference w:type="first" r:id="rId52"/>
+      <w:footerReference w:type="first" r:id="rId53"/>
       <w:pgSz w:w="12240" w:h="15840"/>
       <w:pgMar w:top="1440" w:right="1440" w:bottom="1440" w:left="1440" w:header="720" w:footer="720" w:gutter="0"/>
       <w:pgNumType w:start="1"/>
@@ -2873,6 +2823,36 @@
     </w:p>
   </w:endnote>
 </w:endnotes>
+</file>
+
+<file path=word/footer1.xml><?xml version="1.0" encoding="utf-8"?>
+<w:ftr xmlns:wpc="http://schemas.microsoft.com/office/word/2010/wordprocessingCanvas" xmlns:cx="http://schemas.microsoft.com/office/drawing/2014/chartex" xmlns:cx1="http://schemas.microsoft.com/office/drawing/2015/9/8/chartex" xmlns:cx2="http://schemas.microsoft.com/office/drawing/2015/10/21/chartex" xmlns:cx3="http://schemas.microsoft.com/office/drawing/2016/5/9/chartex" xmlns:cx4="http://schemas.microsoft.com/office/drawing/2016/5/10/chartex" xmlns:cx5="http://schemas.microsoft.com/office/drawing/2016/5/11/chartex" xmlns:cx6="http://schemas.microsoft.com/office/drawing/2016/5/12/chartex" xmlns:cx7="http://schemas.microsoft.com/office/drawing/2016/5/13/chartex" xmlns:cx8="http://schemas.microsoft.com/office/drawing/2016/5/14/chartex" xmlns:mc="http://schemas.openxmlformats.org/markup-compatibility/2006" xmlns:aink="http://schemas.microsoft.com/office/drawing/2016/ink" xmlns:am3d="http://schemas.microsoft.com/office/drawing/2017/model3d" xmlns:o="urn:schemas-microsoft-com:office:office" xmlns:r="http://schemas.openxmlformats.org/officeDocument/2006/relationships" xmlns:m="http://schemas.openxmlformats.org/officeDocument/2006/math" xmlns:v="urn:schemas-microsoft-com:vml" xmlns:wp14="http://schemas.microsoft.com/office/word/2010/wordprocessingDrawing" xmlns:wp="http://schemas.openxmlformats.org/drawingml/2006/wordprocessingDrawing" xmlns:w10="urn:schemas-microsoft-com:office:word" xmlns:w="http://schemas.openxmlformats.org/wordprocessingml/2006/main" xmlns:w14="http://schemas.microsoft.com/office/word/2010/wordml" xmlns:w15="http://schemas.microsoft.com/office/word/2012/wordml" xmlns:w16cex="http://schemas.microsoft.com/office/word/2018/wordml/cex" xmlns:w16cid="http://schemas.microsoft.com/office/word/2016/wordml/cid" xmlns:w16="http://schemas.microsoft.com/office/word/2018/wordml" xmlns:w16se="http://schemas.microsoft.com/office/word/2015/wordml/symex" xmlns:wpg="http://schemas.microsoft.com/office/word/2010/wordprocessingGroup" xmlns:wpi="http://schemas.microsoft.com/office/word/2010/wordprocessingInk" xmlns:wne="http://schemas.microsoft.com/office/word/2006/wordml" xmlns:wps="http://schemas.microsoft.com/office/word/2010/wordprocessingShape" mc:Ignorable="w14 w15 w16se w16cid w16 w16cex wp14">
+  <w:p>
+    <w:pPr>
+      <w:pStyle w:val="Footer"/>
+    </w:pPr>
+  </w:p>
+</w:ftr>
+</file>
+
+<file path=word/footer2.xml><?xml version="1.0" encoding="utf-8"?>
+<w:ftr xmlns:wpc="http://schemas.microsoft.com/office/word/2010/wordprocessingCanvas" xmlns:cx="http://schemas.microsoft.com/office/drawing/2014/chartex" xmlns:cx1="http://schemas.microsoft.com/office/drawing/2015/9/8/chartex" xmlns:cx2="http://schemas.microsoft.com/office/drawing/2015/10/21/chartex" xmlns:cx3="http://schemas.microsoft.com/office/drawing/2016/5/9/chartex" xmlns:cx4="http://schemas.microsoft.com/office/drawing/2016/5/10/chartex" xmlns:cx5="http://schemas.microsoft.com/office/drawing/2016/5/11/chartex" xmlns:cx6="http://schemas.microsoft.com/office/drawing/2016/5/12/chartex" xmlns:cx7="http://schemas.microsoft.com/office/drawing/2016/5/13/chartex" xmlns:cx8="http://schemas.microsoft.com/office/drawing/2016/5/14/chartex" xmlns:mc="http://schemas.openxmlformats.org/markup-compatibility/2006" xmlns:aink="http://schemas.microsoft.com/office/drawing/2016/ink" xmlns:am3d="http://schemas.microsoft.com/office/drawing/2017/model3d" xmlns:o="urn:schemas-microsoft-com:office:office" xmlns:r="http://schemas.openxmlformats.org/officeDocument/2006/relationships" xmlns:m="http://schemas.openxmlformats.org/officeDocument/2006/math" xmlns:v="urn:schemas-microsoft-com:vml" xmlns:wp14="http://schemas.microsoft.com/office/word/2010/wordprocessingDrawing" xmlns:wp="http://schemas.openxmlformats.org/drawingml/2006/wordprocessingDrawing" xmlns:w10="urn:schemas-microsoft-com:office:word" xmlns:w="http://schemas.openxmlformats.org/wordprocessingml/2006/main" xmlns:w14="http://schemas.microsoft.com/office/word/2010/wordml" xmlns:w15="http://schemas.microsoft.com/office/word/2012/wordml" xmlns:w16cex="http://schemas.microsoft.com/office/word/2018/wordml/cex" xmlns:w16cid="http://schemas.microsoft.com/office/word/2016/wordml/cid" xmlns:w16="http://schemas.microsoft.com/office/word/2018/wordml" xmlns:w16se="http://schemas.microsoft.com/office/word/2015/wordml/symex" xmlns:wpg="http://schemas.microsoft.com/office/word/2010/wordprocessingGroup" xmlns:wpi="http://schemas.microsoft.com/office/word/2010/wordprocessingInk" xmlns:wne="http://schemas.microsoft.com/office/word/2006/wordml" xmlns:wps="http://schemas.microsoft.com/office/word/2010/wordprocessingShape" mc:Ignorable="w14 w15 w16se w16cid w16 w16cex wp14">
+  <w:p>
+    <w:pPr>
+      <w:pStyle w:val="Footer"/>
+    </w:pPr>
+  </w:p>
+</w:ftr>
+</file>
+
+<file path=word/footer3.xml><?xml version="1.0" encoding="utf-8"?>
+<w:ftr xmlns:wpc="http://schemas.microsoft.com/office/word/2010/wordprocessingCanvas" xmlns:cx="http://schemas.microsoft.com/office/drawing/2014/chartex" xmlns:cx1="http://schemas.microsoft.com/office/drawing/2015/9/8/chartex" xmlns:cx2="http://schemas.microsoft.com/office/drawing/2015/10/21/chartex" xmlns:cx3="http://schemas.microsoft.com/office/drawing/2016/5/9/chartex" xmlns:cx4="http://schemas.microsoft.com/office/drawing/2016/5/10/chartex" xmlns:cx5="http://schemas.microsoft.com/office/drawing/2016/5/11/chartex" xmlns:cx6="http://schemas.microsoft.com/office/drawing/2016/5/12/chartex" xmlns:cx7="http://schemas.microsoft.com/office/drawing/2016/5/13/chartex" xmlns:cx8="http://schemas.microsoft.com/office/drawing/2016/5/14/chartex" xmlns:mc="http://schemas.openxmlformats.org/markup-compatibility/2006" xmlns:aink="http://schemas.microsoft.com/office/drawing/2016/ink" xmlns:am3d="http://schemas.microsoft.com/office/drawing/2017/model3d" xmlns:o="urn:schemas-microsoft-com:office:office" xmlns:r="http://schemas.openxmlformats.org/officeDocument/2006/relationships" xmlns:m="http://schemas.openxmlformats.org/officeDocument/2006/math" xmlns:v="urn:schemas-microsoft-com:vml" xmlns:wp14="http://schemas.microsoft.com/office/word/2010/wordprocessingDrawing" xmlns:wp="http://schemas.openxmlformats.org/drawingml/2006/wordprocessingDrawing" xmlns:w10="urn:schemas-microsoft-com:office:word" xmlns:w="http://schemas.openxmlformats.org/wordprocessingml/2006/main" xmlns:w14="http://schemas.microsoft.com/office/word/2010/wordml" xmlns:w15="http://schemas.microsoft.com/office/word/2012/wordml" xmlns:w16cex="http://schemas.microsoft.com/office/word/2018/wordml/cex" xmlns:w16cid="http://schemas.microsoft.com/office/word/2016/wordml/cid" xmlns:w16="http://schemas.microsoft.com/office/word/2018/wordml" xmlns:w16se="http://schemas.microsoft.com/office/word/2015/wordml/symex" xmlns:wpg="http://schemas.microsoft.com/office/word/2010/wordprocessingGroup" xmlns:wpi="http://schemas.microsoft.com/office/word/2010/wordprocessingInk" xmlns:wne="http://schemas.microsoft.com/office/word/2006/wordml" xmlns:wps="http://schemas.microsoft.com/office/word/2010/wordprocessingShape" mc:Ignorable="w14 w15 w16se w16cid w16 w16cex wp14">
+  <w:p>
+    <w:pPr>
+      <w:pStyle w:val="Footer"/>
+    </w:pPr>
+  </w:p>
+</w:ftr>
 </file>
 
 <file path=word/footnotes.xml><?xml version="1.0" encoding="utf-8"?>

</xml_diff>

<commit_message>
added GDD to assets
</commit_message>
<xml_diff>
--- a/Assets/Documentation/CS583 Assignment 2 GDD.docx
+++ b/Assets/Documentation/CS583 Assignment 2 GDD.docx
@@ -400,172 +400,338 @@
           <w:sz w:val="40"/>
           <w:szCs w:val="40"/>
         </w:rPr>
-        <w:t>Music: TBD</w:t>
-      </w:r>
-    </w:p>
-    <w:p>
-      <w:pPr>
-        <w:rPr>
-          <w:sz w:val="40"/>
-          <w:szCs w:val="40"/>
-        </w:rPr>
-      </w:pPr>
-    </w:p>
-    <w:p>
-      <w:pPr>
-        <w:rPr>
-          <w:sz w:val="40"/>
-          <w:szCs w:val="40"/>
-        </w:rPr>
-      </w:pPr>
-      <w:r>
-        <w:rPr>
-          <w:sz w:val="40"/>
-          <w:szCs w:val="40"/>
-        </w:rPr>
-        <w:t>Scripts: TBD</w:t>
-      </w:r>
-    </w:p>
-    <w:p>
-      <w:pPr>
-        <w:rPr>
-          <w:sz w:val="40"/>
-          <w:szCs w:val="40"/>
-        </w:rPr>
-      </w:pPr>
-    </w:p>
-    <w:p>
-      <w:pPr>
-        <w:rPr>
-          <w:sz w:val="40"/>
-          <w:szCs w:val="40"/>
-        </w:rPr>
-      </w:pPr>
-    </w:p>
-    <w:p>
-      <w:pPr>
-        <w:rPr>
-          <w:sz w:val="40"/>
-          <w:szCs w:val="40"/>
-        </w:rPr>
-      </w:pPr>
-    </w:p>
-    <w:p>
-      <w:pPr>
-        <w:rPr>
-          <w:sz w:val="40"/>
-          <w:szCs w:val="40"/>
-        </w:rPr>
-      </w:pPr>
-    </w:p>
-    <w:p>
-      <w:pPr>
-        <w:rPr>
-          <w:sz w:val="40"/>
-          <w:szCs w:val="40"/>
-        </w:rPr>
-      </w:pPr>
-    </w:p>
-    <w:p>
-      <w:pPr>
-        <w:rPr>
-          <w:sz w:val="40"/>
-          <w:szCs w:val="40"/>
-        </w:rPr>
-      </w:pPr>
-    </w:p>
-    <w:p>
-      <w:pPr>
-        <w:rPr>
-          <w:sz w:val="40"/>
-          <w:szCs w:val="40"/>
-        </w:rPr>
-      </w:pPr>
-    </w:p>
-    <w:p>
-      <w:pPr>
-        <w:rPr>
-          <w:sz w:val="40"/>
-          <w:szCs w:val="40"/>
-        </w:rPr>
-      </w:pPr>
-    </w:p>
-    <w:p>
-      <w:pPr>
-        <w:rPr>
-          <w:sz w:val="40"/>
-          <w:szCs w:val="40"/>
-        </w:rPr>
-      </w:pPr>
-    </w:p>
-    <w:p>
-      <w:pPr>
-        <w:rPr>
-          <w:sz w:val="40"/>
-          <w:szCs w:val="40"/>
-        </w:rPr>
-      </w:pPr>
-    </w:p>
-    <w:p>
-      <w:pPr>
-        <w:rPr>
-          <w:sz w:val="40"/>
-          <w:szCs w:val="40"/>
-        </w:rPr>
-      </w:pPr>
-    </w:p>
-    <w:p>
-      <w:pPr>
-        <w:rPr>
-          <w:sz w:val="40"/>
-          <w:szCs w:val="40"/>
-        </w:rPr>
-      </w:pPr>
-    </w:p>
-    <w:p>
-      <w:pPr>
-        <w:rPr>
-          <w:sz w:val="40"/>
-          <w:szCs w:val="40"/>
-        </w:rPr>
-      </w:pPr>
-    </w:p>
-    <w:p>
-      <w:pPr>
-        <w:rPr>
-          <w:sz w:val="40"/>
-          <w:szCs w:val="40"/>
-        </w:rPr>
-      </w:pPr>
-    </w:p>
-    <w:p>
-      <w:pPr>
-        <w:rPr>
-          <w:sz w:val="40"/>
-          <w:szCs w:val="40"/>
-        </w:rPr>
-      </w:pPr>
-    </w:p>
-    <w:p>
-      <w:pPr>
-        <w:rPr>
-          <w:sz w:val="40"/>
-          <w:szCs w:val="40"/>
-        </w:rPr>
-      </w:pPr>
-    </w:p>
-    <w:p>
-      <w:pPr>
-        <w:rPr>
-          <w:sz w:val="40"/>
-          <w:szCs w:val="40"/>
-        </w:rPr>
-      </w:pPr>
-    </w:p>
-    <w:p>
-      <w:r>
-        <w:t>This page: Table of Contents and Team Member Listing</w:t>
-      </w:r>
+        <w:t xml:space="preserve">Music: </w:t>
+      </w:r>
+      <w:r>
+        <w:rPr>
+          <w:sz w:val="40"/>
+          <w:szCs w:val="40"/>
+        </w:rPr>
+        <w:t>Jump Sound Effec</w:t>
+      </w:r>
+      <w:r>
+        <w:rPr>
+          <w:sz w:val="40"/>
+          <w:szCs w:val="40"/>
+        </w:rPr>
+        <w:t>t</w:t>
+      </w:r>
+    </w:p>
+    <w:p>
+      <w:pPr>
+        <w:rPr>
+          <w:sz w:val="40"/>
+          <w:szCs w:val="40"/>
+        </w:rPr>
+      </w:pPr>
+      <w:r>
+        <w:rPr>
+          <w:sz w:val="40"/>
+          <w:szCs w:val="40"/>
+        </w:rPr>
+        <w:t xml:space="preserve">Royalty free found on </w:t>
+      </w:r>
+      <w:proofErr w:type="spellStart"/>
+      <w:r>
+        <w:rPr>
+          <w:sz w:val="40"/>
+          <w:szCs w:val="40"/>
+        </w:rPr>
+        <w:t>dropbox</w:t>
+      </w:r>
+      <w:proofErr w:type="spellEnd"/>
+      <w:r>
+        <w:rPr>
+          <w:sz w:val="40"/>
+          <w:szCs w:val="40"/>
+        </w:rPr>
+        <w:t xml:space="preserve"> on 11/17/20</w:t>
+      </w:r>
+    </w:p>
+    <w:p>
+      <w:pPr>
+        <w:rPr>
+          <w:sz w:val="40"/>
+          <w:szCs w:val="40"/>
+        </w:rPr>
+      </w:pPr>
+      <w:hyperlink r:id="rId8" w:history="1">
+        <w:r>
+          <w:rPr>
+            <w:rStyle w:val="Hyperlink"/>
+            <w:sz w:val="40"/>
+            <w:szCs w:val="40"/>
+          </w:rPr>
+          <w:t>https://www.dropbox.com/s/ac47vku00325pft/8-bit%20Jump.wav?dl=0</w:t>
+        </w:r>
+      </w:hyperlink>
+    </w:p>
+    <w:p>
+      <w:pPr>
+        <w:rPr>
+          <w:sz w:val="40"/>
+          <w:szCs w:val="40"/>
+        </w:rPr>
+      </w:pPr>
+    </w:p>
+    <w:p>
+      <w:pPr>
+        <w:rPr>
+          <w:sz w:val="40"/>
+          <w:szCs w:val="40"/>
+        </w:rPr>
+      </w:pPr>
+      <w:r>
+        <w:rPr>
+          <w:sz w:val="40"/>
+          <w:szCs w:val="40"/>
+        </w:rPr>
+        <w:t>Game Over Sound Effect</w:t>
+      </w:r>
+    </w:p>
+    <w:p>
+      <w:pPr>
+        <w:rPr>
+          <w:sz w:val="40"/>
+          <w:szCs w:val="40"/>
+        </w:rPr>
+      </w:pPr>
+      <w:r>
+        <w:rPr>
+          <w:sz w:val="40"/>
+          <w:szCs w:val="40"/>
+        </w:rPr>
+        <w:t xml:space="preserve">Royalty free found on </w:t>
+      </w:r>
+      <w:proofErr w:type="spellStart"/>
+      <w:r>
+        <w:rPr>
+          <w:sz w:val="40"/>
+          <w:szCs w:val="40"/>
+        </w:rPr>
+        <w:t>youtube</w:t>
+      </w:r>
+      <w:proofErr w:type="spellEnd"/>
+      <w:r>
+        <w:rPr>
+          <w:sz w:val="40"/>
+          <w:szCs w:val="40"/>
+        </w:rPr>
+        <w:t xml:space="preserve"> on 11/17/20</w:t>
+      </w:r>
+    </w:p>
+    <w:p>
+      <w:pPr>
+        <w:rPr>
+          <w:sz w:val="40"/>
+          <w:szCs w:val="40"/>
+        </w:rPr>
+      </w:pPr>
+      <w:hyperlink r:id="rId9" w:history="1">
+        <w:r>
+          <w:rPr>
+            <w:rStyle w:val="Hyperlink"/>
+            <w:sz w:val="40"/>
+            <w:szCs w:val="40"/>
+          </w:rPr>
+          <w:t>https://www.youtube.com/watch?v=qE2YQyoCpL8</w:t>
+        </w:r>
+      </w:hyperlink>
+    </w:p>
+    <w:p>
+      <w:pPr>
+        <w:rPr>
+          <w:sz w:val="40"/>
+          <w:szCs w:val="40"/>
+        </w:rPr>
+      </w:pPr>
+    </w:p>
+    <w:p>
+      <w:pPr>
+        <w:rPr>
+          <w:sz w:val="40"/>
+          <w:szCs w:val="40"/>
+        </w:rPr>
+      </w:pPr>
+      <w:r>
+        <w:rPr>
+          <w:sz w:val="40"/>
+          <w:szCs w:val="40"/>
+        </w:rPr>
+        <w:t>Wii Music Game Sound</w:t>
+      </w:r>
+    </w:p>
+    <w:p>
+      <w:pPr>
+        <w:rPr>
+          <w:sz w:val="40"/>
+          <w:szCs w:val="40"/>
+        </w:rPr>
+      </w:pPr>
+      <w:r>
+        <w:rPr>
+          <w:sz w:val="40"/>
+          <w:szCs w:val="40"/>
+        </w:rPr>
+        <w:t xml:space="preserve">Royalty free non copyright version found on </w:t>
+      </w:r>
+      <w:proofErr w:type="spellStart"/>
+      <w:r>
+        <w:rPr>
+          <w:sz w:val="40"/>
+          <w:szCs w:val="40"/>
+        </w:rPr>
+        <w:t>youtube</w:t>
+      </w:r>
+      <w:proofErr w:type="spellEnd"/>
+      <w:r>
+        <w:rPr>
+          <w:sz w:val="40"/>
+          <w:szCs w:val="40"/>
+        </w:rPr>
+        <w:t xml:space="preserve"> 11/17/20</w:t>
+      </w:r>
+    </w:p>
+    <w:p>
+      <w:pPr>
+        <w:rPr>
+          <w:sz w:val="40"/>
+          <w:szCs w:val="40"/>
+        </w:rPr>
+      </w:pPr>
+      <w:r>
+        <w:rPr>
+          <w:sz w:val="40"/>
+          <w:szCs w:val="40"/>
+        </w:rPr>
+        <w:t>https://www.youtube.com/watch?v=Rhb4mQwTFtI</w:t>
+      </w:r>
+    </w:p>
+    <w:p>
+      <w:pPr>
+        <w:rPr>
+          <w:sz w:val="40"/>
+          <w:szCs w:val="40"/>
+        </w:rPr>
+      </w:pPr>
+    </w:p>
+    <w:p>
+      <w:pPr>
+        <w:rPr>
+          <w:sz w:val="40"/>
+          <w:szCs w:val="40"/>
+        </w:rPr>
+      </w:pPr>
+      <w:r>
+        <w:rPr>
+          <w:sz w:val="40"/>
+          <w:szCs w:val="40"/>
+        </w:rPr>
+        <w:t>Scripts:</w:t>
+      </w:r>
+      <w:r>
+        <w:rPr>
+          <w:sz w:val="40"/>
+          <w:szCs w:val="40"/>
+        </w:rPr>
+        <w:t xml:space="preserve"> </w:t>
+      </w:r>
+      <w:proofErr w:type="spellStart"/>
+      <w:r>
+        <w:rPr>
+          <w:sz w:val="40"/>
+          <w:szCs w:val="40"/>
+        </w:rPr>
+        <w:t>FinalScore</w:t>
+      </w:r>
+      <w:proofErr w:type="spellEnd"/>
+      <w:r>
+        <w:rPr>
+          <w:sz w:val="40"/>
+          <w:szCs w:val="40"/>
+        </w:rPr>
+        <w:t xml:space="preserve"> script, </w:t>
+      </w:r>
+      <w:proofErr w:type="spellStart"/>
+      <w:r>
+        <w:rPr>
+          <w:sz w:val="40"/>
+          <w:szCs w:val="40"/>
+        </w:rPr>
+        <w:t>PlayerCollision</w:t>
+      </w:r>
+      <w:proofErr w:type="spellEnd"/>
+      <w:r>
+        <w:rPr>
+          <w:sz w:val="40"/>
+          <w:szCs w:val="40"/>
+        </w:rPr>
+        <w:t xml:space="preserve"> script, </w:t>
+      </w:r>
+      <w:proofErr w:type="spellStart"/>
+      <w:r>
+        <w:rPr>
+          <w:sz w:val="40"/>
+          <w:szCs w:val="40"/>
+        </w:rPr>
+        <w:t>PlayeMovement</w:t>
+      </w:r>
+      <w:proofErr w:type="spellEnd"/>
+      <w:r>
+        <w:rPr>
+          <w:sz w:val="40"/>
+          <w:szCs w:val="40"/>
+        </w:rPr>
+        <w:t xml:space="preserve"> script, Score script, </w:t>
+      </w:r>
+      <w:proofErr w:type="spellStart"/>
+      <w:r>
+        <w:rPr>
+          <w:sz w:val="40"/>
+          <w:szCs w:val="40"/>
+        </w:rPr>
+        <w:t>SoundManager</w:t>
+      </w:r>
+      <w:proofErr w:type="spellEnd"/>
+      <w:r>
+        <w:rPr>
+          <w:sz w:val="40"/>
+          <w:szCs w:val="40"/>
+        </w:rPr>
+        <w:t xml:space="preserve"> script, </w:t>
+      </w:r>
+      <w:proofErr w:type="spellStart"/>
+      <w:r>
+        <w:rPr>
+          <w:sz w:val="40"/>
+          <w:szCs w:val="40"/>
+        </w:rPr>
+        <w:t>UIManager</w:t>
+      </w:r>
+      <w:proofErr w:type="spellEnd"/>
+      <w:r>
+        <w:rPr>
+          <w:sz w:val="40"/>
+          <w:szCs w:val="40"/>
+        </w:rPr>
+        <w:t xml:space="preserve"> script</w:t>
+      </w:r>
+    </w:p>
+    <w:p>
+      <w:pPr>
+        <w:rPr>
+          <w:sz w:val="40"/>
+          <w:szCs w:val="40"/>
+        </w:rPr>
+      </w:pPr>
+    </w:p>
+    <w:p>
+      <w:pPr>
+        <w:rPr>
+          <w:sz w:val="40"/>
+          <w:szCs w:val="40"/>
+        </w:rPr>
+      </w:pPr>
     </w:p>
     <w:p/>
     <w:tbl>
@@ -610,6 +776,7 @@
               <w:ind w:left="180" w:right="180"/>
             </w:pPr>
             <w:r>
+              <w:lastRenderedPageBreak/>
               <w:t>Table of Contents</w:t>
             </w:r>
           </w:p>
@@ -619,7 +786,7 @@
               <w:spacing w:line="240" w:lineRule="auto"/>
               <w:ind w:left="180" w:right="180"/>
             </w:pPr>
-            <w:hyperlink r:id="rId8">
+            <w:hyperlink r:id="rId10">
               <w:r>
                 <w:rPr>
                   <w:color w:val="1155CC"/>
@@ -636,7 +803,7 @@
               <w:spacing w:line="240" w:lineRule="auto"/>
               <w:ind w:left="180" w:right="180"/>
             </w:pPr>
-            <w:hyperlink r:id="rId9">
+            <w:hyperlink r:id="rId11">
               <w:r>
                 <w:rPr>
                   <w:color w:val="1155CC"/>
@@ -653,7 +820,7 @@
               <w:spacing w:line="240" w:lineRule="auto"/>
               <w:ind w:left="180" w:right="180"/>
             </w:pPr>
-            <w:hyperlink r:id="rId10">
+            <w:hyperlink r:id="rId12">
               <w:r>
                 <w:rPr>
                   <w:color w:val="1155CC"/>
@@ -670,7 +837,7 @@
               <w:spacing w:line="240" w:lineRule="auto"/>
               <w:ind w:left="180" w:right="180"/>
             </w:pPr>
-            <w:hyperlink r:id="rId11">
+            <w:hyperlink r:id="rId13">
               <w:r>
                 <w:rPr>
                   <w:color w:val="1155CC"/>
@@ -687,7 +854,7 @@
               <w:spacing w:line="240" w:lineRule="auto"/>
               <w:ind w:left="180" w:right="180"/>
             </w:pPr>
-            <w:hyperlink r:id="rId12">
+            <w:hyperlink r:id="rId14">
               <w:r>
                 <w:rPr>
                   <w:color w:val="1155CC"/>
@@ -704,7 +871,7 @@
               <w:spacing w:line="240" w:lineRule="auto"/>
               <w:ind w:left="180" w:right="180"/>
             </w:pPr>
-            <w:hyperlink r:id="rId13">
+            <w:hyperlink r:id="rId15">
               <w:r>
                 <w:rPr>
                   <w:color w:val="1155CC"/>
@@ -721,7 +888,7 @@
               <w:spacing w:line="240" w:lineRule="auto"/>
               <w:ind w:left="180" w:right="180"/>
             </w:pPr>
-            <w:hyperlink r:id="rId14">
+            <w:hyperlink r:id="rId16">
               <w:r>
                 <w:rPr>
                   <w:color w:val="1155CC"/>
@@ -738,7 +905,7 @@
               <w:spacing w:line="240" w:lineRule="auto"/>
               <w:ind w:left="180" w:right="180"/>
             </w:pPr>
-            <w:hyperlink r:id="rId15">
+            <w:hyperlink r:id="rId17">
               <w:r>
                 <w:rPr>
                   <w:color w:val="1155CC"/>
@@ -755,7 +922,7 @@
               <w:spacing w:line="240" w:lineRule="auto"/>
               <w:ind w:left="180" w:right="180"/>
             </w:pPr>
-            <w:hyperlink r:id="rId16">
+            <w:hyperlink r:id="rId18">
               <w:r>
                 <w:rPr>
                   <w:color w:val="1155CC"/>
@@ -772,7 +939,7 @@
               <w:spacing w:line="240" w:lineRule="auto"/>
               <w:ind w:left="180" w:right="180"/>
             </w:pPr>
-            <w:hyperlink r:id="rId17">
+            <w:hyperlink r:id="rId19">
               <w:r>
                 <w:rPr>
                   <w:color w:val="1155CC"/>
@@ -797,7 +964,7 @@
               </w:rPr>
               <w:t xml:space="preserve">  </w:t>
             </w:r>
-            <w:hyperlink r:id="rId18">
+            <w:hyperlink r:id="rId20">
               <w:r>
                 <w:rPr>
                   <w:color w:val="1155CC"/>
@@ -822,7 +989,7 @@
               </w:rPr>
               <w:t xml:space="preserve">  </w:t>
             </w:r>
-            <w:hyperlink r:id="rId19">
+            <w:hyperlink r:id="rId21">
               <w:r>
                 <w:rPr>
                   <w:color w:val="1155CC"/>
@@ -830,6 +997,23 @@
                   <w:szCs w:val="20"/>
                 </w:rPr>
                 <w:t>10.2 Game Camera</w:t>
+              </w:r>
+            </w:hyperlink>
+          </w:p>
+          <w:p>
+            <w:pPr>
+              <w:widowControl w:val="0"/>
+              <w:spacing w:line="240" w:lineRule="auto"/>
+              <w:ind w:left="180" w:right="180"/>
+            </w:pPr>
+            <w:hyperlink r:id="rId22">
+              <w:r>
+                <w:rPr>
+                  <w:color w:val="1155CC"/>
+                  <w:sz w:val="20"/>
+                  <w:szCs w:val="20"/>
+                </w:rPr>
+                <w:t>11 Players</w:t>
               </w:r>
             </w:hyperlink>
           </w:p>
@@ -845,16 +1029,16 @@
                 <w:sz w:val="20"/>
                 <w:szCs w:val="20"/>
               </w:rPr>
-              <w:t xml:space="preserve">    </w:t>
-            </w:r>
-            <w:hyperlink r:id="rId20">
-              <w:r>
-                <w:rPr>
-                  <w:color w:val="1155CC"/>
-                  <w:sz w:val="20"/>
-                  <w:szCs w:val="20"/>
-                </w:rPr>
-                <w:t>10.2.1 HUD</w:t>
+              <w:t xml:space="preserve">  </w:t>
+            </w:r>
+            <w:hyperlink r:id="rId23">
+              <w:r>
+                <w:rPr>
+                  <w:color w:val="1155CC"/>
+                  <w:sz w:val="20"/>
+                  <w:szCs w:val="20"/>
+                </w:rPr>
+                <w:t>11.1 Characters</w:t>
               </w:r>
             </w:hyperlink>
           </w:p>
@@ -870,33 +1054,16 @@
                 <w:sz w:val="20"/>
                 <w:szCs w:val="20"/>
               </w:rPr>
-              <w:t xml:space="preserve">    </w:t>
-            </w:r>
-            <w:hyperlink r:id="rId21">
-              <w:r>
-                <w:rPr>
-                  <w:color w:val="1155CC"/>
-                  <w:sz w:val="20"/>
-                  <w:szCs w:val="20"/>
-                </w:rPr>
-                <w:t>10.2.2 Maps</w:t>
-              </w:r>
-            </w:hyperlink>
-          </w:p>
-          <w:p>
-            <w:pPr>
-              <w:widowControl w:val="0"/>
-              <w:spacing w:line="240" w:lineRule="auto"/>
-              <w:ind w:left="180" w:right="180"/>
-            </w:pPr>
-            <w:hyperlink r:id="rId22">
-              <w:r>
-                <w:rPr>
-                  <w:color w:val="1155CC"/>
-                  <w:sz w:val="20"/>
-                  <w:szCs w:val="20"/>
-                </w:rPr>
-                <w:t>11 Players</w:t>
+              <w:t xml:space="preserve">  </w:t>
+            </w:r>
+            <w:hyperlink r:id="rId24">
+              <w:r>
+                <w:rPr>
+                  <w:color w:val="1155CC"/>
+                  <w:sz w:val="20"/>
+                  <w:szCs w:val="20"/>
+                </w:rPr>
+                <w:t>11.2 Metrics</w:t>
               </w:r>
             </w:hyperlink>
           </w:p>
@@ -914,14 +1081,14 @@
               </w:rPr>
               <w:t xml:space="preserve">  </w:t>
             </w:r>
-            <w:hyperlink r:id="rId23">
-              <w:r>
-                <w:rPr>
-                  <w:color w:val="1155CC"/>
-                  <w:sz w:val="20"/>
-                  <w:szCs w:val="20"/>
-                </w:rPr>
-                <w:t>11.1 Characters</w:t>
+            <w:hyperlink r:id="rId25">
+              <w:r>
+                <w:rPr>
+                  <w:color w:val="1155CC"/>
+                  <w:sz w:val="20"/>
+                  <w:szCs w:val="20"/>
+                </w:rPr>
+                <w:t>11.3 States</w:t>
               </w:r>
             </w:hyperlink>
           </w:p>
@@ -939,14 +1106,47 @@
               </w:rPr>
               <w:t xml:space="preserve">  </w:t>
             </w:r>
-            <w:hyperlink r:id="rId24">
-              <w:r>
-                <w:rPr>
-                  <w:color w:val="1155CC"/>
-                  <w:sz w:val="20"/>
-                  <w:szCs w:val="20"/>
-                </w:rPr>
-                <w:t>11.2 Metrics</w:t>
+            <w:hyperlink r:id="rId26">
+              <w:r>
+                <w:rPr>
+                  <w:color w:val="1155CC"/>
+                  <w:sz w:val="20"/>
+                  <w:szCs w:val="20"/>
+                </w:rPr>
+                <w:t>11.4 Weapons</w:t>
+              </w:r>
+            </w:hyperlink>
+          </w:p>
+          <w:p>
+            <w:pPr>
+              <w:widowControl w:val="0"/>
+              <w:spacing w:line="240" w:lineRule="auto"/>
+              <w:ind w:left="180" w:right="180"/>
+            </w:pPr>
+            <w:hyperlink r:id="rId27">
+              <w:r>
+                <w:rPr>
+                  <w:color w:val="1155CC"/>
+                  <w:sz w:val="20"/>
+                  <w:szCs w:val="20"/>
+                </w:rPr>
+                <w:t>1</w:t>
+              </w:r>
+              <w:r>
+                <w:rPr>
+                  <w:color w:val="1155CC"/>
+                  <w:sz w:val="20"/>
+                  <w:szCs w:val="20"/>
+                </w:rPr>
+                <w:t>2</w:t>
+              </w:r>
+              <w:r>
+                <w:rPr>
+                  <w:color w:val="1155CC"/>
+                  <w:sz w:val="20"/>
+                  <w:szCs w:val="20"/>
+                </w:rPr>
+                <w:t xml:space="preserve"> NPC</w:t>
               </w:r>
             </w:hyperlink>
           </w:p>
@@ -964,14 +1164,30 @@
               </w:rPr>
               <w:t xml:space="preserve">  </w:t>
             </w:r>
-            <w:hyperlink r:id="rId25">
-              <w:r>
-                <w:rPr>
-                  <w:color w:val="1155CC"/>
-                  <w:sz w:val="20"/>
-                  <w:szCs w:val="20"/>
-                </w:rPr>
-                <w:t>11.3 States</w:t>
+            <w:hyperlink r:id="rId28">
+              <w:r>
+                <w:rPr>
+                  <w:color w:val="1155CC"/>
+                  <w:sz w:val="20"/>
+                  <w:szCs w:val="20"/>
+                </w:rPr>
+                <w:t>1</w:t>
+              </w:r>
+              <w:r>
+                <w:rPr>
+                  <w:color w:val="1155CC"/>
+                  <w:sz w:val="20"/>
+                  <w:szCs w:val="20"/>
+                </w:rPr>
+                <w:t>2</w:t>
+              </w:r>
+              <w:r>
+                <w:rPr>
+                  <w:color w:val="1155CC"/>
+                  <w:sz w:val="20"/>
+                  <w:szCs w:val="20"/>
+                </w:rPr>
+                <w:t>.1 Enemies</w:t>
               </w:r>
             </w:hyperlink>
           </w:p>
@@ -987,50 +1203,32 @@
                 <w:sz w:val="20"/>
                 <w:szCs w:val="20"/>
               </w:rPr>
-              <w:t xml:space="preserve">  </w:t>
-            </w:r>
-            <w:hyperlink r:id="rId26">
-              <w:r>
-                <w:rPr>
-                  <w:color w:val="1155CC"/>
-                  <w:sz w:val="20"/>
-                  <w:szCs w:val="20"/>
-                </w:rPr>
-                <w:t>11.4 Weapons</w:t>
-              </w:r>
-            </w:hyperlink>
-          </w:p>
-          <w:p>
-            <w:pPr>
-              <w:widowControl w:val="0"/>
-              <w:spacing w:line="240" w:lineRule="auto"/>
-              <w:ind w:left="180" w:right="180"/>
-            </w:pPr>
-            <w:hyperlink r:id="rId27">
-              <w:r>
-                <w:rPr>
-                  <w:color w:val="1155CC"/>
-                  <w:sz w:val="20"/>
-                  <w:szCs w:val="20"/>
-                </w:rPr>
-                <w:t>12 Player Line-up</w:t>
-              </w:r>
-            </w:hyperlink>
-          </w:p>
-          <w:p>
-            <w:pPr>
-              <w:widowControl w:val="0"/>
-              <w:spacing w:line="240" w:lineRule="auto"/>
-              <w:ind w:left="180" w:right="180"/>
-            </w:pPr>
-            <w:hyperlink r:id="rId28">
-              <w:r>
-                <w:rPr>
-                  <w:color w:val="1155CC"/>
-                  <w:sz w:val="20"/>
-                  <w:szCs w:val="20"/>
-                </w:rPr>
-                <w:t>13 NPC</w:t>
+              <w:t xml:space="preserve">    </w:t>
+            </w:r>
+            <w:hyperlink r:id="rId29">
+              <w:r>
+                <w:rPr>
+                  <w:color w:val="1155CC"/>
+                  <w:sz w:val="20"/>
+                  <w:szCs w:val="20"/>
+                </w:rPr>
+                <w:t>1</w:t>
+              </w:r>
+              <w:r>
+                <w:rPr>
+                  <w:color w:val="1155CC"/>
+                  <w:sz w:val="20"/>
+                  <w:szCs w:val="20"/>
+                </w:rPr>
+                <w:t>2</w:t>
+              </w:r>
+              <w:r>
+                <w:rPr>
+                  <w:color w:val="1155CC"/>
+                  <w:sz w:val="20"/>
+                  <w:szCs w:val="20"/>
+                </w:rPr>
+                <w:t>.1.1 Enemy States</w:t>
               </w:r>
             </w:hyperlink>
           </w:p>
@@ -1046,16 +1244,32 @@
                 <w:sz w:val="20"/>
                 <w:szCs w:val="20"/>
               </w:rPr>
-              <w:t xml:space="preserve">  </w:t>
-            </w:r>
-            <w:hyperlink r:id="rId29">
-              <w:r>
-                <w:rPr>
-                  <w:color w:val="1155CC"/>
-                  <w:sz w:val="20"/>
-                  <w:szCs w:val="20"/>
-                </w:rPr>
-                <w:t>13.1 Enemies</w:t>
+              <w:t xml:space="preserve">    </w:t>
+            </w:r>
+            <w:hyperlink r:id="rId30">
+              <w:r>
+                <w:rPr>
+                  <w:color w:val="1155CC"/>
+                  <w:sz w:val="20"/>
+                  <w:szCs w:val="20"/>
+                </w:rPr>
+                <w:t>1</w:t>
+              </w:r>
+              <w:r>
+                <w:rPr>
+                  <w:color w:val="1155CC"/>
+                  <w:sz w:val="20"/>
+                  <w:szCs w:val="20"/>
+                </w:rPr>
+                <w:t>2</w:t>
+              </w:r>
+              <w:r>
+                <w:rPr>
+                  <w:color w:val="1155CC"/>
+                  <w:sz w:val="20"/>
+                  <w:szCs w:val="20"/>
+                </w:rPr>
+                <w:t>.1.2 Enemy Spawn Points</w:t>
               </w:r>
             </w:hyperlink>
           </w:p>
@@ -1071,16 +1285,32 @@
                 <w:sz w:val="20"/>
                 <w:szCs w:val="20"/>
               </w:rPr>
-              <w:t xml:space="preserve">    </w:t>
-            </w:r>
-            <w:hyperlink r:id="rId30">
-              <w:r>
-                <w:rPr>
-                  <w:color w:val="1155CC"/>
-                  <w:sz w:val="20"/>
-                  <w:szCs w:val="20"/>
-                </w:rPr>
-                <w:t>13.1.1 Enemy States</w:t>
+              <w:t xml:space="preserve">  </w:t>
+            </w:r>
+            <w:hyperlink r:id="rId31">
+              <w:r>
+                <w:rPr>
+                  <w:color w:val="1155CC"/>
+                  <w:sz w:val="20"/>
+                  <w:szCs w:val="20"/>
+                </w:rPr>
+                <w:t>1</w:t>
+              </w:r>
+              <w:r>
+                <w:rPr>
+                  <w:color w:val="1155CC"/>
+                  <w:sz w:val="20"/>
+                  <w:szCs w:val="20"/>
+                </w:rPr>
+                <w:t>2</w:t>
+              </w:r>
+              <w:r>
+                <w:rPr>
+                  <w:color w:val="1155CC"/>
+                  <w:sz w:val="20"/>
+                  <w:szCs w:val="20"/>
+                </w:rPr>
+                <w:t>.2 Allies / Companions</w:t>
               </w:r>
             </w:hyperlink>
           </w:p>
@@ -1098,14 +1328,30 @@
               </w:rPr>
               <w:t xml:space="preserve">    </w:t>
             </w:r>
-            <w:hyperlink r:id="rId31">
-              <w:r>
-                <w:rPr>
-                  <w:color w:val="1155CC"/>
-                  <w:sz w:val="20"/>
-                  <w:szCs w:val="20"/>
-                </w:rPr>
-                <w:t>13.1.2 Enemy Spawn Points</w:t>
+            <w:hyperlink r:id="rId32">
+              <w:r>
+                <w:rPr>
+                  <w:color w:val="1155CC"/>
+                  <w:sz w:val="20"/>
+                  <w:szCs w:val="20"/>
+                </w:rPr>
+                <w:t>1</w:t>
+              </w:r>
+              <w:r>
+                <w:rPr>
+                  <w:color w:val="1155CC"/>
+                  <w:sz w:val="20"/>
+                  <w:szCs w:val="20"/>
+                </w:rPr>
+                <w:t>2</w:t>
+              </w:r>
+              <w:r>
+                <w:rPr>
+                  <w:color w:val="1155CC"/>
+                  <w:sz w:val="20"/>
+                  <w:szCs w:val="20"/>
+                </w:rPr>
+                <w:t>.2.1 Ally States</w:t>
               </w:r>
             </w:hyperlink>
           </w:p>
@@ -1121,16 +1367,65 @@
                 <w:sz w:val="20"/>
                 <w:szCs w:val="20"/>
               </w:rPr>
-              <w:t xml:space="preserve">  </w:t>
-            </w:r>
-            <w:hyperlink r:id="rId32">
-              <w:r>
-                <w:rPr>
-                  <w:color w:val="1155CC"/>
-                  <w:sz w:val="20"/>
-                  <w:szCs w:val="20"/>
-                </w:rPr>
-                <w:t>13.2 Allies / Companions</w:t>
+              <w:t xml:space="preserve">    </w:t>
+            </w:r>
+            <w:hyperlink r:id="rId33">
+              <w:r>
+                <w:rPr>
+                  <w:color w:val="1155CC"/>
+                  <w:sz w:val="20"/>
+                  <w:szCs w:val="20"/>
+                </w:rPr>
+                <w:t>1</w:t>
+              </w:r>
+              <w:r>
+                <w:rPr>
+                  <w:color w:val="1155CC"/>
+                  <w:sz w:val="20"/>
+                  <w:szCs w:val="20"/>
+                </w:rPr>
+                <w:t>2</w:t>
+              </w:r>
+              <w:r>
+                <w:rPr>
+                  <w:color w:val="1155CC"/>
+                  <w:sz w:val="20"/>
+                  <w:szCs w:val="20"/>
+                </w:rPr>
+                <w:t>.2.2 Ally Spawn Points</w:t>
+              </w:r>
+            </w:hyperlink>
+          </w:p>
+          <w:p>
+            <w:pPr>
+              <w:widowControl w:val="0"/>
+              <w:spacing w:line="240" w:lineRule="auto"/>
+              <w:ind w:left="180" w:right="180"/>
+            </w:pPr>
+            <w:hyperlink r:id="rId34">
+              <w:r>
+                <w:rPr>
+                  <w:color w:val="1155CC"/>
+                  <w:sz w:val="20"/>
+                  <w:szCs w:val="20"/>
+                </w:rPr>
+                <w:t>1</w:t>
+              </w:r>
+              <w:r>
+                <w:rPr>
+                  <w:color w:val="1155CC"/>
+                  <w:sz w:val="20"/>
+                  <w:szCs w:val="20"/>
+                </w:rPr>
+                <w:t>3</w:t>
+              </w:r>
+              <w:r>
+                <w:rPr>
+                  <w:color w:val="1155CC"/>
+                  <w:sz w:val="20"/>
+                  <w:szCs w:val="20"/>
+                </w:rPr>
+                <w:t xml:space="preserve"> Art</w:t>
               </w:r>
             </w:hyperlink>
           </w:p>
@@ -1146,16 +1441,32 @@
                 <w:sz w:val="20"/>
                 <w:szCs w:val="20"/>
               </w:rPr>
-              <w:t xml:space="preserve">    </w:t>
-            </w:r>
-            <w:hyperlink r:id="rId33">
-              <w:r>
-                <w:rPr>
-                  <w:color w:val="1155CC"/>
-                  <w:sz w:val="20"/>
-                  <w:szCs w:val="20"/>
-                </w:rPr>
-                <w:t>13.2.1 Ally States</w:t>
+              <w:t xml:space="preserve">  </w:t>
+            </w:r>
+            <w:hyperlink r:id="rId35">
+              <w:r>
+                <w:rPr>
+                  <w:color w:val="1155CC"/>
+                  <w:sz w:val="20"/>
+                  <w:szCs w:val="20"/>
+                </w:rPr>
+                <w:t>1</w:t>
+              </w:r>
+              <w:r>
+                <w:rPr>
+                  <w:color w:val="1155CC"/>
+                  <w:sz w:val="20"/>
+                  <w:szCs w:val="20"/>
+                </w:rPr>
+                <w:t>3</w:t>
+              </w:r>
+              <w:r>
+                <w:rPr>
+                  <w:color w:val="1155CC"/>
+                  <w:sz w:val="20"/>
+                  <w:szCs w:val="20"/>
+                </w:rPr>
+                <w:t>.1 Setting</w:t>
               </w:r>
             </w:hyperlink>
           </w:p>
@@ -1171,33 +1482,32 @@
                 <w:sz w:val="20"/>
                 <w:szCs w:val="20"/>
               </w:rPr>
-              <w:t xml:space="preserve">    </w:t>
-            </w:r>
-            <w:hyperlink r:id="rId34">
-              <w:r>
-                <w:rPr>
-                  <w:color w:val="1155CC"/>
-                  <w:sz w:val="20"/>
-                  <w:szCs w:val="20"/>
-                </w:rPr>
-                <w:t>13.2.2 Ally Spawn Points</w:t>
-              </w:r>
-            </w:hyperlink>
-          </w:p>
-          <w:p>
-            <w:pPr>
-              <w:widowControl w:val="0"/>
-              <w:spacing w:line="240" w:lineRule="auto"/>
-              <w:ind w:left="180" w:right="180"/>
-            </w:pPr>
-            <w:hyperlink r:id="rId35">
-              <w:r>
-                <w:rPr>
-                  <w:color w:val="1155CC"/>
-                  <w:sz w:val="20"/>
-                  <w:szCs w:val="20"/>
-                </w:rPr>
-                <w:t>14 Art</w:t>
+              <w:t xml:space="preserve">  </w:t>
+            </w:r>
+            <w:hyperlink r:id="rId36">
+              <w:r>
+                <w:rPr>
+                  <w:color w:val="1155CC"/>
+                  <w:sz w:val="20"/>
+                  <w:szCs w:val="20"/>
+                </w:rPr>
+                <w:t>1</w:t>
+              </w:r>
+              <w:r>
+                <w:rPr>
+                  <w:color w:val="1155CC"/>
+                  <w:sz w:val="20"/>
+                  <w:szCs w:val="20"/>
+                </w:rPr>
+                <w:t>3</w:t>
+              </w:r>
+              <w:r>
+                <w:rPr>
+                  <w:color w:val="1155CC"/>
+                  <w:sz w:val="20"/>
+                  <w:szCs w:val="20"/>
+                </w:rPr>
+                <w:t>.2 Level Design</w:t>
               </w:r>
             </w:hyperlink>
           </w:p>
@@ -1215,14 +1525,30 @@
               </w:rPr>
               <w:t xml:space="preserve">  </w:t>
             </w:r>
-            <w:hyperlink r:id="rId36">
-              <w:r>
-                <w:rPr>
-                  <w:color w:val="1155CC"/>
-                  <w:sz w:val="20"/>
-                  <w:szCs w:val="20"/>
-                </w:rPr>
-                <w:t>14.1 Setting</w:t>
+            <w:hyperlink r:id="rId37">
+              <w:r>
+                <w:rPr>
+                  <w:color w:val="1155CC"/>
+                  <w:sz w:val="20"/>
+                  <w:szCs w:val="20"/>
+                </w:rPr>
+                <w:t>1</w:t>
+              </w:r>
+              <w:r>
+                <w:rPr>
+                  <w:color w:val="1155CC"/>
+                  <w:sz w:val="20"/>
+                  <w:szCs w:val="20"/>
+                </w:rPr>
+                <w:t>3</w:t>
+              </w:r>
+              <w:r>
+                <w:rPr>
+                  <w:color w:val="1155CC"/>
+                  <w:sz w:val="20"/>
+                  <w:szCs w:val="20"/>
+                </w:rPr>
+                <w:t>.3 Audio</w:t>
               </w:r>
             </w:hyperlink>
           </w:p>
@@ -1232,39 +1558,6 @@
               <w:spacing w:line="240" w:lineRule="auto"/>
               <w:ind w:left="180" w:right="180"/>
             </w:pPr>
-            <w:r>
-              <w:rPr>
-                <w:color w:val="222222"/>
-                <w:sz w:val="20"/>
-                <w:szCs w:val="20"/>
-              </w:rPr>
-              <w:t xml:space="preserve">  </w:t>
-            </w:r>
-            <w:hyperlink r:id="rId37">
-              <w:r>
-                <w:rPr>
-                  <w:color w:val="1155CC"/>
-                  <w:sz w:val="20"/>
-                  <w:szCs w:val="20"/>
-                </w:rPr>
-                <w:t>14.2 Level Design</w:t>
-              </w:r>
-            </w:hyperlink>
-          </w:p>
-          <w:p>
-            <w:pPr>
-              <w:widowControl w:val="0"/>
-              <w:spacing w:line="240" w:lineRule="auto"/>
-              <w:ind w:left="180" w:right="180"/>
-            </w:pPr>
-            <w:r>
-              <w:rPr>
-                <w:color w:val="222222"/>
-                <w:sz w:val="20"/>
-                <w:szCs w:val="20"/>
-              </w:rPr>
-              <w:t xml:space="preserve">  </w:t>
-            </w:r>
             <w:hyperlink r:id="rId38">
               <w:r>
                 <w:rPr>
@@ -1272,191 +1565,23 @@
                   <w:sz w:val="20"/>
                   <w:szCs w:val="20"/>
                 </w:rPr>
-                <w:t>14.3 Audio</w:t>
-              </w:r>
-            </w:hyperlink>
-          </w:p>
-          <w:p>
-            <w:pPr>
-              <w:widowControl w:val="0"/>
-              <w:spacing w:line="240" w:lineRule="auto"/>
-              <w:ind w:left="180" w:right="180"/>
-            </w:pPr>
-            <w:hyperlink r:id="rId39">
-              <w:r>
-                <w:rPr>
-                  <w:color w:val="1155CC"/>
-                  <w:sz w:val="20"/>
-                  <w:szCs w:val="20"/>
-                </w:rPr>
-                <w:t>15 Procedurally Generated Content</w:t>
-              </w:r>
-            </w:hyperlink>
-          </w:p>
-          <w:p>
-            <w:pPr>
-              <w:widowControl w:val="0"/>
-              <w:spacing w:line="240" w:lineRule="auto"/>
-              <w:ind w:left="180" w:right="180"/>
-            </w:pPr>
-            <w:r>
-              <w:rPr>
-                <w:color w:val="222222"/>
-                <w:sz w:val="20"/>
-                <w:szCs w:val="20"/>
-              </w:rPr>
-              <w:t xml:space="preserve">  </w:t>
-            </w:r>
-            <w:hyperlink r:id="rId40">
-              <w:r>
-                <w:rPr>
-                  <w:color w:val="1155CC"/>
-                  <w:sz w:val="20"/>
-                  <w:szCs w:val="20"/>
-                </w:rPr>
-                <w:t>15.1 Environment</w:t>
-              </w:r>
-            </w:hyperlink>
-          </w:p>
-          <w:p>
-            <w:pPr>
-              <w:widowControl w:val="0"/>
-              <w:spacing w:line="240" w:lineRule="auto"/>
-              <w:ind w:left="180" w:right="180"/>
-            </w:pPr>
-            <w:r>
-              <w:rPr>
-                <w:color w:val="222222"/>
-                <w:sz w:val="20"/>
-                <w:szCs w:val="20"/>
-              </w:rPr>
-              <w:t xml:space="preserve">  </w:t>
-            </w:r>
-            <w:hyperlink r:id="rId41">
-              <w:r>
-                <w:rPr>
-                  <w:color w:val="1155CC"/>
-                  <w:sz w:val="20"/>
-                  <w:szCs w:val="20"/>
-                </w:rPr>
-                <w:t>15.2 Levels</w:t>
-              </w:r>
-            </w:hyperlink>
-          </w:p>
-          <w:p>
-            <w:pPr>
-              <w:widowControl w:val="0"/>
-              <w:spacing w:line="240" w:lineRule="auto"/>
-              <w:ind w:left="180" w:right="180"/>
-            </w:pPr>
-            <w:r>
-              <w:rPr>
-                <w:color w:val="222222"/>
-                <w:sz w:val="20"/>
-                <w:szCs w:val="20"/>
-              </w:rPr>
-              <w:t xml:space="preserve">  </w:t>
-            </w:r>
-            <w:hyperlink r:id="rId42">
-              <w:r>
-                <w:rPr>
-                  <w:color w:val="1155CC"/>
-                  <w:sz w:val="20"/>
-                  <w:szCs w:val="20"/>
-                </w:rPr>
-                <w:t>15.3 Artificial Intelligence NPC</w:t>
-              </w:r>
-            </w:hyperlink>
-          </w:p>
-          <w:p>
-            <w:pPr>
-              <w:widowControl w:val="0"/>
-              <w:spacing w:line="240" w:lineRule="auto"/>
-              <w:ind w:left="180" w:right="180"/>
-            </w:pPr>
-            <w:r>
-              <w:rPr>
-                <w:color w:val="222222"/>
-                <w:sz w:val="20"/>
-                <w:szCs w:val="20"/>
-              </w:rPr>
-              <w:t xml:space="preserve">  </w:t>
-            </w:r>
-            <w:hyperlink r:id="rId43">
-              <w:r>
-                <w:rPr>
-                  <w:color w:val="1155CC"/>
-                  <w:sz w:val="20"/>
-                  <w:szCs w:val="20"/>
-                </w:rPr>
-                <w:t>15.4 Visual Arts</w:t>
-              </w:r>
-            </w:hyperlink>
-          </w:p>
-          <w:p>
-            <w:pPr>
-              <w:widowControl w:val="0"/>
-              <w:spacing w:line="240" w:lineRule="auto"/>
-              <w:ind w:left="180" w:right="180"/>
-            </w:pPr>
-            <w:r>
-              <w:rPr>
-                <w:color w:val="222222"/>
-                <w:sz w:val="20"/>
-                <w:szCs w:val="20"/>
-              </w:rPr>
-              <w:t xml:space="preserve">  </w:t>
-            </w:r>
-            <w:hyperlink r:id="rId44">
-              <w:r>
-                <w:rPr>
-                  <w:color w:val="1155CC"/>
-                  <w:sz w:val="20"/>
-                  <w:szCs w:val="20"/>
-                </w:rPr>
-                <w:t>15.5 Audio</w:t>
-              </w:r>
-            </w:hyperlink>
-          </w:p>
-          <w:p>
-            <w:pPr>
-              <w:widowControl w:val="0"/>
-              <w:spacing w:line="240" w:lineRule="auto"/>
-              <w:ind w:left="180" w:right="180"/>
-            </w:pPr>
-            <w:r>
-              <w:rPr>
-                <w:color w:val="222222"/>
-                <w:sz w:val="20"/>
-                <w:szCs w:val="20"/>
-              </w:rPr>
-              <w:t xml:space="preserve">  </w:t>
-            </w:r>
-            <w:hyperlink r:id="rId45">
-              <w:r>
-                <w:rPr>
-                  <w:color w:val="1155CC"/>
-                  <w:sz w:val="20"/>
-                  <w:szCs w:val="20"/>
-                </w:rPr>
-                <w:t>15.6 Minimum Viable Product (MPV)</w:t>
-              </w:r>
-            </w:hyperlink>
-          </w:p>
-          <w:p>
-            <w:pPr>
-              <w:widowControl w:val="0"/>
-              <w:spacing w:line="240" w:lineRule="auto"/>
-              <w:ind w:left="180" w:right="180"/>
-            </w:pPr>
-            <w:hyperlink r:id="rId46">
-              <w:r>
-                <w:rPr>
-                  <w:color w:val="1155CC"/>
-                  <w:sz w:val="20"/>
-                  <w:szCs w:val="20"/>
-                </w:rPr>
-                <w:t>16 Wish List</w:t>
+                <w:t>1</w:t>
+              </w:r>
+              <w:r>
+                <w:rPr>
+                  <w:color w:val="1155CC"/>
+                  <w:sz w:val="20"/>
+                  <w:szCs w:val="20"/>
+                </w:rPr>
+                <w:t>4</w:t>
+              </w:r>
+              <w:r>
+                <w:rPr>
+                  <w:color w:val="1155CC"/>
+                  <w:sz w:val="20"/>
+                  <w:szCs w:val="20"/>
+                </w:rPr>
+                <w:t xml:space="preserve"> Wish List</w:t>
               </w:r>
             </w:hyperlink>
           </w:p>
@@ -2005,7 +2130,7 @@
       <w:pPr>
         <w:ind w:right="180"/>
       </w:pPr>
-      <w:hyperlink r:id="rId47"/>
+      <w:hyperlink r:id="rId39"/>
     </w:p>
     <w:tbl>
       <w:tblPr>
@@ -2152,7 +2277,7 @@
           <w:sz w:val="20"/>
           <w:szCs w:val="20"/>
         </w:rPr>
-        <w:t>TBA</w:t>
+        <w:t>11/20/20</w:t>
       </w:r>
     </w:p>
     <w:p>
@@ -2168,7 +2293,14 @@
           <w:sz w:val="20"/>
           <w:szCs w:val="20"/>
         </w:rPr>
-        <w:t>GBB (games by brandon)</w:t>
+        <w:t xml:space="preserve">GBB </w:t>
+      </w:r>
+      <w:r>
+        <w:rPr>
+          <w:sz w:val="20"/>
+          <w:szCs w:val="20"/>
+        </w:rPr>
+        <w:t>studios</w:t>
       </w:r>
     </w:p>
     <w:p>
@@ -2245,7 +2377,10 @@
     </w:p>
     <w:p>
       <w:r>
-        <w:t>Jump! puts a well-known character who just can’t seem to win up against what he wants most in life. The only thing is that what he wants most is off limits and touching/running into it will end his game.</w:t>
+        <w:t xml:space="preserve">Jump! </w:t>
+      </w:r>
+      <w:r>
+        <w:t>is about an NBA star who is having a nightmare due to his recent loss in the playoffs. He must avoid the incoming obstacles to escape his nightmare.</w:t>
       </w:r>
     </w:p>
     <w:p/>
@@ -2324,7 +2459,6 @@
         <w:contextualSpacing w:val="0"/>
       </w:pPr>
       <w:r>
-        <w:lastRenderedPageBreak/>
         <w:t>6 Synopsis</w:t>
       </w:r>
     </w:p>
@@ -2333,13 +2467,7 @@
         <w:t xml:space="preserve">A sad </w:t>
       </w:r>
       <w:r>
-        <w:t>gender</w:t>
-      </w:r>
-      <w:r>
-        <w:t>-</w:t>
-      </w:r>
-      <w:r>
-        <w:t>neutral character</w:t>
+        <w:t>basketball player</w:t>
       </w:r>
       <w:r>
         <w:t xml:space="preserve"> who can never seem to beat his friends is put up against what he wants to win most in life</w:t>
@@ -2354,6 +2482,7 @@
         <w:contextualSpacing w:val="0"/>
       </w:pPr>
       <w:r>
+        <w:lastRenderedPageBreak/>
         <w:t>7 Game Objectives</w:t>
       </w:r>
     </w:p>
@@ -2407,6 +2536,23 @@
           <w:szCs w:val="40"/>
         </w:rPr>
         <w:t>9 Game Structure</w:t>
+      </w:r>
+    </w:p>
+    <w:p>
+      <w:r>
+        <w:t>Main Menu---</w:t>
+      </w:r>
+      <w:r>
+        <w:sym w:font="Wingdings" w:char="F0E0"/>
+      </w:r>
+      <w:r>
+        <w:t>Gameplay(endless)---</w:t>
+      </w:r>
+      <w:r>
+        <w:sym w:font="Wingdings" w:char="F0E0"/>
+      </w:r>
+      <w:r>
+        <w:t>Losing screen</w:t>
       </w:r>
     </w:p>
     <w:p>
@@ -2418,17 +2564,28 @@
         <w:t>10 Game Play</w:t>
       </w:r>
     </w:p>
-    <w:p>
-      <w:pPr>
-        <w:pStyle w:val="Heading2"/>
-        <w:contextualSpacing w:val="0"/>
+    <w:p/>
+    <w:p>
+      <w:pPr>
+        <w:rPr>
+          <w:sz w:val="32"/>
+          <w:szCs w:val="32"/>
+        </w:rPr>
       </w:pPr>
       <w:bookmarkStart w:id="2" w:name="_18encflsw4ll" w:colFirst="0" w:colLast="0"/>
       <w:bookmarkEnd w:id="2"/>
       <w:r>
+        <w:rPr>
+          <w:sz w:val="32"/>
+          <w:szCs w:val="32"/>
+        </w:rPr>
         <w:t xml:space="preserve">10.1 </w:t>
       </w:r>
       <w:r>
+        <w:rPr>
+          <w:sz w:val="32"/>
+          <w:szCs w:val="32"/>
+        </w:rPr>
         <w:tab/>
         <w:t>Game Controls</w:t>
       </w:r>
@@ -2495,7 +2652,6 @@
         <w:contextualSpacing w:val="0"/>
       </w:pPr>
       <w:r>
-        <w:lastRenderedPageBreak/>
         <w:t xml:space="preserve">11.2 </w:t>
       </w:r>
       <w:r>
@@ -2529,6 +2685,7 @@
     <w:p/>
     <w:p>
       <w:r>
+        <w:lastRenderedPageBreak/>
         <w:t xml:space="preserve">Death: The game is over when the character is hit by one of the objects. </w:t>
       </w:r>
     </w:p>
@@ -2549,7 +2706,150 @@
     </w:p>
     <w:p>
       <w:r>
-        <w:t xml:space="preserve">The only weapon this character has is the ability to jump over his incoming enemies. </w:t>
+        <w:t>The only weapon this character has is the ability to jump over his incoming enemies.</w:t>
+      </w:r>
+      <w:bookmarkStart w:id="7" w:name="_vzij6dl7txjp" w:colFirst="0" w:colLast="0"/>
+      <w:bookmarkEnd w:id="7"/>
+    </w:p>
+    <w:p/>
+    <w:p>
+      <w:pPr>
+        <w:rPr>
+          <w:sz w:val="40"/>
+          <w:szCs w:val="40"/>
+        </w:rPr>
+      </w:pPr>
+      <w:r>
+        <w:rPr>
+          <w:sz w:val="40"/>
+          <w:szCs w:val="40"/>
+        </w:rPr>
+        <w:t>1</w:t>
+      </w:r>
+      <w:r>
+        <w:rPr>
+          <w:sz w:val="40"/>
+          <w:szCs w:val="40"/>
+        </w:rPr>
+        <w:t>2</w:t>
+      </w:r>
+      <w:r>
+        <w:rPr>
+          <w:sz w:val="40"/>
+          <w:szCs w:val="40"/>
+        </w:rPr>
+        <w:t xml:space="preserve"> NPC</w:t>
+      </w:r>
+    </w:p>
+    <w:p>
+      <w:pPr>
+        <w:rPr>
+          <w:sz w:val="32"/>
+          <w:szCs w:val="32"/>
+        </w:rPr>
+      </w:pPr>
+    </w:p>
+    <w:p>
+      <w:pPr>
+        <w:rPr>
+          <w:sz w:val="32"/>
+          <w:szCs w:val="32"/>
+        </w:rPr>
+      </w:pPr>
+      <w:r>
+        <w:rPr>
+          <w:sz w:val="32"/>
+          <w:szCs w:val="32"/>
+        </w:rPr>
+        <w:t>1</w:t>
+      </w:r>
+      <w:r>
+        <w:rPr>
+          <w:sz w:val="32"/>
+          <w:szCs w:val="32"/>
+        </w:rPr>
+        <w:t>2</w:t>
+      </w:r>
+      <w:r>
+        <w:rPr>
+          <w:sz w:val="32"/>
+          <w:szCs w:val="32"/>
+        </w:rPr>
+        <w:t xml:space="preserve">.1 </w:t>
+      </w:r>
+      <w:r>
+        <w:rPr>
+          <w:sz w:val="32"/>
+          <w:szCs w:val="32"/>
+        </w:rPr>
+        <w:tab/>
+        <w:t>Enemies</w:t>
+      </w:r>
+    </w:p>
+    <w:p>
+      <w:r>
+        <w:t xml:space="preserve">The only enemies </w:t>
+      </w:r>
+      <w:proofErr w:type="gramStart"/>
+      <w:r>
+        <w:t>is</w:t>
+      </w:r>
+      <w:proofErr w:type="gramEnd"/>
+      <w:r>
+        <w:t xml:space="preserve"> the NBA Trophy which you must jump over in order to survive</w:t>
+      </w:r>
+      <w:r>
+        <w:t>.</w:t>
+      </w:r>
+    </w:p>
+    <w:p/>
+    <w:p>
+      <w:pPr>
+        <w:pStyle w:val="Heading3"/>
+        <w:contextualSpacing w:val="0"/>
+      </w:pPr>
+      <w:r>
+        <w:t>1</w:t>
+      </w:r>
+      <w:r>
+        <w:t>2</w:t>
+      </w:r>
+      <w:r>
+        <w:t>.1.1 Enemy States</w:t>
+      </w:r>
+    </w:p>
+    <w:p>
+      <w:r>
+        <w:t xml:space="preserve">The incoming obstacles are statically placed on the x </w:t>
+      </w:r>
+      <w:r>
+        <w:t>axis but</w:t>
+      </w:r>
+      <w:r>
+        <w:t xml:space="preserve"> will increase speed as the game moves on. </w:t>
+      </w:r>
+    </w:p>
+    <w:p>
+      <w:pPr>
+        <w:pStyle w:val="Heading3"/>
+        <w:contextualSpacing w:val="0"/>
+      </w:pPr>
+      <w:r>
+        <w:t>1</w:t>
+      </w:r>
+      <w:r>
+        <w:t>2</w:t>
+      </w:r>
+      <w:r>
+        <w:t>.1.2 Enemy Spawn Points</w:t>
+      </w:r>
+    </w:p>
+    <w:p>
+      <w:r>
+        <w:t>Each obstacle spawns just outside the camera view and moves towards the player with constant speed</w:t>
+      </w:r>
+      <w:r>
+        <w:t>.</w:t>
       </w:r>
     </w:p>
     <w:p>
@@ -2557,15 +2857,23 @@
         <w:pStyle w:val="Heading2"/>
         <w:contextualSpacing w:val="0"/>
       </w:pPr>
-      <w:bookmarkStart w:id="7" w:name="_vzij6dl7txjp" w:colFirst="0" w:colLast="0"/>
-      <w:bookmarkEnd w:id="7"/>
-      <w:r>
-        <w:lastRenderedPageBreak/>
-        <w:t xml:space="preserve">13.1 </w:t>
+      <w:r>
+        <w:t>1</w:t>
+      </w:r>
+      <w:r>
+        <w:t>2</w:t>
+      </w:r>
+      <w:r>
+        <w:t xml:space="preserve">.2 </w:t>
       </w:r>
       <w:r>
         <w:tab/>
-        <w:t>Enemies</w:t>
+        <w:t>Allies / Companions</w:t>
+      </w:r>
+    </w:p>
+    <w:p>
+      <w:r>
+        <w:t>There are no allies in this game.</w:t>
       </w:r>
     </w:p>
     <w:p>
@@ -2574,7 +2882,18 @@
         <w:contextualSpacing w:val="0"/>
       </w:pPr>
       <w:r>
-        <w:t>13.1.1 Enemy States</w:t>
+        <w:t>1</w:t>
+      </w:r>
+      <w:r>
+        <w:t>2</w:t>
+      </w:r>
+      <w:r>
+        <w:t>.2.1 Ally States</w:t>
+      </w:r>
+    </w:p>
+    <w:p>
+      <w:r>
+        <w:t>N/A</w:t>
       </w:r>
     </w:p>
     <w:p>
@@ -2582,215 +2901,164 @@
         <w:pStyle w:val="Heading3"/>
         <w:contextualSpacing w:val="0"/>
       </w:pPr>
-      <w:bookmarkStart w:id="8" w:name="_us2dbwzdseht" w:colFirst="0" w:colLast="0"/>
-      <w:bookmarkEnd w:id="8"/>
-      <w:r>
-        <w:t>13.1.2 Enemy Spawn Points</w:t>
-      </w:r>
-    </w:p>
+      <w:r>
+        <w:t>1</w:t>
+      </w:r>
+      <w:r>
+        <w:t>2</w:t>
+      </w:r>
+      <w:r>
+        <w:t>.2.2 Ally Spawn Points</w:t>
+      </w:r>
+    </w:p>
+    <w:p>
+      <w:r>
+        <w:t>N/A</w:t>
+      </w:r>
+    </w:p>
+    <w:p>
+      <w:pPr>
+        <w:pStyle w:val="Heading1"/>
+        <w:contextualSpacing w:val="0"/>
+      </w:pPr>
+      <w:r>
+        <w:t>1</w:t>
+      </w:r>
+      <w:r>
+        <w:t>3</w:t>
+      </w:r>
+      <w:r>
+        <w:t xml:space="preserve"> Art</w:t>
+      </w:r>
+    </w:p>
+    <w:p/>
     <w:p>
       <w:pPr>
         <w:pStyle w:val="Heading2"/>
         <w:contextualSpacing w:val="0"/>
       </w:pPr>
-      <w:bookmarkStart w:id="9" w:name="_2fsh193khuju" w:colFirst="0" w:colLast="0"/>
-      <w:bookmarkEnd w:id="9"/>
-      <w:r>
-        <w:t xml:space="preserve">13.2 </w:t>
+      <w:r>
+        <w:t>1</w:t>
+      </w:r>
+      <w:r>
+        <w:t>3</w:t>
+      </w:r>
+      <w:r>
+        <w:t xml:space="preserve">.1 </w:t>
       </w:r>
       <w:r>
         <w:tab/>
-        <w:t>Allies / Companions</w:t>
-      </w:r>
-    </w:p>
-    <w:p>
-      <w:pPr>
-        <w:pStyle w:val="Heading3"/>
+        <w:t>Setting</w:t>
+      </w:r>
+    </w:p>
+    <w:p>
+      <w:r>
+        <w:t xml:space="preserve">The game takes place is Paul George’s nightmare, which is in a basketball arena. </w:t>
+      </w:r>
+    </w:p>
+    <w:p>
+      <w:pPr>
+        <w:pStyle w:val="Heading2"/>
         <w:contextualSpacing w:val="0"/>
       </w:pPr>
-      <w:bookmarkStart w:id="10" w:name="_y4cibd33h4ix" w:colFirst="0" w:colLast="0"/>
-      <w:bookmarkEnd w:id="10"/>
-      <w:r>
-        <w:t>13.2.1 Ally States</w:t>
-      </w:r>
-    </w:p>
-    <w:p>
-      <w:pPr>
-        <w:pStyle w:val="Heading3"/>
+      <w:r>
+        <w:lastRenderedPageBreak/>
+        <w:t>1</w:t>
+      </w:r>
+      <w:r>
+        <w:t>3</w:t>
+      </w:r>
+      <w:r>
+        <w:t xml:space="preserve">.2 </w:t>
+      </w:r>
+      <w:r>
+        <w:tab/>
+        <w:t>Level Design</w:t>
+      </w:r>
+    </w:p>
+    <w:p>
+      <w:r>
+        <w:t>The level consists of the background of a basketball arena with the wood floor beneath him and the incoming obstacles ahead of him.</w:t>
+      </w:r>
+    </w:p>
+    <w:p>
+      <w:pPr>
+        <w:pStyle w:val="Heading2"/>
         <w:contextualSpacing w:val="0"/>
       </w:pPr>
-      <w:bookmarkStart w:id="11" w:name="_pypm1zz3tw68" w:colFirst="0" w:colLast="0"/>
-      <w:bookmarkEnd w:id="11"/>
-      <w:r>
-        <w:t>13.2.2 Ally Spawn Points</w:t>
-      </w:r>
-    </w:p>
+      <w:r>
+        <w:t>1</w:t>
+      </w:r>
+      <w:r>
+        <w:t>3</w:t>
+      </w:r>
+      <w:r>
+        <w:t xml:space="preserve">.3 </w:t>
+      </w:r>
+      <w:r>
+        <w:tab/>
+        <w:t>Audio</w:t>
+      </w:r>
+    </w:p>
+    <w:p>
+      <w:r>
+        <w:t>Background Music: Persists until the game is over</w:t>
+      </w:r>
+    </w:p>
+    <w:p>
+      <w:r>
+        <w:t>Jump Sound Effect: Occurs on each jump</w:t>
+      </w:r>
+    </w:p>
+    <w:p>
+      <w:r>
+        <w:t>Game Over Sound Effect: Occurs on impact with an obstacle</w:t>
+      </w:r>
+    </w:p>
+    <w:p/>
     <w:p>
       <w:pPr>
         <w:pStyle w:val="Heading1"/>
         <w:contextualSpacing w:val="0"/>
       </w:pPr>
       <w:r>
-        <w:t>14 Art</w:t>
-      </w:r>
-    </w:p>
-    <w:p>
-      <w:pPr>
-        <w:pStyle w:val="Heading2"/>
-        <w:contextualSpacing w:val="0"/>
-      </w:pPr>
-      <w:bookmarkStart w:id="12" w:name="_pa31hvmk429q" w:colFirst="0" w:colLast="0"/>
-      <w:bookmarkEnd w:id="12"/>
-      <w:r>
-        <w:t xml:space="preserve">14.1 </w:t>
-      </w:r>
-      <w:r>
-        <w:tab/>
-        <w:t>Setting</w:t>
-      </w:r>
-    </w:p>
-    <w:p>
-      <w:pPr>
-        <w:pStyle w:val="Heading2"/>
-        <w:contextualSpacing w:val="0"/>
-      </w:pPr>
-      <w:bookmarkStart w:id="13" w:name="_p1hnr6ese69y" w:colFirst="0" w:colLast="0"/>
-      <w:bookmarkEnd w:id="13"/>
-      <w:r>
-        <w:t xml:space="preserve">14.2 </w:t>
-      </w:r>
-      <w:r>
-        <w:tab/>
-        <w:t>Level Design</w:t>
-      </w:r>
-    </w:p>
-    <w:p>
-      <w:pPr>
-        <w:pStyle w:val="Heading2"/>
-        <w:contextualSpacing w:val="0"/>
-      </w:pPr>
-      <w:bookmarkStart w:id="14" w:name="_6j0c6x7fktyv" w:colFirst="0" w:colLast="0"/>
-      <w:bookmarkEnd w:id="14"/>
-      <w:r>
-        <w:t xml:space="preserve">14.3 </w:t>
-      </w:r>
-      <w:r>
-        <w:tab/>
-        <w:t>Audio</w:t>
-      </w:r>
-    </w:p>
-    <w:p>
-      <w:pPr>
-        <w:pStyle w:val="Heading1"/>
-        <w:contextualSpacing w:val="0"/>
-      </w:pPr>
-      <w:r>
-        <w:t>15 Procedurally Generated Content</w:t>
-      </w:r>
-    </w:p>
-    <w:p>
-      <w:pPr>
-        <w:pStyle w:val="Heading2"/>
-        <w:contextualSpacing w:val="0"/>
-      </w:pPr>
-      <w:bookmarkStart w:id="15" w:name="_vihlggcy06ym" w:colFirst="0" w:colLast="0"/>
-      <w:bookmarkEnd w:id="15"/>
-      <w:r>
-        <w:t xml:space="preserve">15.1 </w:t>
-      </w:r>
-      <w:r>
-        <w:tab/>
-        <w:t>Environment</w:t>
-      </w:r>
-    </w:p>
-    <w:p>
-      <w:pPr>
-        <w:pStyle w:val="Heading2"/>
-        <w:contextualSpacing w:val="0"/>
-      </w:pPr>
-      <w:bookmarkStart w:id="16" w:name="_2dr9oyq5d0aw" w:colFirst="0" w:colLast="0"/>
-      <w:bookmarkEnd w:id="16"/>
-      <w:r>
-        <w:t xml:space="preserve">15.2 </w:t>
-      </w:r>
-      <w:r>
-        <w:tab/>
-        <w:t>Levels</w:t>
-      </w:r>
-    </w:p>
-    <w:p>
-      <w:pPr>
-        <w:pStyle w:val="Heading2"/>
-        <w:contextualSpacing w:val="0"/>
-      </w:pPr>
-      <w:bookmarkStart w:id="17" w:name="_knfxnxc2p45m" w:colFirst="0" w:colLast="0"/>
-      <w:bookmarkEnd w:id="17"/>
-      <w:r>
-        <w:t xml:space="preserve">15.3 </w:t>
-      </w:r>
-      <w:r>
-        <w:tab/>
-        <w:t>Artificial Intelligence NPC</w:t>
-      </w:r>
-    </w:p>
-    <w:p>
-      <w:pPr>
-        <w:pStyle w:val="Heading2"/>
-        <w:contextualSpacing w:val="0"/>
-      </w:pPr>
-      <w:bookmarkStart w:id="18" w:name="_flfm37w7tqdg" w:colFirst="0" w:colLast="0"/>
-      <w:bookmarkEnd w:id="18"/>
-      <w:r>
-        <w:t xml:space="preserve">15.4 </w:t>
-      </w:r>
-      <w:r>
-        <w:tab/>
-        <w:t>Visual Arts</w:t>
-      </w:r>
-    </w:p>
-    <w:p>
-      <w:pPr>
-        <w:pStyle w:val="Heading2"/>
-        <w:contextualSpacing w:val="0"/>
-      </w:pPr>
-      <w:r>
-        <w:t xml:space="preserve">15.5 </w:t>
-      </w:r>
-      <w:r>
-        <w:tab/>
-        <w:t>Audio</w:t>
-      </w:r>
-    </w:p>
-    <w:p>
-      <w:pPr>
-        <w:pStyle w:val="Heading2"/>
-        <w:contextualSpacing w:val="0"/>
-      </w:pPr>
-      <w:bookmarkStart w:id="19" w:name="_1xe7rcbbq73z" w:colFirst="0" w:colLast="0"/>
-      <w:bookmarkEnd w:id="19"/>
-      <w:r>
-        <w:t>15.6 Minimum Viable Product (MPV)</w:t>
-      </w:r>
-    </w:p>
-    <w:p>
-      <w:pPr>
-        <w:pStyle w:val="Heading1"/>
-        <w:contextualSpacing w:val="0"/>
-      </w:pPr>
-      <w:bookmarkStart w:id="20" w:name="_3pizi4kpv5u2" w:colFirst="0" w:colLast="0"/>
-      <w:bookmarkEnd w:id="20"/>
-      <w:r>
-        <w:lastRenderedPageBreak/>
-        <w:t>16 Wish List</w:t>
+        <w:t>1</w:t>
+      </w:r>
+      <w:r>
+        <w:t>4</w:t>
+      </w:r>
+      <w:r>
+        <w:t xml:space="preserve"> Wish List</w:t>
+      </w:r>
+    </w:p>
+    <w:p>
+      <w:r>
+        <w:t>ADD MORE MUSIC</w:t>
+      </w:r>
+    </w:p>
+    <w:p>
+      <w:r>
+        <w:t>In the future we plan to add more music that will cycle through each time the game is played.</w:t>
+      </w:r>
+    </w:p>
+    <w:p/>
+    <w:p>
+      <w:r>
+        <w:t>ADD MORE CHARACTERS</w:t>
+      </w:r>
+    </w:p>
+    <w:p>
+      <w:r>
+        <w:t>We will soon be adding more characters to choose from which will have new obstacles to avoid</w:t>
       </w:r>
     </w:p>
     <w:sectPr>
-      <w:headerReference w:type="even" r:id="rId48"/>
-      <w:headerReference w:type="default" r:id="rId49"/>
-      <w:footerReference w:type="even" r:id="rId50"/>
-      <w:footerReference w:type="default" r:id="rId51"/>
-      <w:headerReference w:type="first" r:id="rId52"/>
-      <w:footerReference w:type="first" r:id="rId53"/>
+      <w:headerReference w:type="even" r:id="rId40"/>
+      <w:headerReference w:type="default" r:id="rId41"/>
+      <w:footerReference w:type="even" r:id="rId42"/>
+      <w:footerReference w:type="default" r:id="rId43"/>
+      <w:headerReference w:type="first" r:id="rId44"/>
+      <w:footerReference w:type="first" r:id="rId45"/>
       <w:pgSz w:w="12240" w:h="15840"/>
       <w:pgMar w:top="1440" w:right="1440" w:bottom="1440" w:left="1440" w:header="720" w:footer="720" w:gutter="0"/>
       <w:pgNumType w:start="1"/>
@@ -3686,6 +3954,29 @@
       <w:contextualSpacing/>
     </w:pPr>
   </w:style>
+  <w:style w:type="character" w:styleId="Hyperlink">
+    <w:name w:val="Hyperlink"/>
+    <w:basedOn w:val="DefaultParagraphFont"/>
+    <w:uiPriority w:val="99"/>
+    <w:unhideWhenUsed/>
+    <w:rsid w:val="00F11D49"/>
+    <w:rPr>
+      <w:color w:val="0563C1" w:themeColor="hyperlink"/>
+      <w:u w:val="single"/>
+    </w:rPr>
+  </w:style>
+  <w:style w:type="character" w:styleId="UnresolvedMention">
+    <w:name w:val="Unresolved Mention"/>
+    <w:basedOn w:val="DefaultParagraphFont"/>
+    <w:uiPriority w:val="99"/>
+    <w:semiHidden/>
+    <w:unhideWhenUsed/>
+    <w:rsid w:val="00F11D49"/>
+    <w:rPr>
+      <w:color w:val="605E5C"/>
+      <w:shd w:val="clear" w:color="auto" w:fill="E1DFDD"/>
+    </w:rPr>
+  </w:style>
 </w:styles>
 </file>
 

</xml_diff>

<commit_message>
added final GDD version to documentation folder
</commit_message>
<xml_diff>
--- a/Assets/Documentation/CS583 Assignment 2 GDD.docx
+++ b/Assets/Documentation/CS583 Assignment 2 GDD.docx
@@ -1,7 +1,7 @@
 
 <file path=word/document.xml><?xml version="1.0" encoding="utf-8"?>
 <w:document xmlns:wpc="http://schemas.microsoft.com/office/word/2010/wordprocessingCanvas" xmlns:cx="http://schemas.microsoft.com/office/drawing/2014/chartex" xmlns:cx1="http://schemas.microsoft.com/office/drawing/2015/9/8/chartex" xmlns:cx2="http://schemas.microsoft.com/office/drawing/2015/10/21/chartex" xmlns:cx3="http://schemas.microsoft.com/office/drawing/2016/5/9/chartex" xmlns:cx4="http://schemas.microsoft.com/office/drawing/2016/5/10/chartex" xmlns:cx5="http://schemas.microsoft.com/office/drawing/2016/5/11/chartex" xmlns:cx6="http://schemas.microsoft.com/office/drawing/2016/5/12/chartex" xmlns:cx7="http://schemas.microsoft.com/office/drawing/2016/5/13/chartex" xmlns:cx8="http://schemas.microsoft.com/office/drawing/2016/5/14/chartex" xmlns:mc="http://schemas.openxmlformats.org/markup-compatibility/2006" xmlns:aink="http://schemas.microsoft.com/office/drawing/2016/ink" xmlns:am3d="http://schemas.microsoft.com/office/drawing/2017/model3d" xmlns:o="urn:schemas-microsoft-com:office:office" xmlns:r="http://schemas.openxmlformats.org/officeDocument/2006/relationships" xmlns:m="http://schemas.openxmlformats.org/officeDocument/2006/math" xmlns:v="urn:schemas-microsoft-com:vml" xmlns:wp14="http://schemas.microsoft.com/office/word/2010/wordprocessingDrawing" xmlns:wp="http://schemas.openxmlformats.org/drawingml/2006/wordprocessingDrawing" xmlns:w10="urn:schemas-microsoft-com:office:word" xmlns:w="http://schemas.openxmlformats.org/wordprocessingml/2006/main" xmlns:w14="http://schemas.microsoft.com/office/word/2010/wordml" xmlns:w15="http://schemas.microsoft.com/office/word/2012/wordml" xmlns:w16cex="http://schemas.microsoft.com/office/word/2018/wordml/cex" xmlns:w16cid="http://schemas.microsoft.com/office/word/2016/wordml/cid" xmlns:w16="http://schemas.microsoft.com/office/word/2018/wordml" xmlns:w16se="http://schemas.microsoft.com/office/word/2015/wordml/symex" xmlns:wpg="http://schemas.microsoft.com/office/word/2010/wordprocessingGroup" xmlns:wpi="http://schemas.microsoft.com/office/word/2010/wordprocessingInk" xmlns:wne="http://schemas.microsoft.com/office/word/2006/wordml" xmlns:wps="http://schemas.microsoft.com/office/word/2010/wordprocessingShape" mc:Ignorable="w14 w15 w16se w16cid w16 w16cex wp14">
-  <w:background w:color="FFFFFF"/>
+  <w:background w:color="53C0FF"/>
   <w:body>
     <w:p>
       <w:pPr>
@@ -13,35 +13,16 @@
       </w:pPr>
       <w:r>
         <w:rPr>
-          <w:sz w:val="32"/>
-          <w:szCs w:val="32"/>
-        </w:rPr>
-        <w:t>Jump!</w:t>
-      </w:r>
-      <w:r>
-        <w:rPr>
-          <w:sz w:val="32"/>
-          <w:szCs w:val="32"/>
-        </w:rPr>
-        <w:t xml:space="preserve"> Game Design Document (GDD)</w:t>
-      </w:r>
-    </w:p>
-    <w:p>
-      <w:pPr>
-        <w:jc w:val="center"/>
-      </w:pPr>
-      <w:r>
-        <w:rPr>
           <w:noProof/>
         </w:rPr>
         <w:drawing>
-          <wp:anchor distT="0" distB="0" distL="114300" distR="114300" simplePos="0" relativeHeight="251658240" behindDoc="0" locked="0" layoutInCell="1" allowOverlap="1" wp14:anchorId="543B957A" wp14:editId="642E43FD">
+          <wp:anchor distT="0" distB="0" distL="114300" distR="114300" simplePos="0" relativeHeight="251658240" behindDoc="1" locked="0" layoutInCell="1" allowOverlap="1" wp14:anchorId="543B957A" wp14:editId="65EAB9F0">
             <wp:simplePos x="0" y="0"/>
             <wp:positionH relativeFrom="column">
-              <wp:posOffset>-948267</wp:posOffset>
+              <wp:posOffset>-914400</wp:posOffset>
             </wp:positionH>
             <wp:positionV relativeFrom="paragraph">
-              <wp:posOffset>306282</wp:posOffset>
+              <wp:posOffset>42545</wp:posOffset>
             </wp:positionV>
             <wp:extent cx="7857305" cy="4419600"/>
             <wp:effectExtent l="0" t="0" r="4445" b="0"/>
@@ -72,7 +53,7 @@
                   <pic:spPr>
                     <a:xfrm>
                       <a:off x="0" y="0"/>
-                      <a:ext cx="7877462" cy="4430938"/>
+                      <a:ext cx="7857305" cy="4419600"/>
                     </a:xfrm>
                     <a:prstGeom prst="rect">
                       <a:avLst/>
@@ -90,6 +71,20 @@
           </wp:anchor>
         </w:drawing>
       </w:r>
+      <w:r>
+        <w:rPr>
+          <w:sz w:val="32"/>
+          <w:szCs w:val="32"/>
+        </w:rPr>
+        <w:t>Jump!</w:t>
+      </w:r>
+      <w:r>
+        <w:rPr>
+          <w:sz w:val="32"/>
+          <w:szCs w:val="32"/>
+        </w:rPr>
+        <w:t xml:space="preserve"> Game Design Document (GDD)</w:t>
+      </w:r>
     </w:p>
     <w:p>
       <w:pPr>
@@ -100,10 +95,8 @@
       <w:pPr>
         <w:jc w:val="center"/>
       </w:pPr>
-      <w:r>
-        <w:t>Your Game Logo</w:t>
-      </w:r>
-    </w:p>
+    </w:p>
+    <w:p/>
     <w:p>
       <w:pPr>
         <w:jc w:val="center"/>
@@ -169,13 +162,11 @@
         <w:jc w:val="center"/>
       </w:pPr>
     </w:p>
+    <w:p/>
     <w:p>
       <w:pPr>
         <w:jc w:val="center"/>
       </w:pPr>
-      <w:r>
-        <w:t>Here</w:t>
-      </w:r>
     </w:p>
     <w:p>
       <w:pPr>
@@ -196,11 +187,66 @@
       <w:pPr>
         <w:jc w:val="center"/>
       </w:pPr>
-    </w:p>
-    <w:p>
-      <w:pPr>
-        <w:jc w:val="center"/>
-      </w:pPr>
+      <w:r>
+        <w:rPr>
+          <w:noProof/>
+        </w:rPr>
+        <w:drawing>
+          <wp:anchor distT="0" distB="0" distL="114300" distR="114300" simplePos="0" relativeHeight="251664384" behindDoc="1" locked="0" layoutInCell="1" allowOverlap="1" wp14:anchorId="0873E6D0" wp14:editId="5B73B1E3">
+            <wp:simplePos x="0" y="0"/>
+            <wp:positionH relativeFrom="column">
+              <wp:posOffset>1235498</wp:posOffset>
+            </wp:positionH>
+            <wp:positionV relativeFrom="paragraph">
+              <wp:posOffset>107950</wp:posOffset>
+            </wp:positionV>
+            <wp:extent cx="3733800" cy="2100263"/>
+            <wp:effectExtent l="0" t="0" r="0" b="0"/>
+            <wp:wrapNone/>
+            <wp:docPr id="10" name="Picture 10" descr="A picture containing shape&#10;&#10;Description automatically generated"/>
+            <wp:cNvGraphicFramePr>
+              <a:graphicFrameLocks xmlns:a="http://schemas.openxmlformats.org/drawingml/2006/main" noChangeAspect="1"/>
+            </wp:cNvGraphicFramePr>
+            <a:graphic xmlns:a="http://schemas.openxmlformats.org/drawingml/2006/main">
+              <a:graphicData uri="http://schemas.openxmlformats.org/drawingml/2006/picture">
+                <pic:pic xmlns:pic="http://schemas.openxmlformats.org/drawingml/2006/picture">
+                  <pic:nvPicPr>
+                    <pic:cNvPr id="10" name="Picture 10" descr="A picture containing shape&#10;&#10;Description automatically generated"/>
+                    <pic:cNvPicPr/>
+                  </pic:nvPicPr>
+                  <pic:blipFill>
+                    <a:blip r:embed="rId8" cstate="print">
+                      <a:extLst>
+                        <a:ext uri="{28A0092B-C50C-407E-A947-70E740481C1C}">
+                          <a14:useLocalDpi xmlns:a14="http://schemas.microsoft.com/office/drawing/2010/main" val="0"/>
+                        </a:ext>
+                      </a:extLst>
+                    </a:blip>
+                    <a:stretch>
+                      <a:fillRect/>
+                    </a:stretch>
+                  </pic:blipFill>
+                  <pic:spPr>
+                    <a:xfrm>
+                      <a:off x="0" y="0"/>
+                      <a:ext cx="3733800" cy="2100263"/>
+                    </a:xfrm>
+                    <a:prstGeom prst="rect">
+                      <a:avLst/>
+                    </a:prstGeom>
+                  </pic:spPr>
+                </pic:pic>
+              </a:graphicData>
+            </a:graphic>
+            <wp14:sizeRelH relativeFrom="page">
+              <wp14:pctWidth>0</wp14:pctWidth>
+            </wp14:sizeRelH>
+            <wp14:sizeRelV relativeFrom="page">
+              <wp14:pctHeight>0</wp14:pctHeight>
+            </wp14:sizeRelV>
+          </wp:anchor>
+        </w:drawing>
+      </w:r>
     </w:p>
     <w:p>
       <w:pPr>
@@ -249,20 +295,22 @@
     <w:p>
       <w:pPr>
         <w:jc w:val="center"/>
-        <w:rPr>
-          <w:sz w:val="40"/>
-          <w:szCs w:val="40"/>
-        </w:rPr>
-      </w:pPr>
-      <w:r>
         <w:rPr>
           <w:b/>
           <w:i/>
           <w:sz w:val="72"/>
           <w:szCs w:val="72"/>
         </w:rPr>
-        <w:t>‘</w:t>
-      </w:r>
+      </w:pPr>
+    </w:p>
+    <w:p>
+      <w:pPr>
+        <w:jc w:val="center"/>
+        <w:rPr>
+          <w:sz w:val="40"/>
+          <w:szCs w:val="40"/>
+        </w:rPr>
+      </w:pPr>
       <w:r>
         <w:rPr>
           <w:b/>
@@ -270,7 +318,7 @@
           <w:sz w:val="72"/>
           <w:szCs w:val="72"/>
         </w:rPr>
-        <w:t>The game that makes you want to Jump!</w:t>
+        <w:t>‘</w:t>
       </w:r>
       <w:r>
         <w:rPr>
@@ -279,6 +327,15 @@
           <w:sz w:val="72"/>
           <w:szCs w:val="72"/>
         </w:rPr>
+        <w:t>The game that makes you want to Jump!</w:t>
+      </w:r>
+      <w:r>
+        <w:rPr>
+          <w:b/>
+          <w:i/>
+          <w:sz w:val="72"/>
+          <w:szCs w:val="72"/>
+        </w:rPr>
         <w:t>’</w:t>
       </w:r>
       <w:r>
@@ -293,446 +350,1650 @@
       <w:pPr>
         <w:jc w:val="center"/>
         <w:rPr>
+          <w:sz w:val="24"/>
+          <w:szCs w:val="24"/>
+        </w:rPr>
+      </w:pPr>
+    </w:p>
+    <w:p>
+      <w:pPr>
+        <w:jc w:val="center"/>
+        <w:rPr>
+          <w:sz w:val="24"/>
+          <w:szCs w:val="24"/>
+        </w:rPr>
+      </w:pPr>
+      <w:r>
+        <w:rPr>
+          <w:sz w:val="24"/>
+          <w:szCs w:val="24"/>
+        </w:rPr>
+        <w:lastRenderedPageBreak/>
+        <w:t>Bibliography</w:t>
+      </w:r>
+    </w:p>
+    <w:p>
+      <w:pPr>
+        <w:jc w:val="center"/>
+        <w:rPr>
+          <w:sz w:val="24"/>
+          <w:szCs w:val="24"/>
+        </w:rPr>
+      </w:pPr>
+    </w:p>
+    <w:p>
+      <w:pPr>
+        <w:spacing w:line="480" w:lineRule="auto"/>
+        <w:rPr>
+          <w:sz w:val="24"/>
+          <w:szCs w:val="24"/>
+        </w:rPr>
+      </w:pPr>
+      <w:r>
+        <w:rPr>
+          <w:sz w:val="24"/>
+          <w:szCs w:val="24"/>
+        </w:rPr>
+        <w:t xml:space="preserve">Free. (2020). Video Game Over Sound Effect Free/No </w:t>
+      </w:r>
+    </w:p>
+    <w:p>
+      <w:pPr>
+        <w:spacing w:line="480" w:lineRule="auto"/>
+        <w:rPr>
+          <w:sz w:val="24"/>
+          <w:szCs w:val="24"/>
+        </w:rPr>
+      </w:pPr>
+      <w:r>
+        <w:rPr>
+          <w:sz w:val="24"/>
+          <w:szCs w:val="24"/>
+        </w:rPr>
+        <w:t xml:space="preserve">     </w:t>
+      </w:r>
+      <w:r>
+        <w:rPr>
+          <w:sz w:val="24"/>
+          <w:szCs w:val="24"/>
+        </w:rPr>
+        <w:t xml:space="preserve">     </w:t>
+      </w:r>
+      <w:r>
+        <w:rPr>
+          <w:sz w:val="24"/>
+          <w:szCs w:val="24"/>
+        </w:rPr>
+        <w:t xml:space="preserve">Copyright. </w:t>
+      </w:r>
+      <w:r>
+        <w:rPr>
+          <w:i/>
+          <w:iCs/>
+          <w:sz w:val="24"/>
+          <w:szCs w:val="24"/>
+        </w:rPr>
+        <w:t>YouTube.</w:t>
+      </w:r>
+    </w:p>
+    <w:p>
+      <w:pPr>
+        <w:spacing w:line="480" w:lineRule="auto"/>
+        <w:rPr>
+          <w:sz w:val="24"/>
+          <w:szCs w:val="24"/>
+        </w:rPr>
+      </w:pPr>
+      <w:r>
+        <w:rPr>
+          <w:sz w:val="24"/>
+          <w:szCs w:val="24"/>
+        </w:rPr>
+        <w:t xml:space="preserve">     </w:t>
+      </w:r>
+      <w:r>
+        <w:rPr>
+          <w:sz w:val="24"/>
+          <w:szCs w:val="24"/>
+        </w:rPr>
+        <w:t xml:space="preserve">     </w:t>
+      </w:r>
+      <w:r>
+        <w:rPr>
+          <w:sz w:val="24"/>
+          <w:szCs w:val="24"/>
+        </w:rPr>
+        <w:t>https://www.youtube.com/watch?v=qE2YQyoCpL8.</w:t>
+      </w:r>
+    </w:p>
+    <w:p>
+      <w:pPr>
+        <w:spacing w:line="480" w:lineRule="auto"/>
+        <w:rPr>
+          <w:sz w:val="24"/>
+          <w:szCs w:val="24"/>
+        </w:rPr>
+      </w:pPr>
+      <w:r>
+        <w:rPr>
+          <w:sz w:val="24"/>
+          <w:szCs w:val="24"/>
+        </w:rPr>
+        <w:t xml:space="preserve">N/A. (2020). Jump Sound Effect. </w:t>
+      </w:r>
+      <w:proofErr w:type="spellStart"/>
+      <w:r>
+        <w:rPr>
+          <w:i/>
+          <w:iCs/>
+          <w:sz w:val="24"/>
+          <w:szCs w:val="24"/>
+        </w:rPr>
+        <w:t>DropBox.</w:t>
+      </w:r>
+      <w:proofErr w:type="spellEnd"/>
+    </w:p>
+    <w:p>
+      <w:pPr>
+        <w:spacing w:line="480" w:lineRule="auto"/>
+        <w:rPr>
+          <w:sz w:val="24"/>
+          <w:szCs w:val="24"/>
+        </w:rPr>
+      </w:pPr>
+      <w:r>
+        <w:rPr>
+          <w:sz w:val="24"/>
+          <w:szCs w:val="24"/>
+        </w:rPr>
+        <w:t xml:space="preserve">    </w:t>
+      </w:r>
+      <w:r>
+        <w:rPr>
+          <w:sz w:val="24"/>
+          <w:szCs w:val="24"/>
+        </w:rPr>
+        <w:t xml:space="preserve">     </w:t>
+      </w:r>
+      <w:r>
+        <w:rPr>
+          <w:sz w:val="24"/>
+          <w:szCs w:val="24"/>
+        </w:rPr>
+        <w:t xml:space="preserve"> h</w:t>
+      </w:r>
+      <w:r>
+        <w:rPr>
+          <w:sz w:val="24"/>
+          <w:szCs w:val="24"/>
+        </w:rPr>
+        <w:t>t</w:t>
+      </w:r>
+      <w:r>
+        <w:rPr>
+          <w:sz w:val="24"/>
+          <w:szCs w:val="24"/>
+        </w:rPr>
+        <w:t>tps://www.dropbox.com/s/ac47vku00325pft/8-</w:t>
+      </w:r>
+      <w:r>
+        <w:rPr>
+          <w:sz w:val="24"/>
+          <w:szCs w:val="24"/>
+        </w:rPr>
+        <w:t xml:space="preserve">                                </w:t>
+      </w:r>
+    </w:p>
+    <w:p>
+      <w:pPr>
+        <w:spacing w:line="480" w:lineRule="auto"/>
+        <w:rPr>
+          <w:sz w:val="24"/>
+          <w:szCs w:val="24"/>
+        </w:rPr>
+      </w:pPr>
+      <w:r>
+        <w:rPr>
+          <w:sz w:val="24"/>
+          <w:szCs w:val="24"/>
+        </w:rPr>
+        <w:t xml:space="preserve">     </w:t>
+      </w:r>
+      <w:r>
+        <w:rPr>
+          <w:sz w:val="24"/>
+          <w:szCs w:val="24"/>
+        </w:rPr>
+        <w:t xml:space="preserve">     </w:t>
+      </w:r>
+      <w:r>
+        <w:rPr>
+          <w:sz w:val="24"/>
+          <w:szCs w:val="24"/>
+        </w:rPr>
+        <w:t>bit%20Jump.wav?dl=0</w:t>
+      </w:r>
+      <w:r>
+        <w:rPr>
+          <w:sz w:val="24"/>
+          <w:szCs w:val="24"/>
+        </w:rPr>
+        <w:t>.</w:t>
+      </w:r>
+    </w:p>
+    <w:p>
+      <w:pPr>
+        <w:spacing w:line="480" w:lineRule="auto"/>
+        <w:rPr>
+          <w:sz w:val="24"/>
+          <w:szCs w:val="24"/>
+        </w:rPr>
+      </w:pPr>
+      <w:proofErr w:type="spellStart"/>
+      <w:proofErr w:type="gramStart"/>
+      <w:r>
+        <w:rPr>
+          <w:sz w:val="24"/>
+          <w:szCs w:val="24"/>
+        </w:rPr>
+        <w:t>Reiley,B</w:t>
+      </w:r>
+      <w:proofErr w:type="spellEnd"/>
+      <w:r>
+        <w:rPr>
+          <w:sz w:val="24"/>
+          <w:szCs w:val="24"/>
+        </w:rPr>
+        <w:t>.</w:t>
+      </w:r>
+      <w:proofErr w:type="gramEnd"/>
+      <w:r>
+        <w:rPr>
+          <w:sz w:val="24"/>
+          <w:szCs w:val="24"/>
+        </w:rPr>
+        <w:t xml:space="preserve"> (2020). About Scene. </w:t>
+      </w:r>
+      <w:proofErr w:type="spellStart"/>
+      <w:r>
+        <w:rPr>
+          <w:i/>
+          <w:iCs/>
+          <w:sz w:val="24"/>
+          <w:szCs w:val="24"/>
+        </w:rPr>
+        <w:t>Krita</w:t>
+      </w:r>
+      <w:proofErr w:type="spellEnd"/>
+      <w:r>
+        <w:rPr>
+          <w:sz w:val="24"/>
+          <w:szCs w:val="24"/>
+        </w:rPr>
+        <w:t>.</w:t>
+      </w:r>
+    </w:p>
+    <w:p>
+      <w:pPr>
+        <w:spacing w:line="480" w:lineRule="auto"/>
+        <w:rPr>
+          <w:sz w:val="24"/>
+          <w:szCs w:val="24"/>
+        </w:rPr>
+      </w:pPr>
+      <w:proofErr w:type="spellStart"/>
+      <w:proofErr w:type="gramStart"/>
+      <w:r>
+        <w:rPr>
+          <w:sz w:val="24"/>
+          <w:szCs w:val="24"/>
+        </w:rPr>
+        <w:t>Reiley,B</w:t>
+      </w:r>
+      <w:proofErr w:type="spellEnd"/>
+      <w:r>
+        <w:rPr>
+          <w:sz w:val="24"/>
+          <w:szCs w:val="24"/>
+        </w:rPr>
+        <w:t>.</w:t>
+      </w:r>
+      <w:proofErr w:type="gramEnd"/>
+      <w:r>
+        <w:rPr>
+          <w:sz w:val="24"/>
+          <w:szCs w:val="24"/>
+        </w:rPr>
+        <w:t xml:space="preserve"> (2020). Credits Scene. </w:t>
+      </w:r>
+      <w:proofErr w:type="spellStart"/>
+      <w:r>
+        <w:rPr>
+          <w:i/>
+          <w:iCs/>
+          <w:sz w:val="24"/>
+          <w:szCs w:val="24"/>
+        </w:rPr>
+        <w:t>Krita</w:t>
+      </w:r>
+      <w:proofErr w:type="spellEnd"/>
+      <w:r>
+        <w:rPr>
+          <w:i/>
+          <w:iCs/>
+          <w:sz w:val="24"/>
+          <w:szCs w:val="24"/>
+        </w:rPr>
+        <w:t>.</w:t>
+      </w:r>
+      <w:r>
+        <w:rPr>
+          <w:sz w:val="24"/>
+          <w:szCs w:val="24"/>
+        </w:rPr>
+        <w:t xml:space="preserve"> </w:t>
+      </w:r>
+    </w:p>
+    <w:p>
+      <w:pPr>
+        <w:spacing w:line="480" w:lineRule="auto"/>
+        <w:rPr>
+          <w:i/>
+          <w:iCs/>
+          <w:sz w:val="24"/>
+          <w:szCs w:val="24"/>
+        </w:rPr>
+      </w:pPr>
+      <w:proofErr w:type="spellStart"/>
+      <w:proofErr w:type="gramStart"/>
+      <w:r>
+        <w:rPr>
+          <w:sz w:val="24"/>
+          <w:szCs w:val="24"/>
+        </w:rPr>
+        <w:t>Reiley,B</w:t>
+      </w:r>
+      <w:proofErr w:type="spellEnd"/>
+      <w:r>
+        <w:rPr>
+          <w:sz w:val="24"/>
+          <w:szCs w:val="24"/>
+        </w:rPr>
+        <w:t>.</w:t>
+      </w:r>
+      <w:proofErr w:type="gramEnd"/>
+      <w:r>
+        <w:rPr>
+          <w:sz w:val="24"/>
+          <w:szCs w:val="24"/>
+        </w:rPr>
+        <w:t xml:space="preserve"> (2020). Exit/Back Button. </w:t>
+      </w:r>
+      <w:proofErr w:type="spellStart"/>
+      <w:r>
+        <w:rPr>
+          <w:i/>
+          <w:iCs/>
+          <w:sz w:val="24"/>
+          <w:szCs w:val="24"/>
+        </w:rPr>
+        <w:t>Krita</w:t>
+      </w:r>
+      <w:proofErr w:type="spellEnd"/>
+      <w:r>
+        <w:rPr>
+          <w:i/>
+          <w:iCs/>
+          <w:sz w:val="24"/>
+          <w:szCs w:val="24"/>
+        </w:rPr>
+        <w:t>.</w:t>
+      </w:r>
+    </w:p>
+    <w:p>
+      <w:pPr>
+        <w:spacing w:line="480" w:lineRule="auto"/>
+        <w:rPr>
+          <w:sz w:val="24"/>
+          <w:szCs w:val="24"/>
+        </w:rPr>
+      </w:pPr>
+      <w:proofErr w:type="spellStart"/>
+      <w:proofErr w:type="gramStart"/>
+      <w:r>
+        <w:rPr>
+          <w:sz w:val="24"/>
+          <w:szCs w:val="24"/>
+        </w:rPr>
+        <w:t>Reiley,B</w:t>
+      </w:r>
+      <w:proofErr w:type="spellEnd"/>
+      <w:r>
+        <w:rPr>
+          <w:sz w:val="24"/>
+          <w:szCs w:val="24"/>
+        </w:rPr>
+        <w:t>.</w:t>
+      </w:r>
+      <w:proofErr w:type="gramEnd"/>
+      <w:r>
+        <w:rPr>
+          <w:sz w:val="24"/>
+          <w:szCs w:val="24"/>
+        </w:rPr>
+        <w:t xml:space="preserve"> (2020). </w:t>
+      </w:r>
+      <w:proofErr w:type="spellStart"/>
+      <w:r>
+        <w:rPr>
+          <w:sz w:val="24"/>
+          <w:szCs w:val="24"/>
+        </w:rPr>
+        <w:t>FinalScore</w:t>
+      </w:r>
+      <w:proofErr w:type="spellEnd"/>
+      <w:r>
+        <w:rPr>
+          <w:sz w:val="24"/>
+          <w:szCs w:val="24"/>
+        </w:rPr>
+        <w:t xml:space="preserve"> Script. </w:t>
+      </w:r>
+      <w:proofErr w:type="spellStart"/>
+      <w:r>
+        <w:rPr>
+          <w:i/>
+          <w:iCs/>
+          <w:sz w:val="24"/>
+          <w:szCs w:val="24"/>
+        </w:rPr>
+        <w:t>VisualStudio</w:t>
+      </w:r>
+      <w:r>
+        <w:rPr>
+          <w:sz w:val="24"/>
+          <w:szCs w:val="24"/>
+        </w:rPr>
+        <w:t>.</w:t>
+      </w:r>
+    </w:p>
+    <w:p>
+      <w:pPr>
+        <w:spacing w:line="480" w:lineRule="auto"/>
+        <w:rPr>
+          <w:sz w:val="24"/>
+          <w:szCs w:val="24"/>
+        </w:rPr>
+      </w:pPr>
+      <w:proofErr w:type="gramStart"/>
+      <w:r>
+        <w:rPr>
+          <w:sz w:val="24"/>
+          <w:szCs w:val="24"/>
+        </w:rPr>
+        <w:t>Reiley,B</w:t>
+      </w:r>
+      <w:proofErr w:type="spellEnd"/>
+      <w:r>
+        <w:rPr>
+          <w:sz w:val="24"/>
+          <w:szCs w:val="24"/>
+        </w:rPr>
+        <w:t>.</w:t>
+      </w:r>
+      <w:proofErr w:type="gramEnd"/>
+      <w:r>
+        <w:rPr>
+          <w:sz w:val="24"/>
+          <w:szCs w:val="24"/>
+        </w:rPr>
+        <w:t xml:space="preserve"> (2020). Finals Trophy Obstacle. </w:t>
+      </w:r>
+      <w:proofErr w:type="spellStart"/>
+      <w:r>
+        <w:rPr>
+          <w:i/>
+          <w:iCs/>
+          <w:sz w:val="24"/>
+          <w:szCs w:val="24"/>
+        </w:rPr>
+        <w:t>Krita</w:t>
+      </w:r>
+      <w:proofErr w:type="spellEnd"/>
+      <w:r>
+        <w:rPr>
+          <w:i/>
+          <w:iCs/>
+          <w:sz w:val="24"/>
+          <w:szCs w:val="24"/>
+        </w:rPr>
+        <w:t>.</w:t>
+      </w:r>
+    </w:p>
+    <w:p>
+      <w:pPr>
+        <w:spacing w:line="480" w:lineRule="auto"/>
+        <w:rPr>
+          <w:sz w:val="24"/>
+          <w:szCs w:val="24"/>
+        </w:rPr>
+      </w:pPr>
+      <w:proofErr w:type="spellStart"/>
+      <w:proofErr w:type="gramStart"/>
+      <w:r>
+        <w:rPr>
+          <w:sz w:val="24"/>
+          <w:szCs w:val="24"/>
+        </w:rPr>
+        <w:t>Reiley,B</w:t>
+      </w:r>
+      <w:proofErr w:type="spellEnd"/>
+      <w:r>
+        <w:rPr>
+          <w:sz w:val="24"/>
+          <w:szCs w:val="24"/>
+        </w:rPr>
+        <w:t>.</w:t>
+      </w:r>
+      <w:proofErr w:type="gramEnd"/>
+      <w:r>
+        <w:rPr>
+          <w:sz w:val="24"/>
+          <w:szCs w:val="24"/>
+        </w:rPr>
+        <w:t xml:space="preserve"> (2020). GBB Studios logo. </w:t>
+      </w:r>
+      <w:proofErr w:type="spellStart"/>
+      <w:r>
+        <w:rPr>
+          <w:i/>
+          <w:iCs/>
+          <w:sz w:val="24"/>
+          <w:szCs w:val="24"/>
+        </w:rPr>
+        <w:t>Krita</w:t>
+      </w:r>
+      <w:proofErr w:type="spellEnd"/>
+      <w:r>
+        <w:rPr>
+          <w:i/>
+          <w:iCs/>
+          <w:sz w:val="24"/>
+          <w:szCs w:val="24"/>
+        </w:rPr>
+        <w:t>.</w:t>
+      </w:r>
+    </w:p>
+    <w:p>
+      <w:pPr>
+        <w:spacing w:line="480" w:lineRule="auto"/>
+        <w:rPr>
+          <w:sz w:val="24"/>
+          <w:szCs w:val="24"/>
+        </w:rPr>
+      </w:pPr>
+      <w:proofErr w:type="spellStart"/>
+      <w:proofErr w:type="gramStart"/>
+      <w:r>
+        <w:rPr>
+          <w:sz w:val="24"/>
+          <w:szCs w:val="24"/>
+        </w:rPr>
+        <w:t>Reiley,B</w:t>
+      </w:r>
+      <w:proofErr w:type="spellEnd"/>
+      <w:r>
+        <w:rPr>
+          <w:sz w:val="24"/>
+          <w:szCs w:val="24"/>
+        </w:rPr>
+        <w:t>.</w:t>
+      </w:r>
+      <w:proofErr w:type="gramEnd"/>
+      <w:r>
+        <w:rPr>
+          <w:sz w:val="24"/>
+          <w:szCs w:val="24"/>
+        </w:rPr>
+        <w:t xml:space="preserve"> (2020). Ground. </w:t>
+      </w:r>
+      <w:proofErr w:type="spellStart"/>
+      <w:r>
+        <w:rPr>
+          <w:i/>
+          <w:iCs/>
+          <w:sz w:val="24"/>
+          <w:szCs w:val="24"/>
+        </w:rPr>
+        <w:t>Krita</w:t>
+      </w:r>
+      <w:proofErr w:type="spellEnd"/>
+      <w:r>
+        <w:rPr>
+          <w:i/>
+          <w:iCs/>
+          <w:sz w:val="24"/>
+          <w:szCs w:val="24"/>
+        </w:rPr>
+        <w:t>.</w:t>
+      </w:r>
+    </w:p>
+    <w:p>
+      <w:pPr>
+        <w:spacing w:line="480" w:lineRule="auto"/>
+        <w:rPr>
+          <w:sz w:val="24"/>
+          <w:szCs w:val="24"/>
+        </w:rPr>
+      </w:pPr>
+      <w:proofErr w:type="spellStart"/>
+      <w:proofErr w:type="gramStart"/>
+      <w:r>
+        <w:rPr>
+          <w:sz w:val="24"/>
+          <w:szCs w:val="24"/>
+        </w:rPr>
+        <w:t>Reiley,B</w:t>
+      </w:r>
+      <w:proofErr w:type="spellEnd"/>
+      <w:r>
+        <w:rPr>
+          <w:sz w:val="24"/>
+          <w:szCs w:val="24"/>
+        </w:rPr>
+        <w:t>.</w:t>
+      </w:r>
+      <w:proofErr w:type="gramEnd"/>
+      <w:r>
+        <w:rPr>
+          <w:sz w:val="24"/>
+          <w:szCs w:val="24"/>
+        </w:rPr>
+        <w:t xml:space="preserve"> (2020). </w:t>
+      </w:r>
+      <w:r>
+        <w:rPr>
+          <w:sz w:val="24"/>
+          <w:szCs w:val="24"/>
+        </w:rPr>
+        <w:t>Jump! Game Logo</w:t>
+      </w:r>
+      <w:r>
+        <w:rPr>
+          <w:sz w:val="24"/>
+          <w:szCs w:val="24"/>
+        </w:rPr>
+        <w:t xml:space="preserve">. </w:t>
+      </w:r>
+      <w:proofErr w:type="spellStart"/>
+      <w:r>
+        <w:rPr>
+          <w:i/>
+          <w:iCs/>
+          <w:sz w:val="24"/>
+          <w:szCs w:val="24"/>
+        </w:rPr>
+        <w:t>Krita</w:t>
+      </w:r>
+      <w:proofErr w:type="spellEnd"/>
+      <w:r>
+        <w:rPr>
+          <w:i/>
+          <w:iCs/>
+          <w:sz w:val="24"/>
+          <w:szCs w:val="24"/>
+        </w:rPr>
+        <w:t>.</w:t>
+      </w:r>
+    </w:p>
+    <w:p>
+      <w:pPr>
+        <w:spacing w:line="480" w:lineRule="auto"/>
+        <w:rPr>
+          <w:sz w:val="24"/>
+          <w:szCs w:val="24"/>
+        </w:rPr>
+      </w:pPr>
+      <w:proofErr w:type="spellStart"/>
+      <w:proofErr w:type="gramStart"/>
+      <w:r>
+        <w:rPr>
+          <w:sz w:val="24"/>
+          <w:szCs w:val="24"/>
+        </w:rPr>
+        <w:t>Reiley,B</w:t>
+      </w:r>
+      <w:proofErr w:type="spellEnd"/>
+      <w:r>
+        <w:rPr>
+          <w:sz w:val="24"/>
+          <w:szCs w:val="24"/>
+        </w:rPr>
+        <w:t>.</w:t>
+      </w:r>
+      <w:proofErr w:type="gramEnd"/>
+      <w:r>
+        <w:rPr>
+          <w:sz w:val="24"/>
+          <w:szCs w:val="24"/>
+        </w:rPr>
+        <w:t xml:space="preserve"> (2020). </w:t>
+      </w:r>
+      <w:r>
+        <w:rPr>
+          <w:sz w:val="24"/>
+          <w:szCs w:val="24"/>
+        </w:rPr>
+        <w:t>Main Menu Background</w:t>
+      </w:r>
+      <w:r>
+        <w:rPr>
+          <w:sz w:val="24"/>
+          <w:szCs w:val="24"/>
+        </w:rPr>
+        <w:t xml:space="preserve">. </w:t>
+      </w:r>
+      <w:proofErr w:type="spellStart"/>
+      <w:r>
+        <w:rPr>
+          <w:i/>
+          <w:iCs/>
+          <w:sz w:val="24"/>
+          <w:szCs w:val="24"/>
+        </w:rPr>
+        <w:t>Krita</w:t>
+      </w:r>
+      <w:proofErr w:type="spellEnd"/>
+      <w:r>
+        <w:rPr>
+          <w:i/>
+          <w:iCs/>
+          <w:sz w:val="24"/>
+          <w:szCs w:val="24"/>
+        </w:rPr>
+        <w:t>.</w:t>
+      </w:r>
+    </w:p>
+    <w:p>
+      <w:pPr>
+        <w:spacing w:line="480" w:lineRule="auto"/>
+        <w:rPr>
+          <w:sz w:val="24"/>
+          <w:szCs w:val="24"/>
+        </w:rPr>
+      </w:pPr>
+      <w:proofErr w:type="spellStart"/>
+      <w:proofErr w:type="gramStart"/>
+      <w:r>
+        <w:rPr>
+          <w:sz w:val="24"/>
+          <w:szCs w:val="24"/>
+        </w:rPr>
+        <w:t>Reiley,B</w:t>
+      </w:r>
+      <w:proofErr w:type="spellEnd"/>
+      <w:r>
+        <w:rPr>
+          <w:sz w:val="24"/>
+          <w:szCs w:val="24"/>
+        </w:rPr>
+        <w:t>.</w:t>
+      </w:r>
+      <w:proofErr w:type="gramEnd"/>
+      <w:r>
+        <w:rPr>
+          <w:sz w:val="24"/>
+          <w:szCs w:val="24"/>
+        </w:rPr>
+        <w:t xml:space="preserve"> (2020). Main Menu Scene. </w:t>
+      </w:r>
+      <w:proofErr w:type="spellStart"/>
+      <w:r>
+        <w:rPr>
+          <w:i/>
+          <w:iCs/>
+          <w:sz w:val="24"/>
+          <w:szCs w:val="24"/>
+        </w:rPr>
+        <w:t>Krita</w:t>
+      </w:r>
+      <w:proofErr w:type="spellEnd"/>
+      <w:r>
+        <w:rPr>
+          <w:i/>
+          <w:iCs/>
+          <w:sz w:val="24"/>
+          <w:szCs w:val="24"/>
+        </w:rPr>
+        <w:t>.</w:t>
+      </w:r>
+      <w:r>
+        <w:rPr>
+          <w:sz w:val="24"/>
+          <w:szCs w:val="24"/>
+        </w:rPr>
+        <w:t xml:space="preserve"> </w:t>
+      </w:r>
+    </w:p>
+    <w:p>
+      <w:pPr>
+        <w:spacing w:line="480" w:lineRule="auto"/>
+        <w:rPr>
+          <w:sz w:val="24"/>
+          <w:szCs w:val="24"/>
+        </w:rPr>
+      </w:pPr>
+      <w:proofErr w:type="spellStart"/>
+      <w:proofErr w:type="gramStart"/>
+      <w:r>
+        <w:rPr>
+          <w:sz w:val="24"/>
+          <w:szCs w:val="24"/>
+        </w:rPr>
+        <w:t>Reiley,B</w:t>
+      </w:r>
+      <w:proofErr w:type="spellEnd"/>
+      <w:r>
+        <w:rPr>
+          <w:sz w:val="24"/>
+          <w:szCs w:val="24"/>
+        </w:rPr>
+        <w:t>.</w:t>
+      </w:r>
+      <w:proofErr w:type="gramEnd"/>
+      <w:r>
+        <w:rPr>
+          <w:sz w:val="24"/>
+          <w:szCs w:val="24"/>
+        </w:rPr>
+        <w:t xml:space="preserve"> (2020). Paul George Looking Character.    </w:t>
+      </w:r>
+    </w:p>
+    <w:p>
+      <w:pPr>
+        <w:spacing w:line="480" w:lineRule="auto"/>
+        <w:rPr>
+          <w:sz w:val="24"/>
+          <w:szCs w:val="24"/>
+        </w:rPr>
+      </w:pPr>
+      <w:r>
+        <w:rPr>
+          <w:sz w:val="24"/>
+          <w:szCs w:val="24"/>
+        </w:rPr>
+        <w:t xml:space="preserve">     </w:t>
+      </w:r>
+      <w:r>
+        <w:rPr>
+          <w:sz w:val="24"/>
+          <w:szCs w:val="24"/>
+        </w:rPr>
+        <w:t xml:space="preserve">     </w:t>
+      </w:r>
+      <w:proofErr w:type="spellStart"/>
+      <w:r>
+        <w:rPr>
+          <w:i/>
+          <w:iCs/>
+          <w:sz w:val="24"/>
+          <w:szCs w:val="24"/>
+        </w:rPr>
+        <w:t>Krita</w:t>
+      </w:r>
+      <w:proofErr w:type="spellEnd"/>
+      <w:r>
+        <w:rPr>
+          <w:i/>
+          <w:iCs/>
+          <w:sz w:val="24"/>
+          <w:szCs w:val="24"/>
+        </w:rPr>
+        <w:t>.</w:t>
+      </w:r>
+    </w:p>
+    <w:p>
+      <w:pPr>
+        <w:spacing w:line="480" w:lineRule="auto"/>
+        <w:rPr>
+          <w:sz w:val="24"/>
+          <w:szCs w:val="24"/>
+        </w:rPr>
+      </w:pPr>
+      <w:proofErr w:type="spellStart"/>
+      <w:proofErr w:type="gramStart"/>
+      <w:r>
+        <w:rPr>
+          <w:sz w:val="24"/>
+          <w:szCs w:val="24"/>
+        </w:rPr>
+        <w:t>Reiley,B</w:t>
+      </w:r>
+      <w:proofErr w:type="spellEnd"/>
+      <w:r>
+        <w:rPr>
+          <w:sz w:val="24"/>
+          <w:szCs w:val="24"/>
+        </w:rPr>
+        <w:t>.</w:t>
+      </w:r>
+      <w:proofErr w:type="gramEnd"/>
+      <w:r>
+        <w:rPr>
+          <w:sz w:val="24"/>
+          <w:szCs w:val="24"/>
+        </w:rPr>
+        <w:t xml:space="preserve"> (2020). Play Again Button. </w:t>
+      </w:r>
+      <w:proofErr w:type="spellStart"/>
+      <w:r>
+        <w:rPr>
+          <w:i/>
+          <w:iCs/>
+          <w:sz w:val="24"/>
+          <w:szCs w:val="24"/>
+        </w:rPr>
+        <w:t>Krita</w:t>
+      </w:r>
+      <w:proofErr w:type="spellEnd"/>
+      <w:r>
+        <w:rPr>
+          <w:i/>
+          <w:iCs/>
+          <w:sz w:val="24"/>
+          <w:szCs w:val="24"/>
+        </w:rPr>
+        <w:t>.</w:t>
+      </w:r>
+    </w:p>
+    <w:p>
+      <w:pPr>
+        <w:spacing w:line="480" w:lineRule="auto"/>
+        <w:rPr>
+          <w:sz w:val="24"/>
+          <w:szCs w:val="24"/>
+        </w:rPr>
+      </w:pPr>
+      <w:proofErr w:type="spellStart"/>
+      <w:proofErr w:type="gramStart"/>
+      <w:r>
+        <w:rPr>
+          <w:sz w:val="24"/>
+          <w:szCs w:val="24"/>
+        </w:rPr>
+        <w:t>Reiley,B</w:t>
+      </w:r>
+      <w:proofErr w:type="spellEnd"/>
+      <w:r>
+        <w:rPr>
+          <w:sz w:val="24"/>
+          <w:szCs w:val="24"/>
+        </w:rPr>
+        <w:t>.</w:t>
+      </w:r>
+      <w:proofErr w:type="gramEnd"/>
+      <w:r>
+        <w:rPr>
+          <w:sz w:val="24"/>
+          <w:szCs w:val="24"/>
+        </w:rPr>
+        <w:t xml:space="preserve"> (2020). </w:t>
+      </w:r>
+      <w:proofErr w:type="spellStart"/>
+      <w:r>
+        <w:rPr>
+          <w:sz w:val="24"/>
+          <w:szCs w:val="24"/>
+        </w:rPr>
+        <w:t>PlayerCollision</w:t>
+      </w:r>
+      <w:proofErr w:type="spellEnd"/>
+      <w:r>
+        <w:rPr>
+          <w:sz w:val="24"/>
+          <w:szCs w:val="24"/>
+        </w:rPr>
+        <w:t xml:space="preserve"> Script. </w:t>
+      </w:r>
+      <w:proofErr w:type="spellStart"/>
+      <w:r>
+        <w:rPr>
+          <w:i/>
+          <w:iCs/>
+          <w:sz w:val="24"/>
+          <w:szCs w:val="24"/>
+        </w:rPr>
+        <w:t>VisualStudio</w:t>
+      </w:r>
+      <w:proofErr w:type="spellEnd"/>
+      <w:r>
+        <w:rPr>
+          <w:i/>
+          <w:iCs/>
+          <w:sz w:val="24"/>
+          <w:szCs w:val="24"/>
+        </w:rPr>
+        <w:t>.</w:t>
+      </w:r>
+    </w:p>
+    <w:p>
+      <w:pPr>
+        <w:spacing w:line="480" w:lineRule="auto"/>
+        <w:rPr>
+          <w:sz w:val="24"/>
+          <w:szCs w:val="24"/>
+        </w:rPr>
+      </w:pPr>
+      <w:proofErr w:type="spellStart"/>
+      <w:proofErr w:type="gramStart"/>
+      <w:r>
+        <w:rPr>
+          <w:sz w:val="24"/>
+          <w:szCs w:val="24"/>
+        </w:rPr>
+        <w:t>Reiley,B</w:t>
+      </w:r>
+      <w:proofErr w:type="spellEnd"/>
+      <w:r>
+        <w:rPr>
+          <w:sz w:val="24"/>
+          <w:szCs w:val="24"/>
+        </w:rPr>
+        <w:t>.</w:t>
+      </w:r>
+      <w:proofErr w:type="gramEnd"/>
+      <w:r>
+        <w:rPr>
+          <w:sz w:val="24"/>
+          <w:szCs w:val="24"/>
+        </w:rPr>
+        <w:t xml:space="preserve"> (2020). </w:t>
+      </w:r>
+      <w:proofErr w:type="spellStart"/>
+      <w:r>
+        <w:rPr>
+          <w:sz w:val="24"/>
+          <w:szCs w:val="24"/>
+        </w:rPr>
+        <w:t>PlayerMovement</w:t>
+      </w:r>
+      <w:proofErr w:type="spellEnd"/>
+      <w:r>
+        <w:rPr>
+          <w:sz w:val="24"/>
+          <w:szCs w:val="24"/>
+        </w:rPr>
+        <w:t xml:space="preserve"> Script. </w:t>
+      </w:r>
+      <w:proofErr w:type="spellStart"/>
+      <w:r>
+        <w:rPr>
+          <w:i/>
+          <w:iCs/>
+          <w:sz w:val="24"/>
+          <w:szCs w:val="24"/>
+        </w:rPr>
+        <w:t>VisualStudio</w:t>
+      </w:r>
+      <w:proofErr w:type="spellEnd"/>
+      <w:r>
+        <w:rPr>
+          <w:i/>
+          <w:iCs/>
+          <w:sz w:val="24"/>
+          <w:szCs w:val="24"/>
+        </w:rPr>
+        <w:t>.</w:t>
+      </w:r>
+    </w:p>
+    <w:p>
+      <w:pPr>
+        <w:spacing w:line="480" w:lineRule="auto"/>
+        <w:rPr>
+          <w:sz w:val="24"/>
+          <w:szCs w:val="24"/>
+        </w:rPr>
+      </w:pPr>
+      <w:proofErr w:type="spellStart"/>
+      <w:proofErr w:type="gramStart"/>
+      <w:r>
+        <w:rPr>
+          <w:sz w:val="24"/>
+          <w:szCs w:val="24"/>
+        </w:rPr>
+        <w:t>Reiley,B</w:t>
+      </w:r>
+      <w:proofErr w:type="spellEnd"/>
+      <w:r>
+        <w:rPr>
+          <w:sz w:val="24"/>
+          <w:szCs w:val="24"/>
+        </w:rPr>
+        <w:t>.</w:t>
+      </w:r>
+      <w:proofErr w:type="gramEnd"/>
+      <w:r>
+        <w:rPr>
+          <w:sz w:val="24"/>
+          <w:szCs w:val="24"/>
+        </w:rPr>
+        <w:t xml:space="preserve"> (2020). </w:t>
+      </w:r>
+      <w:proofErr w:type="spellStart"/>
+      <w:r>
+        <w:rPr>
+          <w:sz w:val="24"/>
+          <w:szCs w:val="24"/>
+        </w:rPr>
+        <w:t>PlayingScene</w:t>
+      </w:r>
+      <w:proofErr w:type="spellEnd"/>
+      <w:r>
+        <w:rPr>
+          <w:sz w:val="24"/>
+          <w:szCs w:val="24"/>
+        </w:rPr>
+        <w:t xml:space="preserve"> Background</w:t>
+      </w:r>
+      <w:r>
+        <w:rPr>
+          <w:sz w:val="24"/>
+          <w:szCs w:val="24"/>
+        </w:rPr>
+        <w:t xml:space="preserve">. </w:t>
+      </w:r>
+      <w:proofErr w:type="spellStart"/>
+      <w:r>
+        <w:rPr>
+          <w:i/>
+          <w:iCs/>
+          <w:sz w:val="24"/>
+          <w:szCs w:val="24"/>
+        </w:rPr>
+        <w:t>Krita</w:t>
+      </w:r>
+      <w:proofErr w:type="spellEnd"/>
+      <w:r>
+        <w:rPr>
+          <w:sz w:val="24"/>
+          <w:szCs w:val="24"/>
+        </w:rPr>
+        <w:t>.</w:t>
+      </w:r>
+    </w:p>
+    <w:p>
+      <w:pPr>
+        <w:spacing w:line="480" w:lineRule="auto"/>
+        <w:rPr>
+          <w:sz w:val="24"/>
+          <w:szCs w:val="24"/>
+        </w:rPr>
+      </w:pPr>
+      <w:proofErr w:type="spellStart"/>
+      <w:proofErr w:type="gramStart"/>
+      <w:r>
+        <w:rPr>
+          <w:sz w:val="24"/>
+          <w:szCs w:val="24"/>
+        </w:rPr>
+        <w:lastRenderedPageBreak/>
+        <w:t>Reiley,B</w:t>
+      </w:r>
+      <w:proofErr w:type="spellEnd"/>
+      <w:r>
+        <w:rPr>
+          <w:sz w:val="24"/>
+          <w:szCs w:val="24"/>
+        </w:rPr>
+        <w:t>.</w:t>
+      </w:r>
+      <w:proofErr w:type="gramEnd"/>
+      <w:r>
+        <w:rPr>
+          <w:sz w:val="24"/>
+          <w:szCs w:val="24"/>
+        </w:rPr>
+        <w:t xml:space="preserve"> (2020). </w:t>
+      </w:r>
+      <w:proofErr w:type="spellStart"/>
+      <w:r>
+        <w:rPr>
+          <w:sz w:val="24"/>
+          <w:szCs w:val="24"/>
+        </w:rPr>
+        <w:t>PlayingScene</w:t>
+      </w:r>
+      <w:proofErr w:type="spellEnd"/>
+      <w:r>
+        <w:rPr>
+          <w:sz w:val="24"/>
+          <w:szCs w:val="24"/>
+        </w:rPr>
+        <w:t xml:space="preserve"> Script</w:t>
+      </w:r>
+      <w:r>
+        <w:rPr>
+          <w:sz w:val="24"/>
+          <w:szCs w:val="24"/>
+        </w:rPr>
+        <w:t xml:space="preserve">. </w:t>
+      </w:r>
+      <w:proofErr w:type="spellStart"/>
+      <w:r>
+        <w:rPr>
+          <w:i/>
+          <w:iCs/>
+          <w:sz w:val="24"/>
+          <w:szCs w:val="24"/>
+        </w:rPr>
+        <w:t>Krita</w:t>
+      </w:r>
+      <w:proofErr w:type="spellEnd"/>
+      <w:r>
+        <w:rPr>
+          <w:i/>
+          <w:iCs/>
+          <w:sz w:val="24"/>
+          <w:szCs w:val="24"/>
+        </w:rPr>
+        <w:t>.</w:t>
+      </w:r>
+    </w:p>
+    <w:p>
+      <w:pPr>
+        <w:spacing w:line="480" w:lineRule="auto"/>
+        <w:rPr>
+          <w:sz w:val="24"/>
+          <w:szCs w:val="24"/>
+        </w:rPr>
+      </w:pPr>
+      <w:proofErr w:type="spellStart"/>
+      <w:proofErr w:type="gramStart"/>
+      <w:r>
+        <w:rPr>
+          <w:sz w:val="24"/>
+          <w:szCs w:val="24"/>
+        </w:rPr>
+        <w:t>Reiley,B</w:t>
+      </w:r>
+      <w:proofErr w:type="spellEnd"/>
+      <w:r>
+        <w:rPr>
+          <w:sz w:val="24"/>
+          <w:szCs w:val="24"/>
+        </w:rPr>
+        <w:t>.</w:t>
+      </w:r>
+      <w:proofErr w:type="gramEnd"/>
+      <w:r>
+        <w:rPr>
+          <w:sz w:val="24"/>
+          <w:szCs w:val="24"/>
+        </w:rPr>
+        <w:t xml:space="preserve"> (2020). </w:t>
+      </w:r>
+      <w:r>
+        <w:rPr>
+          <w:sz w:val="24"/>
+          <w:szCs w:val="24"/>
+        </w:rPr>
+        <w:t xml:space="preserve">Score </w:t>
+      </w:r>
+      <w:r>
+        <w:rPr>
+          <w:sz w:val="24"/>
+          <w:szCs w:val="24"/>
+        </w:rPr>
+        <w:t>S</w:t>
+      </w:r>
+      <w:r>
+        <w:rPr>
+          <w:sz w:val="24"/>
+          <w:szCs w:val="24"/>
+        </w:rPr>
+        <w:t>cript</w:t>
+      </w:r>
+      <w:r>
+        <w:rPr>
+          <w:sz w:val="24"/>
+          <w:szCs w:val="24"/>
+        </w:rPr>
+        <w:t xml:space="preserve">. </w:t>
+      </w:r>
+      <w:proofErr w:type="spellStart"/>
+      <w:r>
+        <w:rPr>
+          <w:i/>
+          <w:iCs/>
+          <w:sz w:val="24"/>
+          <w:szCs w:val="24"/>
+        </w:rPr>
+        <w:t>VisualStudio</w:t>
+      </w:r>
+      <w:proofErr w:type="spellEnd"/>
+      <w:r>
+        <w:rPr>
+          <w:i/>
+          <w:iCs/>
+          <w:sz w:val="24"/>
+          <w:szCs w:val="24"/>
+        </w:rPr>
+        <w:t>.</w:t>
+      </w:r>
+    </w:p>
+    <w:p>
+      <w:pPr>
+        <w:spacing w:line="480" w:lineRule="auto"/>
+        <w:rPr>
+          <w:sz w:val="24"/>
+          <w:szCs w:val="24"/>
+        </w:rPr>
+      </w:pPr>
+      <w:proofErr w:type="spellStart"/>
+      <w:proofErr w:type="gramStart"/>
+      <w:r>
+        <w:rPr>
+          <w:sz w:val="24"/>
+          <w:szCs w:val="24"/>
+        </w:rPr>
+        <w:t>Reiley</w:t>
+      </w:r>
+      <w:r>
+        <w:rPr>
+          <w:sz w:val="24"/>
+          <w:szCs w:val="24"/>
+        </w:rPr>
+        <w:t>,B</w:t>
+      </w:r>
+      <w:proofErr w:type="spellEnd"/>
+      <w:r>
+        <w:rPr>
+          <w:sz w:val="24"/>
+          <w:szCs w:val="24"/>
+        </w:rPr>
+        <w:t>.</w:t>
+      </w:r>
+      <w:proofErr w:type="gramEnd"/>
+      <w:r>
+        <w:rPr>
+          <w:sz w:val="24"/>
+          <w:szCs w:val="24"/>
+        </w:rPr>
+        <w:t xml:space="preserve"> (2020). </w:t>
+      </w:r>
+      <w:proofErr w:type="spellStart"/>
+      <w:r>
+        <w:rPr>
+          <w:sz w:val="24"/>
+          <w:szCs w:val="24"/>
+        </w:rPr>
+        <w:t>SoundManager</w:t>
+      </w:r>
+      <w:proofErr w:type="spellEnd"/>
+      <w:r>
+        <w:rPr>
+          <w:sz w:val="24"/>
+          <w:szCs w:val="24"/>
+        </w:rPr>
+        <w:t xml:space="preserve"> </w:t>
+      </w:r>
+      <w:r>
+        <w:rPr>
+          <w:sz w:val="24"/>
+          <w:szCs w:val="24"/>
+        </w:rPr>
+        <w:t>S</w:t>
+      </w:r>
+      <w:r>
+        <w:rPr>
+          <w:sz w:val="24"/>
+          <w:szCs w:val="24"/>
+        </w:rPr>
+        <w:t>cript</w:t>
+      </w:r>
+      <w:r>
+        <w:rPr>
+          <w:sz w:val="24"/>
+          <w:szCs w:val="24"/>
+        </w:rPr>
+        <w:t xml:space="preserve">. </w:t>
+      </w:r>
+      <w:proofErr w:type="spellStart"/>
+      <w:r>
+        <w:rPr>
+          <w:i/>
+          <w:iCs/>
+          <w:sz w:val="24"/>
+          <w:szCs w:val="24"/>
+        </w:rPr>
+        <w:t>VisualStudio</w:t>
+      </w:r>
+      <w:proofErr w:type="spellEnd"/>
+      <w:r>
+        <w:rPr>
+          <w:i/>
+          <w:iCs/>
+          <w:sz w:val="24"/>
+          <w:szCs w:val="24"/>
+        </w:rPr>
+        <w:t>.</w:t>
+      </w:r>
+    </w:p>
+    <w:p>
+      <w:pPr>
+        <w:spacing w:line="480" w:lineRule="auto"/>
+        <w:rPr>
+          <w:sz w:val="24"/>
+          <w:szCs w:val="24"/>
+        </w:rPr>
+      </w:pPr>
+      <w:proofErr w:type="spellStart"/>
+      <w:proofErr w:type="gramStart"/>
+      <w:r>
+        <w:rPr>
+          <w:sz w:val="24"/>
+          <w:szCs w:val="24"/>
+        </w:rPr>
+        <w:t>Reiley,B</w:t>
+      </w:r>
+      <w:proofErr w:type="spellEnd"/>
+      <w:r>
+        <w:rPr>
+          <w:sz w:val="24"/>
+          <w:szCs w:val="24"/>
+        </w:rPr>
+        <w:t>.</w:t>
+      </w:r>
+      <w:proofErr w:type="gramEnd"/>
+      <w:r>
+        <w:rPr>
+          <w:sz w:val="24"/>
+          <w:szCs w:val="24"/>
+        </w:rPr>
+        <w:t xml:space="preserve"> (2020). </w:t>
+      </w:r>
+      <w:proofErr w:type="spellStart"/>
+      <w:r>
+        <w:rPr>
+          <w:sz w:val="24"/>
+          <w:szCs w:val="24"/>
+        </w:rPr>
+        <w:t>UIManager</w:t>
+      </w:r>
+      <w:proofErr w:type="spellEnd"/>
+      <w:r>
+        <w:rPr>
+          <w:sz w:val="24"/>
+          <w:szCs w:val="24"/>
+        </w:rPr>
+        <w:t xml:space="preserve"> </w:t>
+      </w:r>
+      <w:r>
+        <w:rPr>
+          <w:sz w:val="24"/>
+          <w:szCs w:val="24"/>
+        </w:rPr>
+        <w:t>S</w:t>
+      </w:r>
+      <w:r>
+        <w:rPr>
+          <w:sz w:val="24"/>
+          <w:szCs w:val="24"/>
+        </w:rPr>
+        <w:t>cript</w:t>
+      </w:r>
+      <w:r>
+        <w:rPr>
+          <w:sz w:val="24"/>
+          <w:szCs w:val="24"/>
+        </w:rPr>
+        <w:t xml:space="preserve">. </w:t>
+      </w:r>
+      <w:proofErr w:type="spellStart"/>
+      <w:r>
+        <w:rPr>
+          <w:i/>
+          <w:iCs/>
+          <w:sz w:val="24"/>
+          <w:szCs w:val="24"/>
+        </w:rPr>
+        <w:t>VisualStudio</w:t>
+      </w:r>
+      <w:proofErr w:type="spellEnd"/>
+      <w:r>
+        <w:rPr>
+          <w:sz w:val="24"/>
+          <w:szCs w:val="24"/>
+        </w:rPr>
+        <w:t>.</w:t>
+      </w:r>
+      <w:r>
+        <w:rPr>
+          <w:sz w:val="24"/>
+          <w:szCs w:val="24"/>
+        </w:rPr>
+        <w:t xml:space="preserve"> </w:t>
+      </w:r>
+    </w:p>
+    <w:p>
+      <w:pPr>
+        <w:spacing w:line="480" w:lineRule="auto"/>
+        <w:rPr>
+          <w:sz w:val="24"/>
+          <w:szCs w:val="24"/>
+        </w:rPr>
+      </w:pPr>
+      <w:r>
+        <w:rPr>
+          <w:sz w:val="24"/>
+          <w:szCs w:val="24"/>
+        </w:rPr>
+        <w:t xml:space="preserve">Spacemusic101. (2018). Wii Music - No Copyright. </w:t>
+      </w:r>
+    </w:p>
+    <w:p>
+      <w:pPr>
+        <w:spacing w:line="480" w:lineRule="auto"/>
+        <w:rPr>
+          <w:sz w:val="24"/>
+          <w:szCs w:val="24"/>
+        </w:rPr>
+      </w:pPr>
+      <w:r>
+        <w:rPr>
+          <w:sz w:val="24"/>
+          <w:szCs w:val="24"/>
+        </w:rPr>
+        <w:t xml:space="preserve">     </w:t>
+      </w:r>
+      <w:r>
+        <w:rPr>
+          <w:sz w:val="24"/>
+          <w:szCs w:val="24"/>
+        </w:rPr>
+        <w:t xml:space="preserve">     </w:t>
+      </w:r>
+      <w:r>
+        <w:rPr>
+          <w:i/>
+          <w:iCs/>
+          <w:sz w:val="24"/>
+          <w:szCs w:val="24"/>
+        </w:rPr>
+        <w:t xml:space="preserve">YouTube. </w:t>
+      </w:r>
+    </w:p>
+    <w:p>
+      <w:pPr>
+        <w:spacing w:line="480" w:lineRule="auto"/>
+        <w:rPr>
+          <w:sz w:val="24"/>
+          <w:szCs w:val="24"/>
+        </w:rPr>
+      </w:pPr>
+      <w:r>
+        <w:rPr>
+          <w:sz w:val="24"/>
+          <w:szCs w:val="24"/>
+        </w:rPr>
+        <w:t xml:space="preserve">     </w:t>
+      </w:r>
+      <w:r>
+        <w:rPr>
+          <w:sz w:val="24"/>
+          <w:szCs w:val="24"/>
+        </w:rPr>
+        <w:t xml:space="preserve">     </w:t>
+      </w:r>
+      <w:r>
+        <w:rPr>
+          <w:sz w:val="24"/>
+          <w:szCs w:val="24"/>
+        </w:rPr>
+        <w:t>https://www.youtube.com/watch?v=Rhb4mQwTFtI.</w:t>
+      </w:r>
+    </w:p>
+    <w:p>
+      <w:pPr>
+        <w:rPr>
+          <w:sz w:val="38"/>
+          <w:szCs w:val="38"/>
+        </w:rPr>
+      </w:pPr>
+    </w:p>
+    <w:p>
+      <w:pPr>
+        <w:rPr>
           <w:sz w:val="40"/>
           <w:szCs w:val="40"/>
         </w:rPr>
       </w:pPr>
     </w:p>
-    <w:p>
-      <w:pPr>
-        <w:jc w:val="center"/>
-        <w:rPr>
-          <w:sz w:val="40"/>
-          <w:szCs w:val="40"/>
-        </w:rPr>
-      </w:pPr>
-    </w:p>
-    <w:p>
-      <w:pPr>
-        <w:jc w:val="center"/>
-        <w:rPr>
-          <w:sz w:val="40"/>
-          <w:szCs w:val="40"/>
-        </w:rPr>
-      </w:pPr>
-      <w:r>
-        <w:rPr>
-          <w:sz w:val="40"/>
-          <w:szCs w:val="40"/>
-        </w:rPr>
-        <w:lastRenderedPageBreak/>
-        <w:t>Bibliography</w:t>
-      </w:r>
-    </w:p>
-    <w:p>
-      <w:pPr>
-        <w:jc w:val="center"/>
-        <w:rPr>
-          <w:sz w:val="40"/>
-          <w:szCs w:val="40"/>
-        </w:rPr>
-      </w:pPr>
-    </w:p>
-    <w:p>
-      <w:pPr>
-        <w:rPr>
-          <w:sz w:val="40"/>
-          <w:szCs w:val="40"/>
-        </w:rPr>
-      </w:pPr>
-      <w:r>
-        <w:rPr>
-          <w:sz w:val="40"/>
-          <w:szCs w:val="40"/>
-        </w:rPr>
-        <w:t xml:space="preserve">Jump! Game Logo: Created by Brandon </w:t>
-      </w:r>
-      <w:proofErr w:type="spellStart"/>
-      <w:r>
-        <w:rPr>
-          <w:sz w:val="40"/>
-          <w:szCs w:val="40"/>
-        </w:rPr>
-        <w:t>Reiley</w:t>
-      </w:r>
-      <w:proofErr w:type="spellEnd"/>
-      <w:r>
-        <w:rPr>
-          <w:sz w:val="40"/>
-          <w:szCs w:val="40"/>
-        </w:rPr>
-        <w:t xml:space="preserve"> in </w:t>
-      </w:r>
-      <w:proofErr w:type="spellStart"/>
-      <w:r>
-        <w:rPr>
-          <w:sz w:val="40"/>
-          <w:szCs w:val="40"/>
-        </w:rPr>
-        <w:t>Krita</w:t>
-      </w:r>
-      <w:proofErr w:type="spellEnd"/>
-      <w:r>
-        <w:rPr>
-          <w:sz w:val="40"/>
-          <w:szCs w:val="40"/>
-        </w:rPr>
-        <w:t xml:space="preserve"> on 10/28/20</w:t>
-      </w:r>
-    </w:p>
-    <w:p>
-      <w:pPr>
-        <w:rPr>
-          <w:sz w:val="40"/>
-          <w:szCs w:val="40"/>
-        </w:rPr>
-      </w:pPr>
-    </w:p>
-    <w:p>
-      <w:pPr>
-        <w:rPr>
-          <w:sz w:val="40"/>
-          <w:szCs w:val="40"/>
-        </w:rPr>
-      </w:pPr>
-      <w:r>
-        <w:rPr>
-          <w:sz w:val="40"/>
-          <w:szCs w:val="40"/>
-        </w:rPr>
-        <w:t xml:space="preserve">Music: </w:t>
-      </w:r>
-      <w:r>
-        <w:rPr>
-          <w:sz w:val="40"/>
-          <w:szCs w:val="40"/>
-        </w:rPr>
-        <w:t>Jump Sound Effec</w:t>
-      </w:r>
-      <w:r>
-        <w:rPr>
-          <w:sz w:val="40"/>
-          <w:szCs w:val="40"/>
-        </w:rPr>
-        <w:t>t</w:t>
-      </w:r>
-    </w:p>
-    <w:p>
-      <w:pPr>
-        <w:rPr>
-          <w:sz w:val="40"/>
-          <w:szCs w:val="40"/>
-        </w:rPr>
-      </w:pPr>
-      <w:r>
-        <w:rPr>
-          <w:sz w:val="40"/>
-          <w:szCs w:val="40"/>
-        </w:rPr>
-        <w:t xml:space="preserve">Royalty free found on </w:t>
-      </w:r>
-      <w:proofErr w:type="spellStart"/>
-      <w:r>
-        <w:rPr>
-          <w:sz w:val="40"/>
-          <w:szCs w:val="40"/>
-        </w:rPr>
-        <w:t>dropbox</w:t>
-      </w:r>
-      <w:proofErr w:type="spellEnd"/>
-      <w:r>
-        <w:rPr>
-          <w:sz w:val="40"/>
-          <w:szCs w:val="40"/>
-        </w:rPr>
-        <w:t xml:space="preserve"> on 11/17/20</w:t>
-      </w:r>
-    </w:p>
-    <w:p>
-      <w:pPr>
-        <w:rPr>
-          <w:sz w:val="40"/>
-          <w:szCs w:val="40"/>
-        </w:rPr>
-      </w:pPr>
-      <w:hyperlink r:id="rId8" w:history="1">
-        <w:r>
-          <w:rPr>
-            <w:rStyle w:val="Hyperlink"/>
-            <w:sz w:val="40"/>
-            <w:szCs w:val="40"/>
-          </w:rPr>
-          <w:t>https://www.dropbox.com/s/ac47vku00325pft/8-bit%20Jump.wav?dl=0</w:t>
-        </w:r>
-      </w:hyperlink>
-    </w:p>
-    <w:p>
-      <w:pPr>
-        <w:rPr>
-          <w:sz w:val="40"/>
-          <w:szCs w:val="40"/>
-        </w:rPr>
-      </w:pPr>
-    </w:p>
-    <w:p>
-      <w:pPr>
-        <w:rPr>
-          <w:sz w:val="40"/>
-          <w:szCs w:val="40"/>
-        </w:rPr>
-      </w:pPr>
-      <w:r>
-        <w:rPr>
-          <w:sz w:val="40"/>
-          <w:szCs w:val="40"/>
-        </w:rPr>
-        <w:t>Game Over Sound Effect</w:t>
-      </w:r>
-    </w:p>
-    <w:p>
-      <w:pPr>
-        <w:rPr>
-          <w:sz w:val="40"/>
-          <w:szCs w:val="40"/>
-        </w:rPr>
-      </w:pPr>
-      <w:r>
-        <w:rPr>
-          <w:sz w:val="40"/>
-          <w:szCs w:val="40"/>
-        </w:rPr>
-        <w:t xml:space="preserve">Royalty free found on </w:t>
-      </w:r>
-      <w:proofErr w:type="spellStart"/>
-      <w:r>
-        <w:rPr>
-          <w:sz w:val="40"/>
-          <w:szCs w:val="40"/>
-        </w:rPr>
-        <w:t>youtube</w:t>
-      </w:r>
-      <w:proofErr w:type="spellEnd"/>
-      <w:r>
-        <w:rPr>
-          <w:sz w:val="40"/>
-          <w:szCs w:val="40"/>
-        </w:rPr>
-        <w:t xml:space="preserve"> on 11/17/20</w:t>
-      </w:r>
-    </w:p>
-    <w:p>
-      <w:pPr>
-        <w:rPr>
-          <w:sz w:val="40"/>
-          <w:szCs w:val="40"/>
-        </w:rPr>
-      </w:pPr>
-      <w:hyperlink r:id="rId9" w:history="1">
-        <w:r>
-          <w:rPr>
-            <w:rStyle w:val="Hyperlink"/>
-            <w:sz w:val="40"/>
-            <w:szCs w:val="40"/>
-          </w:rPr>
-          <w:t>https://www.youtube.com/watch?v=qE2YQyoCpL8</w:t>
-        </w:r>
-      </w:hyperlink>
-    </w:p>
-    <w:p>
-      <w:pPr>
-        <w:rPr>
-          <w:sz w:val="40"/>
-          <w:szCs w:val="40"/>
-        </w:rPr>
-      </w:pPr>
-    </w:p>
-    <w:p>
-      <w:pPr>
-        <w:rPr>
-          <w:sz w:val="40"/>
-          <w:szCs w:val="40"/>
-        </w:rPr>
-      </w:pPr>
-      <w:r>
-        <w:rPr>
-          <w:sz w:val="40"/>
-          <w:szCs w:val="40"/>
-        </w:rPr>
-        <w:t>Wii Music Game Sound</w:t>
-      </w:r>
-    </w:p>
-    <w:p>
-      <w:pPr>
-        <w:rPr>
-          <w:sz w:val="40"/>
-          <w:szCs w:val="40"/>
-        </w:rPr>
-      </w:pPr>
-      <w:r>
-        <w:rPr>
-          <w:sz w:val="40"/>
-          <w:szCs w:val="40"/>
-        </w:rPr>
-        <w:t xml:space="preserve">Royalty free non copyright version found on </w:t>
-      </w:r>
-      <w:proofErr w:type="spellStart"/>
-      <w:r>
-        <w:rPr>
-          <w:sz w:val="40"/>
-          <w:szCs w:val="40"/>
-        </w:rPr>
-        <w:t>youtube</w:t>
-      </w:r>
-      <w:proofErr w:type="spellEnd"/>
-      <w:r>
-        <w:rPr>
-          <w:sz w:val="40"/>
-          <w:szCs w:val="40"/>
-        </w:rPr>
-        <w:t xml:space="preserve"> 11/17/20</w:t>
-      </w:r>
-    </w:p>
-    <w:p>
-      <w:pPr>
-        <w:rPr>
-          <w:sz w:val="40"/>
-          <w:szCs w:val="40"/>
-        </w:rPr>
-      </w:pPr>
-      <w:r>
-        <w:rPr>
-          <w:sz w:val="40"/>
-          <w:szCs w:val="40"/>
-        </w:rPr>
-        <w:t>https://www.youtube.com/watch?v=Rhb4mQwTFtI</w:t>
-      </w:r>
-    </w:p>
-    <w:p>
-      <w:pPr>
-        <w:rPr>
-          <w:sz w:val="40"/>
-          <w:szCs w:val="40"/>
-        </w:rPr>
-      </w:pPr>
-    </w:p>
-    <w:p>
-      <w:pPr>
-        <w:rPr>
-          <w:sz w:val="40"/>
-          <w:szCs w:val="40"/>
-        </w:rPr>
-      </w:pPr>
-      <w:r>
-        <w:rPr>
-          <w:sz w:val="40"/>
-          <w:szCs w:val="40"/>
-        </w:rPr>
-        <w:t>Scripts:</w:t>
-      </w:r>
-      <w:r>
-        <w:rPr>
-          <w:sz w:val="40"/>
-          <w:szCs w:val="40"/>
-        </w:rPr>
-        <w:t xml:space="preserve"> </w:t>
-      </w:r>
-      <w:proofErr w:type="spellStart"/>
-      <w:r>
-        <w:rPr>
-          <w:sz w:val="40"/>
-          <w:szCs w:val="40"/>
-        </w:rPr>
-        <w:t>FinalScore</w:t>
-      </w:r>
-      <w:proofErr w:type="spellEnd"/>
-      <w:r>
-        <w:rPr>
-          <w:sz w:val="40"/>
-          <w:szCs w:val="40"/>
-        </w:rPr>
-        <w:t xml:space="preserve"> script, </w:t>
-      </w:r>
-      <w:proofErr w:type="spellStart"/>
-      <w:r>
-        <w:rPr>
-          <w:sz w:val="40"/>
-          <w:szCs w:val="40"/>
-        </w:rPr>
-        <w:t>PlayerCollision</w:t>
-      </w:r>
-      <w:proofErr w:type="spellEnd"/>
-      <w:r>
-        <w:rPr>
-          <w:sz w:val="40"/>
-          <w:szCs w:val="40"/>
-        </w:rPr>
-        <w:t xml:space="preserve"> script, </w:t>
-      </w:r>
-      <w:proofErr w:type="spellStart"/>
-      <w:r>
-        <w:rPr>
-          <w:sz w:val="40"/>
-          <w:szCs w:val="40"/>
-        </w:rPr>
-        <w:t>PlayeMovement</w:t>
-      </w:r>
-      <w:proofErr w:type="spellEnd"/>
-      <w:r>
-        <w:rPr>
-          <w:sz w:val="40"/>
-          <w:szCs w:val="40"/>
-        </w:rPr>
-        <w:t xml:space="preserve"> script, Score script, </w:t>
-      </w:r>
-      <w:proofErr w:type="spellStart"/>
-      <w:r>
-        <w:rPr>
-          <w:sz w:val="40"/>
-          <w:szCs w:val="40"/>
-        </w:rPr>
-        <w:t>SoundManager</w:t>
-      </w:r>
-      <w:proofErr w:type="spellEnd"/>
-      <w:r>
-        <w:rPr>
-          <w:sz w:val="40"/>
-          <w:szCs w:val="40"/>
-        </w:rPr>
-        <w:t xml:space="preserve"> script, </w:t>
-      </w:r>
-      <w:proofErr w:type="spellStart"/>
-      <w:r>
-        <w:rPr>
-          <w:sz w:val="40"/>
-          <w:szCs w:val="40"/>
-        </w:rPr>
-        <w:t>UIManager</w:t>
-      </w:r>
-      <w:proofErr w:type="spellEnd"/>
-      <w:r>
-        <w:rPr>
-          <w:sz w:val="40"/>
-          <w:szCs w:val="40"/>
-        </w:rPr>
-        <w:t xml:space="preserve"> script</w:t>
-      </w:r>
-    </w:p>
-    <w:p>
-      <w:pPr>
-        <w:rPr>
-          <w:sz w:val="40"/>
-          <w:szCs w:val="40"/>
-        </w:rPr>
-      </w:pPr>
-    </w:p>
-    <w:p>
-      <w:pPr>
-        <w:rPr>
-          <w:sz w:val="40"/>
-          <w:szCs w:val="40"/>
-        </w:rPr>
-      </w:pPr>
-    </w:p>
+    <w:p/>
+    <w:p/>
+    <w:p/>
+    <w:p/>
+    <w:p/>
+    <w:p/>
+    <w:p/>
+    <w:p/>
+    <w:p/>
+    <w:p/>
+    <w:p/>
+    <w:p/>
+    <w:p/>
+    <w:p/>
+    <w:p/>
+    <w:p/>
+    <w:p/>
+    <w:p/>
+    <w:p/>
+    <w:p/>
+    <w:p/>
+    <w:p/>
+    <w:p/>
+    <w:p/>
+    <w:p/>
     <w:p/>
     <w:tbl>
       <w:tblPr>
@@ -754,6 +2015,9 @@
         <w:gridCol w:w="2970"/>
       </w:tblGrid>
       <w:tr>
+        <w:trPr>
+          <w:trHeight w:val="12050"/>
+        </w:trPr>
         <w:tc>
           <w:tcPr>
             <w:tcW w:w="6390" w:type="dxa"/>
@@ -773,9 +2037,17 @@
             <w:pPr>
               <w:widowControl w:val="0"/>
               <w:spacing w:line="240" w:lineRule="auto"/>
-              <w:ind w:left="180" w:right="180"/>
+              <w:ind w:right="180"/>
+              <w:rPr>
+                <w:sz w:val="28"/>
+                <w:szCs w:val="28"/>
+              </w:rPr>
             </w:pPr>
             <w:r>
+              <w:rPr>
+                <w:sz w:val="28"/>
+                <w:szCs w:val="28"/>
+              </w:rPr>
               <w:lastRenderedPageBreak/>
               <w:t>Table of Contents</w:t>
             </w:r>
@@ -785,15 +2057,41 @@
               <w:widowControl w:val="0"/>
               <w:spacing w:line="240" w:lineRule="auto"/>
               <w:ind w:left="180" w:right="180"/>
+              <w:rPr>
+                <w:color w:val="FF0000"/>
+                <w:sz w:val="28"/>
+                <w:szCs w:val="28"/>
+              </w:rPr>
+            </w:pPr>
+            <w:hyperlink r:id="rId9">
+              <w:r>
+                <w:rPr>
+                  <w:color w:val="1155CC"/>
+                  <w:sz w:val="28"/>
+                  <w:szCs w:val="28"/>
+                </w:rPr>
+                <w:t>1 Game Overview</w:t>
+              </w:r>
+            </w:hyperlink>
+          </w:p>
+          <w:p>
+            <w:pPr>
+              <w:widowControl w:val="0"/>
+              <w:spacing w:line="240" w:lineRule="auto"/>
+              <w:ind w:left="180" w:right="180"/>
+              <w:rPr>
+                <w:sz w:val="28"/>
+                <w:szCs w:val="28"/>
+              </w:rPr>
             </w:pPr>
             <w:hyperlink r:id="rId10">
               <w:r>
                 <w:rPr>
                   <w:color w:val="1155CC"/>
-                  <w:sz w:val="20"/>
-                  <w:szCs w:val="20"/>
+                  <w:sz w:val="28"/>
+                  <w:szCs w:val="28"/>
                 </w:rPr>
-                <w:t>1 Game Overview</w:t>
+                <w:t>2 High Concept</w:t>
               </w:r>
             </w:hyperlink>
           </w:p>
@@ -802,15 +2100,19 @@
               <w:widowControl w:val="0"/>
               <w:spacing w:line="240" w:lineRule="auto"/>
               <w:ind w:left="180" w:right="180"/>
+              <w:rPr>
+                <w:sz w:val="28"/>
+                <w:szCs w:val="28"/>
+              </w:rPr>
             </w:pPr>
             <w:hyperlink r:id="rId11">
               <w:r>
                 <w:rPr>
                   <w:color w:val="1155CC"/>
-                  <w:sz w:val="20"/>
-                  <w:szCs w:val="20"/>
+                  <w:sz w:val="28"/>
+                  <w:szCs w:val="28"/>
                 </w:rPr>
-                <w:t>2 High Concept</w:t>
+                <w:t>3 Unique Selling Points</w:t>
               </w:r>
             </w:hyperlink>
           </w:p>
@@ -819,15 +2121,19 @@
               <w:widowControl w:val="0"/>
               <w:spacing w:line="240" w:lineRule="auto"/>
               <w:ind w:left="180" w:right="180"/>
+              <w:rPr>
+                <w:sz w:val="28"/>
+                <w:szCs w:val="28"/>
+              </w:rPr>
             </w:pPr>
             <w:hyperlink r:id="rId12">
               <w:r>
                 <w:rPr>
                   <w:color w:val="1155CC"/>
-                  <w:sz w:val="20"/>
-                  <w:szCs w:val="20"/>
+                  <w:sz w:val="28"/>
+                  <w:szCs w:val="28"/>
                 </w:rPr>
-                <w:t>3 Unique Selling Points</w:t>
+                <w:t>4 Platform Minimum Requirements</w:t>
               </w:r>
             </w:hyperlink>
           </w:p>
@@ -836,15 +2142,19 @@
               <w:widowControl w:val="0"/>
               <w:spacing w:line="240" w:lineRule="auto"/>
               <w:ind w:left="180" w:right="180"/>
+              <w:rPr>
+                <w:sz w:val="28"/>
+                <w:szCs w:val="28"/>
+              </w:rPr>
             </w:pPr>
             <w:hyperlink r:id="rId13">
               <w:r>
                 <w:rPr>
                   <w:color w:val="1155CC"/>
-                  <w:sz w:val="20"/>
-                  <w:szCs w:val="20"/>
+                  <w:sz w:val="28"/>
+                  <w:szCs w:val="28"/>
                 </w:rPr>
-                <w:t>4 Platform Minimum Requirements</w:t>
+                <w:t>5 Competitors / Similar Titles</w:t>
               </w:r>
             </w:hyperlink>
           </w:p>
@@ -853,15 +2163,19 @@
               <w:widowControl w:val="0"/>
               <w:spacing w:line="240" w:lineRule="auto"/>
               <w:ind w:left="180" w:right="180"/>
+              <w:rPr>
+                <w:sz w:val="28"/>
+                <w:szCs w:val="28"/>
+              </w:rPr>
             </w:pPr>
             <w:hyperlink r:id="rId14">
               <w:r>
                 <w:rPr>
                   <w:color w:val="1155CC"/>
-                  <w:sz w:val="20"/>
-                  <w:szCs w:val="20"/>
+                  <w:sz w:val="28"/>
+                  <w:szCs w:val="28"/>
                 </w:rPr>
-                <w:t>5 Competitors / Similar Titles</w:t>
+                <w:t>6 Synopsis</w:t>
               </w:r>
             </w:hyperlink>
           </w:p>
@@ -870,15 +2184,19 @@
               <w:widowControl w:val="0"/>
               <w:spacing w:line="240" w:lineRule="auto"/>
               <w:ind w:left="180" w:right="180"/>
+              <w:rPr>
+                <w:sz w:val="28"/>
+                <w:szCs w:val="28"/>
+              </w:rPr>
             </w:pPr>
             <w:hyperlink r:id="rId15">
               <w:r>
                 <w:rPr>
                   <w:color w:val="1155CC"/>
-                  <w:sz w:val="20"/>
-                  <w:szCs w:val="20"/>
+                  <w:sz w:val="28"/>
+                  <w:szCs w:val="28"/>
                 </w:rPr>
-                <w:t>6 Synopsis</w:t>
+                <w:t>7 Game Objectives</w:t>
               </w:r>
             </w:hyperlink>
           </w:p>
@@ -887,15 +2205,19 @@
               <w:widowControl w:val="0"/>
               <w:spacing w:line="240" w:lineRule="auto"/>
               <w:ind w:left="180" w:right="180"/>
+              <w:rPr>
+                <w:sz w:val="28"/>
+                <w:szCs w:val="28"/>
+              </w:rPr>
             </w:pPr>
             <w:hyperlink r:id="rId16">
               <w:r>
                 <w:rPr>
                   <w:color w:val="1155CC"/>
-                  <w:sz w:val="20"/>
-                  <w:szCs w:val="20"/>
+                  <w:sz w:val="28"/>
+                  <w:szCs w:val="28"/>
                 </w:rPr>
-                <w:t>7 Game Objectives</w:t>
+                <w:t>8 Game Rules</w:t>
               </w:r>
             </w:hyperlink>
           </w:p>
@@ -904,15 +2226,19 @@
               <w:widowControl w:val="0"/>
               <w:spacing w:line="240" w:lineRule="auto"/>
               <w:ind w:left="180" w:right="180"/>
+              <w:rPr>
+                <w:sz w:val="28"/>
+                <w:szCs w:val="28"/>
+              </w:rPr>
             </w:pPr>
             <w:hyperlink r:id="rId17">
               <w:r>
                 <w:rPr>
                   <w:color w:val="1155CC"/>
-                  <w:sz w:val="20"/>
-                  <w:szCs w:val="20"/>
+                  <w:sz w:val="28"/>
+                  <w:szCs w:val="28"/>
                 </w:rPr>
-                <w:t>8 Game Rules</w:t>
+                <w:t>9 Game Structure</w:t>
               </w:r>
             </w:hyperlink>
           </w:p>
@@ -921,15 +2247,19 @@
               <w:widowControl w:val="0"/>
               <w:spacing w:line="240" w:lineRule="auto"/>
               <w:ind w:left="180" w:right="180"/>
+              <w:rPr>
+                <w:sz w:val="28"/>
+                <w:szCs w:val="28"/>
+              </w:rPr>
             </w:pPr>
             <w:hyperlink r:id="rId18">
               <w:r>
                 <w:rPr>
                   <w:color w:val="1155CC"/>
-                  <w:sz w:val="20"/>
-                  <w:szCs w:val="20"/>
+                  <w:sz w:val="28"/>
+                  <w:szCs w:val="28"/>
                 </w:rPr>
-                <w:t>9 Game Structure</w:t>
+                <w:t>10 Game Play</w:t>
               </w:r>
             </w:hyperlink>
           </w:p>
@@ -938,15 +2268,27 @@
               <w:widowControl w:val="0"/>
               <w:spacing w:line="240" w:lineRule="auto"/>
               <w:ind w:left="180" w:right="180"/>
-            </w:pPr>
+              <w:rPr>
+                <w:sz w:val="28"/>
+                <w:szCs w:val="28"/>
+              </w:rPr>
+            </w:pPr>
+            <w:r>
+              <w:rPr>
+                <w:color w:val="222222"/>
+                <w:sz w:val="28"/>
+                <w:szCs w:val="28"/>
+              </w:rPr>
+              <w:t xml:space="preserve">  </w:t>
+            </w:r>
             <w:hyperlink r:id="rId19">
               <w:r>
                 <w:rPr>
                   <w:color w:val="1155CC"/>
-                  <w:sz w:val="20"/>
-                  <w:szCs w:val="20"/>
+                  <w:sz w:val="28"/>
+                  <w:szCs w:val="28"/>
                 </w:rPr>
-                <w:t>10 Game Play</w:t>
+                <w:t>10.1 Game Controls</w:t>
               </w:r>
             </w:hyperlink>
           </w:p>
@@ -955,12 +2297,16 @@
               <w:widowControl w:val="0"/>
               <w:spacing w:line="240" w:lineRule="auto"/>
               <w:ind w:left="180" w:right="180"/>
+              <w:rPr>
+                <w:sz w:val="28"/>
+                <w:szCs w:val="28"/>
+              </w:rPr>
             </w:pPr>
             <w:r>
               <w:rPr>
                 <w:color w:val="222222"/>
-                <w:sz w:val="20"/>
-                <w:szCs w:val="20"/>
+                <w:sz w:val="28"/>
+                <w:szCs w:val="28"/>
               </w:rPr>
               <w:t xml:space="preserve">  </w:t>
             </w:r>
@@ -968,10 +2314,10 @@
               <w:r>
                 <w:rPr>
                   <w:color w:val="1155CC"/>
-                  <w:sz w:val="20"/>
-                  <w:szCs w:val="20"/>
+                  <w:sz w:val="28"/>
+                  <w:szCs w:val="28"/>
                 </w:rPr>
-                <w:t>10.1 Game Controls</w:t>
+                <w:t>10.2 Game Camera</w:t>
               </w:r>
             </w:hyperlink>
           </w:p>
@@ -980,23 +2326,19 @@
               <w:widowControl w:val="0"/>
               <w:spacing w:line="240" w:lineRule="auto"/>
               <w:ind w:left="180" w:right="180"/>
-            </w:pPr>
-            <w:r>
-              <w:rPr>
-                <w:color w:val="222222"/>
-                <w:sz w:val="20"/>
-                <w:szCs w:val="20"/>
-              </w:rPr>
-              <w:t xml:space="preserve">  </w:t>
-            </w:r>
+              <w:rPr>
+                <w:sz w:val="28"/>
+                <w:szCs w:val="28"/>
+              </w:rPr>
+            </w:pPr>
             <w:hyperlink r:id="rId21">
               <w:r>
                 <w:rPr>
                   <w:color w:val="1155CC"/>
-                  <w:sz w:val="20"/>
-                  <w:szCs w:val="20"/>
+                  <w:sz w:val="28"/>
+                  <w:szCs w:val="28"/>
                 </w:rPr>
-                <w:t>10.2 Game Camera</w:t>
+                <w:t>11 Players</w:t>
               </w:r>
             </w:hyperlink>
           </w:p>
@@ -1005,15 +2347,27 @@
               <w:widowControl w:val="0"/>
               <w:spacing w:line="240" w:lineRule="auto"/>
               <w:ind w:left="180" w:right="180"/>
-            </w:pPr>
+              <w:rPr>
+                <w:sz w:val="28"/>
+                <w:szCs w:val="28"/>
+              </w:rPr>
+            </w:pPr>
+            <w:r>
+              <w:rPr>
+                <w:color w:val="222222"/>
+                <w:sz w:val="28"/>
+                <w:szCs w:val="28"/>
+              </w:rPr>
+              <w:t xml:space="preserve">  </w:t>
+            </w:r>
             <w:hyperlink r:id="rId22">
               <w:r>
                 <w:rPr>
                   <w:color w:val="1155CC"/>
-                  <w:sz w:val="20"/>
-                  <w:szCs w:val="20"/>
+                  <w:sz w:val="28"/>
+                  <w:szCs w:val="28"/>
                 </w:rPr>
-                <w:t>11 Players</w:t>
+                <w:t>11.1 Characters</w:t>
               </w:r>
             </w:hyperlink>
           </w:p>
@@ -1022,12 +2376,16 @@
               <w:widowControl w:val="0"/>
               <w:spacing w:line="240" w:lineRule="auto"/>
               <w:ind w:left="180" w:right="180"/>
+              <w:rPr>
+                <w:sz w:val="28"/>
+                <w:szCs w:val="28"/>
+              </w:rPr>
             </w:pPr>
             <w:r>
               <w:rPr>
                 <w:color w:val="222222"/>
-                <w:sz w:val="20"/>
-                <w:szCs w:val="20"/>
+                <w:sz w:val="28"/>
+                <w:szCs w:val="28"/>
               </w:rPr>
               <w:t xml:space="preserve">  </w:t>
             </w:r>
@@ -1035,10 +2393,10 @@
               <w:r>
                 <w:rPr>
                   <w:color w:val="1155CC"/>
-                  <w:sz w:val="20"/>
-                  <w:szCs w:val="20"/>
+                  <w:sz w:val="28"/>
+                  <w:szCs w:val="28"/>
                 </w:rPr>
-                <w:t>11.1 Characters</w:t>
+                <w:t>11.2 Metrics</w:t>
               </w:r>
             </w:hyperlink>
           </w:p>
@@ -1047,12 +2405,16 @@
               <w:widowControl w:val="0"/>
               <w:spacing w:line="240" w:lineRule="auto"/>
               <w:ind w:left="180" w:right="180"/>
+              <w:rPr>
+                <w:sz w:val="28"/>
+                <w:szCs w:val="28"/>
+              </w:rPr>
             </w:pPr>
             <w:r>
               <w:rPr>
                 <w:color w:val="222222"/>
-                <w:sz w:val="20"/>
-                <w:szCs w:val="20"/>
+                <w:sz w:val="28"/>
+                <w:szCs w:val="28"/>
               </w:rPr>
               <w:t xml:space="preserve">  </w:t>
             </w:r>
@@ -1060,10 +2422,10 @@
               <w:r>
                 <w:rPr>
                   <w:color w:val="1155CC"/>
-                  <w:sz w:val="20"/>
-                  <w:szCs w:val="20"/>
+                  <w:sz w:val="28"/>
+                  <w:szCs w:val="28"/>
                 </w:rPr>
-                <w:t>11.2 Metrics</w:t>
+                <w:t>11.3 States</w:t>
               </w:r>
             </w:hyperlink>
           </w:p>
@@ -1072,12 +2434,16 @@
               <w:widowControl w:val="0"/>
               <w:spacing w:line="240" w:lineRule="auto"/>
               <w:ind w:left="180" w:right="180"/>
+              <w:rPr>
+                <w:sz w:val="28"/>
+                <w:szCs w:val="28"/>
+              </w:rPr>
             </w:pPr>
             <w:r>
               <w:rPr>
                 <w:color w:val="222222"/>
-                <w:sz w:val="20"/>
-                <w:szCs w:val="20"/>
+                <w:sz w:val="28"/>
+                <w:szCs w:val="28"/>
               </w:rPr>
               <w:t xml:space="preserve">  </w:t>
             </w:r>
@@ -1085,10 +2451,10 @@
               <w:r>
                 <w:rPr>
                   <w:color w:val="1155CC"/>
-                  <w:sz w:val="20"/>
-                  <w:szCs w:val="20"/>
+                  <w:sz w:val="28"/>
+                  <w:szCs w:val="28"/>
                 </w:rPr>
-                <w:t>11.3 States</w:t>
+                <w:t>11.4 Weapons</w:t>
               </w:r>
             </w:hyperlink>
           </w:p>
@@ -1097,54 +2463,33 @@
               <w:widowControl w:val="0"/>
               <w:spacing w:line="240" w:lineRule="auto"/>
               <w:ind w:left="180" w:right="180"/>
-            </w:pPr>
-            <w:r>
-              <w:rPr>
-                <w:color w:val="222222"/>
-                <w:sz w:val="20"/>
-                <w:szCs w:val="20"/>
-              </w:rPr>
-              <w:t xml:space="preserve">  </w:t>
-            </w:r>
+              <w:rPr>
+                <w:sz w:val="28"/>
+                <w:szCs w:val="28"/>
+              </w:rPr>
+            </w:pPr>
             <w:hyperlink r:id="rId26">
               <w:r>
                 <w:rPr>
                   <w:color w:val="1155CC"/>
-                  <w:sz w:val="20"/>
-                  <w:szCs w:val="20"/>
-                </w:rPr>
-                <w:t>11.4 Weapons</w:t>
-              </w:r>
-            </w:hyperlink>
-          </w:p>
-          <w:p>
-            <w:pPr>
-              <w:widowControl w:val="0"/>
-              <w:spacing w:line="240" w:lineRule="auto"/>
-              <w:ind w:left="180" w:right="180"/>
-            </w:pPr>
-            <w:hyperlink r:id="rId27">
-              <w:r>
-                <w:rPr>
-                  <w:color w:val="1155CC"/>
-                  <w:sz w:val="20"/>
-                  <w:szCs w:val="20"/>
+                  <w:sz w:val="28"/>
+                  <w:szCs w:val="28"/>
                 </w:rPr>
                 <w:t>1</w:t>
               </w:r>
               <w:r>
                 <w:rPr>
                   <w:color w:val="1155CC"/>
-                  <w:sz w:val="20"/>
-                  <w:szCs w:val="20"/>
+                  <w:sz w:val="28"/>
+                  <w:szCs w:val="28"/>
                 </w:rPr>
                 <w:t>2</w:t>
               </w:r>
               <w:r>
                 <w:rPr>
                   <w:color w:val="1155CC"/>
-                  <w:sz w:val="20"/>
-                  <w:szCs w:val="20"/>
+                  <w:sz w:val="28"/>
+                  <w:szCs w:val="28"/>
                 </w:rPr>
                 <w:t xml:space="preserve"> NPC</w:t>
               </w:r>
@@ -1155,37 +2500,41 @@
               <w:widowControl w:val="0"/>
               <w:spacing w:line="240" w:lineRule="auto"/>
               <w:ind w:left="180" w:right="180"/>
+              <w:rPr>
+                <w:sz w:val="28"/>
+                <w:szCs w:val="28"/>
+              </w:rPr>
             </w:pPr>
             <w:r>
               <w:rPr>
                 <w:color w:val="222222"/>
-                <w:sz w:val="20"/>
-                <w:szCs w:val="20"/>
+                <w:sz w:val="28"/>
+                <w:szCs w:val="28"/>
               </w:rPr>
               <w:t xml:space="preserve">  </w:t>
             </w:r>
-            <w:hyperlink r:id="rId28">
+            <w:hyperlink r:id="rId27">
               <w:r>
                 <w:rPr>
                   <w:color w:val="1155CC"/>
-                  <w:sz w:val="20"/>
-                  <w:szCs w:val="20"/>
+                  <w:sz w:val="28"/>
+                  <w:szCs w:val="28"/>
                 </w:rPr>
                 <w:t>1</w:t>
               </w:r>
               <w:r>
                 <w:rPr>
                   <w:color w:val="1155CC"/>
-                  <w:sz w:val="20"/>
-                  <w:szCs w:val="20"/>
+                  <w:sz w:val="28"/>
+                  <w:szCs w:val="28"/>
                 </w:rPr>
                 <w:t>2</w:t>
               </w:r>
               <w:r>
                 <w:rPr>
                   <w:color w:val="1155CC"/>
-                  <w:sz w:val="20"/>
-                  <w:szCs w:val="20"/>
+                  <w:sz w:val="28"/>
+                  <w:szCs w:val="28"/>
                 </w:rPr>
                 <w:t>.1 Enemies</w:t>
               </w:r>
@@ -1196,12 +2545,61 @@
               <w:widowControl w:val="0"/>
               <w:spacing w:line="240" w:lineRule="auto"/>
               <w:ind w:left="180" w:right="180"/>
+              <w:rPr>
+                <w:sz w:val="28"/>
+                <w:szCs w:val="28"/>
+              </w:rPr>
             </w:pPr>
             <w:r>
               <w:rPr>
                 <w:color w:val="222222"/>
-                <w:sz w:val="20"/>
-                <w:szCs w:val="20"/>
+                <w:sz w:val="28"/>
+                <w:szCs w:val="28"/>
+              </w:rPr>
+              <w:t xml:space="preserve">    </w:t>
+            </w:r>
+            <w:hyperlink r:id="rId28">
+              <w:r>
+                <w:rPr>
+                  <w:color w:val="1155CC"/>
+                  <w:sz w:val="28"/>
+                  <w:szCs w:val="28"/>
+                </w:rPr>
+                <w:t>1</w:t>
+              </w:r>
+              <w:r>
+                <w:rPr>
+                  <w:color w:val="1155CC"/>
+                  <w:sz w:val="28"/>
+                  <w:szCs w:val="28"/>
+                </w:rPr>
+                <w:t>2</w:t>
+              </w:r>
+              <w:r>
+                <w:rPr>
+                  <w:color w:val="1155CC"/>
+                  <w:sz w:val="28"/>
+                  <w:szCs w:val="28"/>
+                </w:rPr>
+                <w:t>.1.1 Enemy States</w:t>
+              </w:r>
+            </w:hyperlink>
+          </w:p>
+          <w:p>
+            <w:pPr>
+              <w:widowControl w:val="0"/>
+              <w:spacing w:line="240" w:lineRule="auto"/>
+              <w:ind w:left="180" w:right="180"/>
+              <w:rPr>
+                <w:sz w:val="28"/>
+                <w:szCs w:val="28"/>
+              </w:rPr>
+            </w:pPr>
+            <w:r>
+              <w:rPr>
+                <w:color w:val="222222"/>
+                <w:sz w:val="28"/>
+                <w:szCs w:val="28"/>
               </w:rPr>
               <w:t xml:space="preserve">    </w:t>
             </w:r>
@@ -1209,26 +2607,26 @@
               <w:r>
                 <w:rPr>
                   <w:color w:val="1155CC"/>
-                  <w:sz w:val="20"/>
-                  <w:szCs w:val="20"/>
+                  <w:sz w:val="28"/>
+                  <w:szCs w:val="28"/>
                 </w:rPr>
                 <w:t>1</w:t>
               </w:r>
               <w:r>
                 <w:rPr>
                   <w:color w:val="1155CC"/>
-                  <w:sz w:val="20"/>
-                  <w:szCs w:val="20"/>
+                  <w:sz w:val="28"/>
+                  <w:szCs w:val="28"/>
                 </w:rPr>
                 <w:t>2</w:t>
               </w:r>
               <w:r>
                 <w:rPr>
                   <w:color w:val="1155CC"/>
-                  <w:sz w:val="20"/>
-                  <w:szCs w:val="20"/>
+                  <w:sz w:val="28"/>
+                  <w:szCs w:val="28"/>
                 </w:rPr>
-                <w:t>.1.1 Enemy States</w:t>
+                <w:t>.1.2 Enemy Spawn Points</w:t>
               </w:r>
             </w:hyperlink>
           </w:p>
@@ -1237,39 +2635,43 @@
               <w:widowControl w:val="0"/>
               <w:spacing w:line="240" w:lineRule="auto"/>
               <w:ind w:left="180" w:right="180"/>
+              <w:rPr>
+                <w:sz w:val="28"/>
+                <w:szCs w:val="28"/>
+              </w:rPr>
             </w:pPr>
             <w:r>
               <w:rPr>
                 <w:color w:val="222222"/>
-                <w:sz w:val="20"/>
-                <w:szCs w:val="20"/>
-              </w:rPr>
-              <w:t xml:space="preserve">    </w:t>
+                <w:sz w:val="28"/>
+                <w:szCs w:val="28"/>
+              </w:rPr>
+              <w:t xml:space="preserve">  </w:t>
             </w:r>
             <w:hyperlink r:id="rId30">
               <w:r>
                 <w:rPr>
                   <w:color w:val="1155CC"/>
-                  <w:sz w:val="20"/>
-                  <w:szCs w:val="20"/>
+                  <w:sz w:val="28"/>
+                  <w:szCs w:val="28"/>
                 </w:rPr>
                 <w:t>1</w:t>
               </w:r>
               <w:r>
                 <w:rPr>
                   <w:color w:val="1155CC"/>
-                  <w:sz w:val="20"/>
-                  <w:szCs w:val="20"/>
+                  <w:sz w:val="28"/>
+                  <w:szCs w:val="28"/>
                 </w:rPr>
                 <w:t>2</w:t>
               </w:r>
               <w:r>
                 <w:rPr>
                   <w:color w:val="1155CC"/>
-                  <w:sz w:val="20"/>
-                  <w:szCs w:val="20"/>
+                  <w:sz w:val="28"/>
+                  <w:szCs w:val="28"/>
                 </w:rPr>
-                <w:t>.1.2 Enemy Spawn Points</w:t>
+                <w:t>.2 Allies / Companions</w:t>
               </w:r>
             </w:hyperlink>
           </w:p>
@@ -1278,39 +2680,43 @@
               <w:widowControl w:val="0"/>
               <w:spacing w:line="240" w:lineRule="auto"/>
               <w:ind w:left="180" w:right="180"/>
+              <w:rPr>
+                <w:sz w:val="28"/>
+                <w:szCs w:val="28"/>
+              </w:rPr>
             </w:pPr>
             <w:r>
               <w:rPr>
                 <w:color w:val="222222"/>
-                <w:sz w:val="20"/>
-                <w:szCs w:val="20"/>
-              </w:rPr>
-              <w:t xml:space="preserve">  </w:t>
+                <w:sz w:val="28"/>
+                <w:szCs w:val="28"/>
+              </w:rPr>
+              <w:t xml:space="preserve">    </w:t>
             </w:r>
             <w:hyperlink r:id="rId31">
               <w:r>
                 <w:rPr>
                   <w:color w:val="1155CC"/>
-                  <w:sz w:val="20"/>
-                  <w:szCs w:val="20"/>
+                  <w:sz w:val="28"/>
+                  <w:szCs w:val="28"/>
                 </w:rPr>
                 <w:t>1</w:t>
               </w:r>
               <w:r>
                 <w:rPr>
                   <w:color w:val="1155CC"/>
-                  <w:sz w:val="20"/>
-                  <w:szCs w:val="20"/>
+                  <w:sz w:val="28"/>
+                  <w:szCs w:val="28"/>
                 </w:rPr>
                 <w:t>2</w:t>
               </w:r>
               <w:r>
                 <w:rPr>
                   <w:color w:val="1155CC"/>
-                  <w:sz w:val="20"/>
-                  <w:szCs w:val="20"/>
+                  <w:sz w:val="28"/>
+                  <w:szCs w:val="28"/>
                 </w:rPr>
-                <w:t>.2 Allies / Companions</w:t>
+                <w:t>.2.1 Ally States</w:t>
               </w:r>
             </w:hyperlink>
           </w:p>
@@ -1319,12 +2725,16 @@
               <w:widowControl w:val="0"/>
               <w:spacing w:line="240" w:lineRule="auto"/>
               <w:ind w:left="180" w:right="180"/>
+              <w:rPr>
+                <w:sz w:val="28"/>
+                <w:szCs w:val="28"/>
+              </w:rPr>
             </w:pPr>
             <w:r>
               <w:rPr>
                 <w:color w:val="222222"/>
-                <w:sz w:val="20"/>
-                <w:szCs w:val="20"/>
+                <w:sz w:val="28"/>
+                <w:szCs w:val="28"/>
               </w:rPr>
               <w:t xml:space="preserve">    </w:t>
             </w:r>
@@ -1332,26 +2742,26 @@
               <w:r>
                 <w:rPr>
                   <w:color w:val="1155CC"/>
-                  <w:sz w:val="20"/>
-                  <w:szCs w:val="20"/>
+                  <w:sz w:val="28"/>
+                  <w:szCs w:val="28"/>
                 </w:rPr>
                 <w:t>1</w:t>
               </w:r>
               <w:r>
                 <w:rPr>
                   <w:color w:val="1155CC"/>
-                  <w:sz w:val="20"/>
-                  <w:szCs w:val="20"/>
+                  <w:sz w:val="28"/>
+                  <w:szCs w:val="28"/>
                 </w:rPr>
                 <w:t>2</w:t>
               </w:r>
               <w:r>
                 <w:rPr>
                   <w:color w:val="1155CC"/>
-                  <w:sz w:val="20"/>
-                  <w:szCs w:val="20"/>
+                  <w:sz w:val="28"/>
+                  <w:szCs w:val="28"/>
                 </w:rPr>
-                <w:t>.2.1 Ally States</w:t>
+                <w:t>.2.2 Ally Spawn Points</w:t>
               </w:r>
             </w:hyperlink>
           </w:p>
@@ -1360,39 +2770,35 @@
               <w:widowControl w:val="0"/>
               <w:spacing w:line="240" w:lineRule="auto"/>
               <w:ind w:left="180" w:right="180"/>
-            </w:pPr>
-            <w:r>
-              <w:rPr>
-                <w:color w:val="222222"/>
-                <w:sz w:val="20"/>
-                <w:szCs w:val="20"/>
-              </w:rPr>
-              <w:t xml:space="preserve">    </w:t>
-            </w:r>
+              <w:rPr>
+                <w:sz w:val="28"/>
+                <w:szCs w:val="28"/>
+              </w:rPr>
+            </w:pPr>
             <w:hyperlink r:id="rId33">
               <w:r>
                 <w:rPr>
                   <w:color w:val="1155CC"/>
-                  <w:sz w:val="20"/>
-                  <w:szCs w:val="20"/>
+                  <w:sz w:val="28"/>
+                  <w:szCs w:val="28"/>
                 </w:rPr>
                 <w:t>1</w:t>
               </w:r>
               <w:r>
                 <w:rPr>
                   <w:color w:val="1155CC"/>
-                  <w:sz w:val="20"/>
-                  <w:szCs w:val="20"/>
+                  <w:sz w:val="28"/>
+                  <w:szCs w:val="28"/>
                 </w:rPr>
-                <w:t>2</w:t>
+                <w:t>3</w:t>
               </w:r>
               <w:r>
                 <w:rPr>
                   <w:color w:val="1155CC"/>
-                  <w:sz w:val="20"/>
-                  <w:szCs w:val="20"/>
+                  <w:sz w:val="28"/>
+                  <w:szCs w:val="28"/>
                 </w:rPr>
-                <w:t>.2.2 Ally Spawn Points</w:t>
+                <w:t xml:space="preserve"> Art</w:t>
               </w:r>
             </w:hyperlink>
           </w:p>
@@ -1401,31 +2807,43 @@
               <w:widowControl w:val="0"/>
               <w:spacing w:line="240" w:lineRule="auto"/>
               <w:ind w:left="180" w:right="180"/>
-            </w:pPr>
+              <w:rPr>
+                <w:sz w:val="28"/>
+                <w:szCs w:val="28"/>
+              </w:rPr>
+            </w:pPr>
+            <w:r>
+              <w:rPr>
+                <w:color w:val="222222"/>
+                <w:sz w:val="28"/>
+                <w:szCs w:val="28"/>
+              </w:rPr>
+              <w:t xml:space="preserve">  </w:t>
+            </w:r>
             <w:hyperlink r:id="rId34">
               <w:r>
                 <w:rPr>
                   <w:color w:val="1155CC"/>
-                  <w:sz w:val="20"/>
-                  <w:szCs w:val="20"/>
+                  <w:sz w:val="28"/>
+                  <w:szCs w:val="28"/>
                 </w:rPr>
                 <w:t>1</w:t>
               </w:r>
               <w:r>
                 <w:rPr>
                   <w:color w:val="1155CC"/>
-                  <w:sz w:val="20"/>
-                  <w:szCs w:val="20"/>
+                  <w:sz w:val="28"/>
+                  <w:szCs w:val="28"/>
                 </w:rPr>
                 <w:t>3</w:t>
               </w:r>
               <w:r>
                 <w:rPr>
                   <w:color w:val="1155CC"/>
-                  <w:sz w:val="20"/>
-                  <w:szCs w:val="20"/>
+                  <w:sz w:val="28"/>
+                  <w:szCs w:val="28"/>
                 </w:rPr>
-                <w:t xml:space="preserve"> Art</w:t>
+                <w:t>.1 Setting</w:t>
               </w:r>
             </w:hyperlink>
           </w:p>
@@ -1434,12 +2852,16 @@
               <w:widowControl w:val="0"/>
               <w:spacing w:line="240" w:lineRule="auto"/>
               <w:ind w:left="180" w:right="180"/>
+              <w:rPr>
+                <w:sz w:val="28"/>
+                <w:szCs w:val="28"/>
+              </w:rPr>
             </w:pPr>
             <w:r>
               <w:rPr>
                 <w:color w:val="222222"/>
-                <w:sz w:val="20"/>
-                <w:szCs w:val="20"/>
+                <w:sz w:val="28"/>
+                <w:szCs w:val="28"/>
               </w:rPr>
               <w:t xml:space="preserve">  </w:t>
             </w:r>
@@ -1447,26 +2869,26 @@
               <w:r>
                 <w:rPr>
                   <w:color w:val="1155CC"/>
-                  <w:sz w:val="20"/>
-                  <w:szCs w:val="20"/>
+                  <w:sz w:val="28"/>
+                  <w:szCs w:val="28"/>
                 </w:rPr>
                 <w:t>1</w:t>
               </w:r>
               <w:r>
                 <w:rPr>
                   <w:color w:val="1155CC"/>
-                  <w:sz w:val="20"/>
-                  <w:szCs w:val="20"/>
+                  <w:sz w:val="28"/>
+                  <w:szCs w:val="28"/>
                 </w:rPr>
                 <w:t>3</w:t>
               </w:r>
               <w:r>
                 <w:rPr>
                   <w:color w:val="1155CC"/>
-                  <w:sz w:val="20"/>
-                  <w:szCs w:val="20"/>
+                  <w:sz w:val="28"/>
+                  <w:szCs w:val="28"/>
                 </w:rPr>
-                <w:t>.1 Setting</w:t>
+                <w:t>.2 Level Design</w:t>
               </w:r>
             </w:hyperlink>
           </w:p>
@@ -1475,12 +2897,16 @@
               <w:widowControl w:val="0"/>
               <w:spacing w:line="240" w:lineRule="auto"/>
               <w:ind w:left="180" w:right="180"/>
+              <w:rPr>
+                <w:sz w:val="28"/>
+                <w:szCs w:val="28"/>
+              </w:rPr>
             </w:pPr>
             <w:r>
               <w:rPr>
                 <w:color w:val="222222"/>
-                <w:sz w:val="20"/>
-                <w:szCs w:val="20"/>
+                <w:sz w:val="28"/>
+                <w:szCs w:val="28"/>
               </w:rPr>
               <w:t xml:space="preserve">  </w:t>
             </w:r>
@@ -1488,26 +2914,26 @@
               <w:r>
                 <w:rPr>
                   <w:color w:val="1155CC"/>
-                  <w:sz w:val="20"/>
-                  <w:szCs w:val="20"/>
+                  <w:sz w:val="28"/>
+                  <w:szCs w:val="28"/>
                 </w:rPr>
                 <w:t>1</w:t>
               </w:r>
               <w:r>
                 <w:rPr>
                   <w:color w:val="1155CC"/>
-                  <w:sz w:val="20"/>
-                  <w:szCs w:val="20"/>
+                  <w:sz w:val="28"/>
+                  <w:szCs w:val="28"/>
                 </w:rPr>
                 <w:t>3</w:t>
               </w:r>
               <w:r>
                 <w:rPr>
                   <w:color w:val="1155CC"/>
-                  <w:sz w:val="20"/>
-                  <w:szCs w:val="20"/>
+                  <w:sz w:val="28"/>
+                  <w:szCs w:val="28"/>
                 </w:rPr>
-                <w:t>.2 Level Design</w:t>
+                <w:t>.3 Audio</w:t>
               </w:r>
             </w:hyperlink>
           </w:p>
@@ -1516,74 +2942,57 @@
               <w:widowControl w:val="0"/>
               <w:spacing w:line="240" w:lineRule="auto"/>
               <w:ind w:left="180" w:right="180"/>
-            </w:pPr>
-            <w:r>
-              <w:rPr>
-                <w:color w:val="222222"/>
-                <w:sz w:val="20"/>
-                <w:szCs w:val="20"/>
-              </w:rPr>
-              <w:t xml:space="preserve">  </w:t>
-            </w:r>
+              <w:rPr>
+                <w:color w:val="1155CC"/>
+                <w:sz w:val="28"/>
+                <w:szCs w:val="28"/>
+              </w:rPr>
+            </w:pPr>
             <w:hyperlink r:id="rId37">
               <w:r>
                 <w:rPr>
                   <w:color w:val="1155CC"/>
-                  <w:sz w:val="20"/>
-                  <w:szCs w:val="20"/>
+                  <w:sz w:val="28"/>
+                  <w:szCs w:val="28"/>
                 </w:rPr>
                 <w:t>1</w:t>
               </w:r>
               <w:r>
                 <w:rPr>
                   <w:color w:val="1155CC"/>
-                  <w:sz w:val="20"/>
-                  <w:szCs w:val="20"/>
-                </w:rPr>
-                <w:t>3</w:t>
-              </w:r>
-              <w:r>
-                <w:rPr>
-                  <w:color w:val="1155CC"/>
-                  <w:sz w:val="20"/>
-                  <w:szCs w:val="20"/>
-                </w:rPr>
-                <w:t>.3 Audio</w:t>
-              </w:r>
-            </w:hyperlink>
-          </w:p>
-          <w:p>
-            <w:pPr>
-              <w:widowControl w:val="0"/>
-              <w:spacing w:line="240" w:lineRule="auto"/>
-              <w:ind w:left="180" w:right="180"/>
-            </w:pPr>
-            <w:hyperlink r:id="rId38">
-              <w:r>
-                <w:rPr>
-                  <w:color w:val="1155CC"/>
-                  <w:sz w:val="20"/>
-                  <w:szCs w:val="20"/>
-                </w:rPr>
-                <w:t>1</w:t>
-              </w:r>
-              <w:r>
-                <w:rPr>
-                  <w:color w:val="1155CC"/>
-                  <w:sz w:val="20"/>
-                  <w:szCs w:val="20"/>
+                  <w:sz w:val="28"/>
+                  <w:szCs w:val="28"/>
                 </w:rPr>
                 <w:t>4</w:t>
               </w:r>
               <w:r>
                 <w:rPr>
                   <w:color w:val="1155CC"/>
-                  <w:sz w:val="20"/>
-                  <w:szCs w:val="20"/>
+                  <w:sz w:val="28"/>
+                  <w:szCs w:val="28"/>
                 </w:rPr>
                 <w:t xml:space="preserve"> Wish List</w:t>
               </w:r>
             </w:hyperlink>
+          </w:p>
+          <w:p>
+            <w:pPr>
+              <w:widowControl w:val="0"/>
+              <w:spacing w:line="240" w:lineRule="auto"/>
+              <w:ind w:left="180" w:right="180"/>
+              <w:rPr>
+                <w:sz w:val="28"/>
+                <w:szCs w:val="28"/>
+              </w:rPr>
+            </w:pPr>
+            <w:r>
+              <w:rPr>
+                <w:color w:val="1155CC"/>
+                <w:sz w:val="28"/>
+                <w:szCs w:val="28"/>
+              </w:rPr>
+              <w:t>15 Gameplay Screenshots</w:t>
+            </w:r>
           </w:p>
           <w:tbl>
             <w:tblPr>
@@ -1600,7 +3009,14 @@
                 <w:tcPr>
                   <w:tcW w:w="4313" w:type="dxa"/>
                 </w:tcPr>
-                <w:p/>
+                <w:p>
+                  <w:pPr>
+                    <w:rPr>
+                      <w:sz w:val="28"/>
+                      <w:szCs w:val="28"/>
+                    </w:rPr>
+                  </w:pPr>
+                </w:p>
               </w:tc>
             </w:tr>
           </w:tbl>
@@ -1608,6 +3024,10 @@
             <w:pPr>
               <w:widowControl w:val="0"/>
               <w:spacing w:line="240" w:lineRule="auto"/>
+              <w:rPr>
+                <w:sz w:val="28"/>
+                <w:szCs w:val="28"/>
+              </w:rPr>
             </w:pPr>
           </w:p>
         </w:tc>
@@ -1631,8 +3051,16 @@
               <w:widowControl w:val="0"/>
               <w:spacing w:line="240" w:lineRule="auto"/>
               <w:ind w:right="-375"/>
+              <w:rPr>
+                <w:sz w:val="28"/>
+                <w:szCs w:val="28"/>
+              </w:rPr>
             </w:pPr>
             <w:r>
+              <w:rPr>
+                <w:sz w:val="28"/>
+                <w:szCs w:val="28"/>
+              </w:rPr>
               <w:t>Game Development Team Members</w:t>
             </w:r>
           </w:p>
@@ -1640,18 +3068,22 @@
             <w:pPr>
               <w:widowControl w:val="0"/>
               <w:spacing w:line="240" w:lineRule="auto"/>
+              <w:rPr>
+                <w:sz w:val="28"/>
+                <w:szCs w:val="28"/>
+              </w:rPr>
             </w:pPr>
             <w:r>
               <w:rPr>
-                <w:sz w:val="20"/>
-                <w:szCs w:val="20"/>
+                <w:sz w:val="28"/>
+                <w:szCs w:val="28"/>
               </w:rPr>
               <w:tab/>
             </w:r>
             <w:r>
               <w:rPr>
-                <w:sz w:val="20"/>
-                <w:szCs w:val="20"/>
+                <w:sz w:val="28"/>
+                <w:szCs w:val="28"/>
               </w:rPr>
               <w:tab/>
             </w:r>
@@ -1660,12 +3092,17 @@
             <w:pPr>
               <w:widowControl w:val="0"/>
               <w:spacing w:line="240" w:lineRule="auto"/>
+              <w:rPr>
+                <w:color w:val="FFFFFF" w:themeColor="background1"/>
+                <w:sz w:val="28"/>
+                <w:szCs w:val="28"/>
+              </w:rPr>
             </w:pPr>
             <w:r>
               <w:rPr>
-                <w:color w:val="99AEAB"/>
-                <w:sz w:val="14"/>
-                <w:szCs w:val="14"/>
+                <w:color w:val="FFFFFF" w:themeColor="background1"/>
+                <w:sz w:val="28"/>
+                <w:szCs w:val="28"/>
               </w:rPr>
               <w:t>PRODUCER</w:t>
             </w:r>
@@ -1674,19 +3111,23 @@
             <w:pPr>
               <w:widowControl w:val="0"/>
               <w:spacing w:line="240" w:lineRule="auto"/>
+              <w:rPr>
+                <w:sz w:val="28"/>
+                <w:szCs w:val="28"/>
+              </w:rPr>
             </w:pPr>
             <w:r>
               <w:rPr>
-                <w:sz w:val="18"/>
-                <w:szCs w:val="18"/>
+                <w:sz w:val="28"/>
+                <w:szCs w:val="28"/>
               </w:rPr>
               <w:t xml:space="preserve">Brandon </w:t>
             </w:r>
             <w:proofErr w:type="spellStart"/>
             <w:r>
               <w:rPr>
-                <w:sz w:val="18"/>
-                <w:szCs w:val="18"/>
+                <w:sz w:val="28"/>
+                <w:szCs w:val="28"/>
               </w:rPr>
               <w:t>Reiley</w:t>
             </w:r>
@@ -1696,25 +3137,29 @@
             <w:pPr>
               <w:widowControl w:val="0"/>
               <w:spacing w:line="240" w:lineRule="auto"/>
+              <w:rPr>
+                <w:sz w:val="28"/>
+                <w:szCs w:val="28"/>
+              </w:rPr>
             </w:pPr>
             <w:r>
               <w:rPr>
-                <w:sz w:val="20"/>
-                <w:szCs w:val="20"/>
+                <w:sz w:val="28"/>
+                <w:szCs w:val="28"/>
               </w:rPr>
               <w:tab/>
             </w:r>
             <w:r>
               <w:rPr>
-                <w:sz w:val="20"/>
-                <w:szCs w:val="20"/>
+                <w:sz w:val="28"/>
+                <w:szCs w:val="28"/>
               </w:rPr>
               <w:tab/>
             </w:r>
             <w:r>
               <w:rPr>
-                <w:sz w:val="20"/>
-                <w:szCs w:val="20"/>
+                <w:sz w:val="28"/>
+                <w:szCs w:val="28"/>
               </w:rPr>
               <w:tab/>
             </w:r>
@@ -1723,12 +3168,17 @@
             <w:pPr>
               <w:widowControl w:val="0"/>
               <w:spacing w:line="240" w:lineRule="auto"/>
+              <w:rPr>
+                <w:color w:val="FFFFFF" w:themeColor="background1"/>
+                <w:sz w:val="28"/>
+                <w:szCs w:val="28"/>
+              </w:rPr>
             </w:pPr>
             <w:r>
               <w:rPr>
-                <w:color w:val="99AEAB"/>
-                <w:sz w:val="14"/>
-                <w:szCs w:val="14"/>
+                <w:color w:val="FFFFFF" w:themeColor="background1"/>
+                <w:sz w:val="28"/>
+                <w:szCs w:val="28"/>
               </w:rPr>
               <w:t>PRODUCTION MANAGER</w:t>
             </w:r>
@@ -1737,19 +3187,23 @@
             <w:pPr>
               <w:widowControl w:val="0"/>
               <w:spacing w:line="240" w:lineRule="auto"/>
+              <w:rPr>
+                <w:sz w:val="28"/>
+                <w:szCs w:val="28"/>
+              </w:rPr>
             </w:pPr>
             <w:r>
               <w:rPr>
-                <w:sz w:val="18"/>
-                <w:szCs w:val="18"/>
+                <w:sz w:val="28"/>
+                <w:szCs w:val="28"/>
               </w:rPr>
               <w:t xml:space="preserve">Brandon </w:t>
             </w:r>
             <w:proofErr w:type="spellStart"/>
             <w:r>
               <w:rPr>
-                <w:sz w:val="18"/>
-                <w:szCs w:val="18"/>
+                <w:sz w:val="28"/>
+                <w:szCs w:val="28"/>
               </w:rPr>
               <w:t>Reiley</w:t>
             </w:r>
@@ -1759,18 +3213,22 @@
             <w:pPr>
               <w:widowControl w:val="0"/>
               <w:spacing w:line="240" w:lineRule="auto"/>
+              <w:rPr>
+                <w:sz w:val="28"/>
+                <w:szCs w:val="28"/>
+              </w:rPr>
             </w:pPr>
             <w:r>
               <w:rPr>
-                <w:sz w:val="20"/>
-                <w:szCs w:val="20"/>
+                <w:sz w:val="28"/>
+                <w:szCs w:val="28"/>
               </w:rPr>
               <w:tab/>
             </w:r>
             <w:r>
               <w:rPr>
-                <w:sz w:val="20"/>
-                <w:szCs w:val="20"/>
+                <w:sz w:val="28"/>
+                <w:szCs w:val="28"/>
               </w:rPr>
               <w:tab/>
             </w:r>
@@ -1779,12 +3237,16 @@
             <w:pPr>
               <w:widowControl w:val="0"/>
               <w:spacing w:line="240" w:lineRule="auto"/>
+              <w:rPr>
+                <w:sz w:val="28"/>
+                <w:szCs w:val="28"/>
+              </w:rPr>
             </w:pPr>
             <w:r>
               <w:rPr>
-                <w:color w:val="99AEAB"/>
-                <w:sz w:val="14"/>
-                <w:szCs w:val="14"/>
+                <w:color w:val="FFFFFF" w:themeColor="background1"/>
+                <w:sz w:val="28"/>
+                <w:szCs w:val="28"/>
               </w:rPr>
               <w:t>PRODUCTION COORDINATOR</w:t>
             </w:r>
@@ -1793,19 +3255,23 @@
             <w:pPr>
               <w:widowControl w:val="0"/>
               <w:spacing w:line="240" w:lineRule="auto"/>
+              <w:rPr>
+                <w:sz w:val="28"/>
+                <w:szCs w:val="28"/>
+              </w:rPr>
             </w:pPr>
             <w:r>
               <w:rPr>
-                <w:sz w:val="18"/>
-                <w:szCs w:val="18"/>
+                <w:sz w:val="28"/>
+                <w:szCs w:val="28"/>
               </w:rPr>
               <w:t xml:space="preserve">Brandon </w:t>
             </w:r>
             <w:proofErr w:type="spellStart"/>
             <w:r>
               <w:rPr>
-                <w:sz w:val="18"/>
-                <w:szCs w:val="18"/>
+                <w:sz w:val="28"/>
+                <w:szCs w:val="28"/>
               </w:rPr>
               <w:t>Reiley</w:t>
             </w:r>
@@ -1815,18 +3281,27 @@
             <w:pPr>
               <w:widowControl w:val="0"/>
               <w:spacing w:line="240" w:lineRule="auto"/>
-            </w:pPr>
-          </w:p>
-          <w:p>
-            <w:pPr>
-              <w:widowControl w:val="0"/>
-              <w:spacing w:line="240" w:lineRule="auto"/>
+              <w:rPr>
+                <w:sz w:val="28"/>
+                <w:szCs w:val="28"/>
+              </w:rPr>
+            </w:pPr>
+          </w:p>
+          <w:p>
+            <w:pPr>
+              <w:widowControl w:val="0"/>
+              <w:spacing w:line="240" w:lineRule="auto"/>
+              <w:rPr>
+                <w:color w:val="FFFFFF" w:themeColor="background1"/>
+                <w:sz w:val="28"/>
+                <w:szCs w:val="28"/>
+              </w:rPr>
             </w:pPr>
             <w:r>
               <w:rPr>
-                <w:color w:val="99AEAB"/>
-                <w:sz w:val="14"/>
-                <w:szCs w:val="14"/>
+                <w:color w:val="FFFFFF" w:themeColor="background1"/>
+                <w:sz w:val="28"/>
+                <w:szCs w:val="28"/>
               </w:rPr>
               <w:t>GAME DESIGNERS</w:t>
             </w:r>
@@ -1835,19 +3310,23 @@
             <w:pPr>
               <w:widowControl w:val="0"/>
               <w:spacing w:line="240" w:lineRule="auto"/>
+              <w:rPr>
+                <w:sz w:val="28"/>
+                <w:szCs w:val="28"/>
+              </w:rPr>
             </w:pPr>
             <w:r>
               <w:rPr>
-                <w:sz w:val="18"/>
-                <w:szCs w:val="18"/>
+                <w:sz w:val="28"/>
+                <w:szCs w:val="28"/>
               </w:rPr>
               <w:t xml:space="preserve">Brandon </w:t>
             </w:r>
             <w:proofErr w:type="spellStart"/>
             <w:r>
               <w:rPr>
-                <w:sz w:val="18"/>
-                <w:szCs w:val="18"/>
+                <w:sz w:val="28"/>
+                <w:szCs w:val="28"/>
               </w:rPr>
               <w:t>Reiley</w:t>
             </w:r>
@@ -1857,18 +3336,27 @@
             <w:pPr>
               <w:widowControl w:val="0"/>
               <w:spacing w:line="240" w:lineRule="auto"/>
-            </w:pPr>
-          </w:p>
-          <w:p>
-            <w:pPr>
-              <w:widowControl w:val="0"/>
-              <w:spacing w:line="240" w:lineRule="auto"/>
+              <w:rPr>
+                <w:sz w:val="28"/>
+                <w:szCs w:val="28"/>
+              </w:rPr>
+            </w:pPr>
+          </w:p>
+          <w:p>
+            <w:pPr>
+              <w:widowControl w:val="0"/>
+              <w:spacing w:line="240" w:lineRule="auto"/>
+              <w:rPr>
+                <w:color w:val="FFFFFF" w:themeColor="background1"/>
+                <w:sz w:val="28"/>
+                <w:szCs w:val="28"/>
+              </w:rPr>
             </w:pPr>
             <w:r>
               <w:rPr>
-                <w:color w:val="99AEAB"/>
-                <w:sz w:val="14"/>
-                <w:szCs w:val="14"/>
+                <w:color w:val="FFFFFF" w:themeColor="background1"/>
+                <w:sz w:val="28"/>
+                <w:szCs w:val="28"/>
               </w:rPr>
               <w:t>SYSTEMS/IT COORDINATOR</w:t>
             </w:r>
@@ -1877,19 +3365,23 @@
             <w:pPr>
               <w:widowControl w:val="0"/>
               <w:spacing w:line="240" w:lineRule="auto"/>
+              <w:rPr>
+                <w:sz w:val="28"/>
+                <w:szCs w:val="28"/>
+              </w:rPr>
             </w:pPr>
             <w:r>
               <w:rPr>
-                <w:sz w:val="18"/>
-                <w:szCs w:val="18"/>
+                <w:sz w:val="28"/>
+                <w:szCs w:val="28"/>
               </w:rPr>
               <w:t xml:space="preserve">Brandon </w:t>
             </w:r>
             <w:proofErr w:type="spellStart"/>
             <w:r>
               <w:rPr>
-                <w:sz w:val="18"/>
-                <w:szCs w:val="18"/>
+                <w:sz w:val="28"/>
+                <w:szCs w:val="28"/>
               </w:rPr>
               <w:t>Reiley</w:t>
             </w:r>
@@ -1899,18 +3391,27 @@
             <w:pPr>
               <w:widowControl w:val="0"/>
               <w:spacing w:line="240" w:lineRule="auto"/>
-            </w:pPr>
-          </w:p>
-          <w:p>
-            <w:pPr>
-              <w:widowControl w:val="0"/>
-              <w:spacing w:line="240" w:lineRule="auto"/>
+              <w:rPr>
+                <w:sz w:val="28"/>
+                <w:szCs w:val="28"/>
+              </w:rPr>
+            </w:pPr>
+          </w:p>
+          <w:p>
+            <w:pPr>
+              <w:widowControl w:val="0"/>
+              <w:spacing w:line="240" w:lineRule="auto"/>
+              <w:rPr>
+                <w:color w:val="FFFFFF" w:themeColor="background1"/>
+                <w:sz w:val="28"/>
+                <w:szCs w:val="28"/>
+              </w:rPr>
             </w:pPr>
             <w:r>
               <w:rPr>
-                <w:color w:val="99AEAB"/>
-                <w:sz w:val="14"/>
-                <w:szCs w:val="14"/>
+                <w:color w:val="FFFFFF" w:themeColor="background1"/>
+                <w:sz w:val="28"/>
+                <w:szCs w:val="28"/>
               </w:rPr>
               <w:t>PROGRAMMERS</w:t>
             </w:r>
@@ -1919,19 +3420,23 @@
             <w:pPr>
               <w:widowControl w:val="0"/>
               <w:spacing w:line="240" w:lineRule="auto"/>
+              <w:rPr>
+                <w:sz w:val="28"/>
+                <w:szCs w:val="28"/>
+              </w:rPr>
             </w:pPr>
             <w:r>
               <w:rPr>
-                <w:sz w:val="18"/>
-                <w:szCs w:val="18"/>
+                <w:sz w:val="28"/>
+                <w:szCs w:val="28"/>
               </w:rPr>
               <w:t xml:space="preserve">Brandon </w:t>
             </w:r>
             <w:proofErr w:type="spellStart"/>
             <w:r>
               <w:rPr>
-                <w:sz w:val="18"/>
-                <w:szCs w:val="18"/>
+                <w:sz w:val="28"/>
+                <w:szCs w:val="28"/>
               </w:rPr>
               <w:t>Reiley</w:t>
             </w:r>
@@ -1941,18 +3446,27 @@
             <w:pPr>
               <w:widowControl w:val="0"/>
               <w:spacing w:line="240" w:lineRule="auto"/>
-            </w:pPr>
-          </w:p>
-          <w:p>
-            <w:pPr>
-              <w:widowControl w:val="0"/>
-              <w:spacing w:line="240" w:lineRule="auto"/>
+              <w:rPr>
+                <w:sz w:val="28"/>
+                <w:szCs w:val="28"/>
+              </w:rPr>
+            </w:pPr>
+          </w:p>
+          <w:p>
+            <w:pPr>
+              <w:widowControl w:val="0"/>
+              <w:spacing w:line="240" w:lineRule="auto"/>
+              <w:rPr>
+                <w:color w:val="FFFFFF" w:themeColor="background1"/>
+                <w:sz w:val="28"/>
+                <w:szCs w:val="28"/>
+              </w:rPr>
             </w:pPr>
             <w:r>
               <w:rPr>
-                <w:color w:val="99AEAB"/>
-                <w:sz w:val="14"/>
-                <w:szCs w:val="14"/>
+                <w:color w:val="FFFFFF" w:themeColor="background1"/>
+                <w:sz w:val="28"/>
+                <w:szCs w:val="28"/>
               </w:rPr>
               <w:t>TECHNICAL ARTISTS</w:t>
             </w:r>
@@ -1961,19 +3475,23 @@
             <w:pPr>
               <w:widowControl w:val="0"/>
               <w:spacing w:line="240" w:lineRule="auto"/>
+              <w:rPr>
+                <w:sz w:val="28"/>
+                <w:szCs w:val="28"/>
+              </w:rPr>
             </w:pPr>
             <w:r>
               <w:rPr>
-                <w:sz w:val="18"/>
-                <w:szCs w:val="18"/>
+                <w:sz w:val="28"/>
+                <w:szCs w:val="28"/>
               </w:rPr>
               <w:t xml:space="preserve">Brandon </w:t>
             </w:r>
             <w:proofErr w:type="spellStart"/>
             <w:r>
               <w:rPr>
-                <w:sz w:val="18"/>
-                <w:szCs w:val="18"/>
+                <w:sz w:val="28"/>
+                <w:szCs w:val="28"/>
               </w:rPr>
               <w:t>Reiley</w:t>
             </w:r>
@@ -1983,18 +3501,27 @@
             <w:pPr>
               <w:widowControl w:val="0"/>
               <w:spacing w:line="240" w:lineRule="auto"/>
-            </w:pPr>
-          </w:p>
-          <w:p>
-            <w:pPr>
-              <w:widowControl w:val="0"/>
-              <w:spacing w:line="240" w:lineRule="auto"/>
+              <w:rPr>
+                <w:sz w:val="28"/>
+                <w:szCs w:val="28"/>
+              </w:rPr>
+            </w:pPr>
+          </w:p>
+          <w:p>
+            <w:pPr>
+              <w:widowControl w:val="0"/>
+              <w:spacing w:line="240" w:lineRule="auto"/>
+              <w:rPr>
+                <w:color w:val="FFFFFF" w:themeColor="background1"/>
+                <w:sz w:val="28"/>
+                <w:szCs w:val="28"/>
+              </w:rPr>
             </w:pPr>
             <w:r>
               <w:rPr>
-                <w:color w:val="99AEAB"/>
-                <w:sz w:val="14"/>
-                <w:szCs w:val="14"/>
+                <w:color w:val="FFFFFF" w:themeColor="background1"/>
+                <w:sz w:val="28"/>
+                <w:szCs w:val="28"/>
               </w:rPr>
               <w:t>AUDIO ENGINEERS</w:t>
             </w:r>
@@ -2003,19 +3530,23 @@
             <w:pPr>
               <w:widowControl w:val="0"/>
               <w:spacing w:line="240" w:lineRule="auto"/>
+              <w:rPr>
+                <w:sz w:val="28"/>
+                <w:szCs w:val="28"/>
+              </w:rPr>
             </w:pPr>
             <w:r>
               <w:rPr>
-                <w:sz w:val="18"/>
-                <w:szCs w:val="18"/>
+                <w:sz w:val="28"/>
+                <w:szCs w:val="28"/>
               </w:rPr>
               <w:t xml:space="preserve">Brandon </w:t>
             </w:r>
             <w:proofErr w:type="spellStart"/>
             <w:r>
               <w:rPr>
-                <w:sz w:val="18"/>
-                <w:szCs w:val="18"/>
+                <w:sz w:val="28"/>
+                <w:szCs w:val="28"/>
               </w:rPr>
               <w:t>Reiley</w:t>
             </w:r>
@@ -2025,18 +3556,27 @@
             <w:pPr>
               <w:widowControl w:val="0"/>
               <w:spacing w:line="240" w:lineRule="auto"/>
-            </w:pPr>
-          </w:p>
-          <w:p>
-            <w:pPr>
-              <w:widowControl w:val="0"/>
-              <w:spacing w:line="240" w:lineRule="auto"/>
+              <w:rPr>
+                <w:sz w:val="28"/>
+                <w:szCs w:val="28"/>
+              </w:rPr>
+            </w:pPr>
+          </w:p>
+          <w:p>
+            <w:pPr>
+              <w:widowControl w:val="0"/>
+              <w:spacing w:line="240" w:lineRule="auto"/>
+              <w:rPr>
+                <w:color w:val="FFFFFF" w:themeColor="background1"/>
+                <w:sz w:val="28"/>
+                <w:szCs w:val="28"/>
+              </w:rPr>
             </w:pPr>
             <w:r>
               <w:rPr>
-                <w:color w:val="99AEAB"/>
-                <w:sz w:val="14"/>
-                <w:szCs w:val="14"/>
+                <w:color w:val="FFFFFF" w:themeColor="background1"/>
+                <w:sz w:val="28"/>
+                <w:szCs w:val="28"/>
               </w:rPr>
               <w:t>UX TESTERS</w:t>
             </w:r>
@@ -2045,19 +3585,23 @@
             <w:pPr>
               <w:widowControl w:val="0"/>
               <w:spacing w:line="240" w:lineRule="auto"/>
+              <w:rPr>
+                <w:sz w:val="28"/>
+                <w:szCs w:val="28"/>
+              </w:rPr>
             </w:pPr>
             <w:r>
               <w:rPr>
-                <w:sz w:val="18"/>
-                <w:szCs w:val="18"/>
+                <w:sz w:val="28"/>
+                <w:szCs w:val="28"/>
               </w:rPr>
               <w:t xml:space="preserve">Brandon </w:t>
             </w:r>
             <w:proofErr w:type="spellStart"/>
             <w:r>
               <w:rPr>
-                <w:sz w:val="18"/>
-                <w:szCs w:val="18"/>
+                <w:sz w:val="28"/>
+                <w:szCs w:val="28"/>
               </w:rPr>
               <w:t>Reiley</w:t>
             </w:r>
@@ -2067,40 +3611,44 @@
             <w:pPr>
               <w:widowControl w:val="0"/>
               <w:spacing w:line="240" w:lineRule="auto"/>
+              <w:rPr>
+                <w:sz w:val="28"/>
+                <w:szCs w:val="28"/>
+              </w:rPr>
             </w:pPr>
             <w:r>
               <w:rPr>
-                <w:sz w:val="20"/>
-                <w:szCs w:val="20"/>
+                <w:sz w:val="28"/>
+                <w:szCs w:val="28"/>
               </w:rPr>
               <w:tab/>
             </w:r>
             <w:r>
               <w:rPr>
-                <w:sz w:val="20"/>
-                <w:szCs w:val="20"/>
+                <w:sz w:val="28"/>
+                <w:szCs w:val="28"/>
               </w:rPr>
               <w:tab/>
             </w:r>
             <w:r>
               <w:rPr>
-                <w:sz w:val="20"/>
-                <w:szCs w:val="20"/>
+                <w:sz w:val="28"/>
+                <w:szCs w:val="28"/>
               </w:rPr>
               <w:tab/>
               <w:t xml:space="preserve"> </w:t>
             </w:r>
             <w:r>
               <w:rPr>
-                <w:sz w:val="20"/>
-                <w:szCs w:val="20"/>
+                <w:sz w:val="28"/>
+                <w:szCs w:val="28"/>
               </w:rPr>
               <w:tab/>
             </w:r>
             <w:r>
               <w:rPr>
-                <w:sz w:val="20"/>
-                <w:szCs w:val="20"/>
+                <w:sz w:val="28"/>
+                <w:szCs w:val="28"/>
               </w:rPr>
               <w:tab/>
             </w:r>
@@ -2109,18 +3657,30 @@
             <w:pPr>
               <w:widowControl w:val="0"/>
               <w:spacing w:line="240" w:lineRule="auto"/>
-            </w:pPr>
-          </w:p>
-          <w:p>
-            <w:pPr>
-              <w:widowControl w:val="0"/>
-              <w:spacing w:line="240" w:lineRule="auto"/>
-            </w:pPr>
-          </w:p>
-          <w:p>
-            <w:pPr>
-              <w:widowControl w:val="0"/>
-              <w:spacing w:line="240" w:lineRule="auto"/>
+              <w:rPr>
+                <w:sz w:val="28"/>
+                <w:szCs w:val="28"/>
+              </w:rPr>
+            </w:pPr>
+          </w:p>
+          <w:p>
+            <w:pPr>
+              <w:widowControl w:val="0"/>
+              <w:spacing w:line="240" w:lineRule="auto"/>
+              <w:rPr>
+                <w:sz w:val="28"/>
+                <w:szCs w:val="28"/>
+              </w:rPr>
+            </w:pPr>
+          </w:p>
+          <w:p>
+            <w:pPr>
+              <w:widowControl w:val="0"/>
+              <w:spacing w:line="240" w:lineRule="auto"/>
+              <w:rPr>
+                <w:sz w:val="28"/>
+                <w:szCs w:val="28"/>
+              </w:rPr>
             </w:pPr>
           </w:p>
         </w:tc>
@@ -2129,8 +3689,12 @@
     <w:p>
       <w:pPr>
         <w:ind w:right="180"/>
-      </w:pPr>
-      <w:hyperlink r:id="rId39"/>
+        <w:rPr>
+          <w:sz w:val="28"/>
+          <w:szCs w:val="28"/>
+        </w:rPr>
+      </w:pPr>
+      <w:hyperlink r:id="rId38"/>
     </w:p>
     <w:tbl>
       <w:tblPr>
@@ -2147,158 +3711,219 @@
           <w:tcPr>
             <w:tcW w:w="9360" w:type="dxa"/>
           </w:tcPr>
-          <w:p/>
+          <w:p>
+            <w:pPr>
+              <w:rPr>
+                <w:sz w:val="28"/>
+                <w:szCs w:val="28"/>
+              </w:rPr>
+            </w:pPr>
+          </w:p>
         </w:tc>
       </w:tr>
     </w:tbl>
-    <w:p/>
-    <w:p/>
-    <w:p>
-      <w:r>
-        <w:br w:type="page"/>
-      </w:r>
-    </w:p>
-    <w:p/>
-    <w:p>
-      <w:pPr>
-        <w:pStyle w:val="Heading1"/>
-        <w:contextualSpacing w:val="0"/>
+    <w:p>
+      <w:pPr>
+        <w:rPr>
+          <w:sz w:val="40"/>
+          <w:szCs w:val="40"/>
+        </w:rPr>
       </w:pPr>
       <w:bookmarkStart w:id="0" w:name="_hxnvvkezaaea" w:colFirst="0" w:colLast="0"/>
       <w:bookmarkEnd w:id="0"/>
       <w:r>
+        <w:rPr>
+          <w:sz w:val="40"/>
+          <w:szCs w:val="40"/>
+        </w:rPr>
         <w:t>1 Game Overview</w:t>
       </w:r>
     </w:p>
     <w:p>
-      <w:r>
-        <w:rPr>
-          <w:sz w:val="20"/>
-          <w:szCs w:val="20"/>
+      <w:pPr>
+        <w:rPr>
+          <w:sz w:val="24"/>
+          <w:szCs w:val="24"/>
+        </w:rPr>
+      </w:pPr>
+      <w:r>
+        <w:rPr>
+          <w:sz w:val="24"/>
+          <w:szCs w:val="24"/>
         </w:rPr>
         <w:t xml:space="preserve">Title: </w:t>
       </w:r>
       <w:r>
         <w:rPr>
-          <w:sz w:val="20"/>
-          <w:szCs w:val="20"/>
+          <w:sz w:val="24"/>
+          <w:szCs w:val="24"/>
         </w:rPr>
         <w:t>Jump!</w:t>
       </w:r>
     </w:p>
     <w:p>
-      <w:r>
-        <w:rPr>
-          <w:sz w:val="20"/>
-          <w:szCs w:val="20"/>
+      <w:pPr>
+        <w:rPr>
+          <w:sz w:val="24"/>
+          <w:szCs w:val="24"/>
+        </w:rPr>
+      </w:pPr>
+      <w:r>
+        <w:rPr>
+          <w:sz w:val="24"/>
+          <w:szCs w:val="24"/>
         </w:rPr>
         <w:t>Platform: PC Standalone</w:t>
       </w:r>
     </w:p>
     <w:p>
-      <w:r>
-        <w:rPr>
-          <w:sz w:val="20"/>
-          <w:szCs w:val="20"/>
+      <w:pPr>
+        <w:rPr>
+          <w:sz w:val="24"/>
+          <w:szCs w:val="24"/>
+        </w:rPr>
+      </w:pPr>
+      <w:r>
+        <w:rPr>
+          <w:sz w:val="24"/>
+          <w:szCs w:val="24"/>
         </w:rPr>
         <w:t xml:space="preserve">Genre: </w:t>
       </w:r>
       <w:r>
         <w:rPr>
-          <w:sz w:val="20"/>
-          <w:szCs w:val="20"/>
+          <w:sz w:val="24"/>
+          <w:szCs w:val="24"/>
         </w:rPr>
         <w:t>Endless Runner</w:t>
       </w:r>
     </w:p>
     <w:p>
-      <w:r>
-        <w:rPr>
-          <w:sz w:val="20"/>
-          <w:szCs w:val="20"/>
+      <w:pPr>
+        <w:rPr>
+          <w:sz w:val="24"/>
+          <w:szCs w:val="24"/>
+        </w:rPr>
+      </w:pPr>
+      <w:r>
+        <w:rPr>
+          <w:sz w:val="24"/>
+          <w:szCs w:val="24"/>
         </w:rPr>
         <w:t xml:space="preserve">Rating: </w:t>
       </w:r>
       <w:r>
         <w:rPr>
-          <w:sz w:val="20"/>
-          <w:szCs w:val="20"/>
-        </w:rPr>
-        <w:t>(RP) ESRB</w:t>
-      </w:r>
-    </w:p>
-    <w:p>
-      <w:r>
-        <w:rPr>
-          <w:sz w:val="20"/>
-          <w:szCs w:val="20"/>
+          <w:sz w:val="24"/>
+          <w:szCs w:val="24"/>
+        </w:rPr>
+        <w:t>(</w:t>
+      </w:r>
+      <w:r>
+        <w:rPr>
+          <w:sz w:val="24"/>
+          <w:szCs w:val="24"/>
+        </w:rPr>
+        <w:t>E</w:t>
+      </w:r>
+      <w:r>
+        <w:rPr>
+          <w:sz w:val="24"/>
+          <w:szCs w:val="24"/>
+        </w:rPr>
+        <w:t>) ESRB</w:t>
+      </w:r>
+    </w:p>
+    <w:p>
+      <w:pPr>
+        <w:rPr>
+          <w:sz w:val="24"/>
+          <w:szCs w:val="24"/>
+        </w:rPr>
+      </w:pPr>
+      <w:r>
+        <w:rPr>
+          <w:sz w:val="24"/>
+          <w:szCs w:val="24"/>
         </w:rPr>
         <w:t>Target: Casual gamer (aging from 1</w:t>
       </w:r>
       <w:r>
         <w:rPr>
-          <w:sz w:val="20"/>
-          <w:szCs w:val="20"/>
+          <w:sz w:val="24"/>
+          <w:szCs w:val="24"/>
         </w:rPr>
         <w:t>3</w:t>
       </w:r>
       <w:r>
         <w:rPr>
-          <w:sz w:val="20"/>
-          <w:szCs w:val="20"/>
+          <w:sz w:val="24"/>
+          <w:szCs w:val="24"/>
         </w:rPr>
         <w:t xml:space="preserve"> - 3</w:t>
       </w:r>
       <w:r>
         <w:rPr>
-          <w:sz w:val="20"/>
-          <w:szCs w:val="20"/>
+          <w:sz w:val="24"/>
+          <w:szCs w:val="24"/>
         </w:rPr>
         <w:t>5</w:t>
       </w:r>
       <w:r>
         <w:rPr>
-          <w:sz w:val="20"/>
-          <w:szCs w:val="20"/>
+          <w:sz w:val="24"/>
+          <w:szCs w:val="24"/>
         </w:rPr>
         <w:t>)</w:t>
       </w:r>
     </w:p>
     <w:p>
-      <w:r>
-        <w:rPr>
-          <w:sz w:val="20"/>
-          <w:szCs w:val="20"/>
+      <w:pPr>
+        <w:rPr>
+          <w:sz w:val="24"/>
+          <w:szCs w:val="24"/>
+        </w:rPr>
+      </w:pPr>
+      <w:r>
+        <w:rPr>
+          <w:sz w:val="24"/>
+          <w:szCs w:val="24"/>
         </w:rPr>
         <w:t xml:space="preserve">Release date: </w:t>
       </w:r>
       <w:r>
         <w:rPr>
-          <w:sz w:val="20"/>
-          <w:szCs w:val="20"/>
+          <w:sz w:val="24"/>
+          <w:szCs w:val="24"/>
         </w:rPr>
         <w:t>11/20/20</w:t>
       </w:r>
     </w:p>
     <w:p>
-      <w:r>
-        <w:rPr>
-          <w:sz w:val="20"/>
-          <w:szCs w:val="20"/>
+      <w:pPr>
+        <w:rPr>
+          <w:sz w:val="24"/>
+          <w:szCs w:val="24"/>
+        </w:rPr>
+      </w:pPr>
+      <w:r>
+        <w:rPr>
+          <w:sz w:val="24"/>
+          <w:szCs w:val="24"/>
         </w:rPr>
         <w:t xml:space="preserve">Publisher: </w:t>
       </w:r>
       <w:r>
         <w:rPr>
-          <w:sz w:val="20"/>
-          <w:szCs w:val="20"/>
+          <w:sz w:val="24"/>
+          <w:szCs w:val="24"/>
         </w:rPr>
         <w:t xml:space="preserve">GBB </w:t>
       </w:r>
       <w:r>
         <w:rPr>
-          <w:sz w:val="20"/>
-          <w:szCs w:val="20"/>
+          <w:sz w:val="24"/>
+          <w:szCs w:val="24"/>
         </w:rPr>
         <w:t>studios</w:t>
       </w:r>
@@ -2519,7 +4144,15 @@
         <w:t>The game is in an endless environment where the character must avoid incoming objects to stay alive.</w:t>
       </w:r>
       <w:r>
-        <w:t xml:space="preserve"> If the character hits an object the game will be over. </w:t>
+        <w:t xml:space="preserve"> If the character hits an </w:t>
+      </w:r>
+      <w:proofErr w:type="gramStart"/>
+      <w:r>
+        <w:t>object</w:t>
+      </w:r>
+      <w:proofErr w:type="gramEnd"/>
+      <w:r>
+        <w:t xml:space="preserve"> the game will be over. </w:t>
       </w:r>
     </w:p>
     <w:p/>
@@ -3052,13 +4685,339 @@
         <w:t>We will soon be adding more characters to choose from which will have new obstacles to avoid</w:t>
       </w:r>
     </w:p>
+    <w:p/>
+    <w:p>
+      <w:pPr>
+        <w:rPr>
+          <w:sz w:val="40"/>
+          <w:szCs w:val="40"/>
+        </w:rPr>
+      </w:pPr>
+      <w:r>
+        <w:rPr>
+          <w:noProof/>
+          <w:sz w:val="40"/>
+          <w:szCs w:val="40"/>
+        </w:rPr>
+        <w:drawing>
+          <wp:anchor distT="0" distB="0" distL="114300" distR="114300" simplePos="0" relativeHeight="251659264" behindDoc="0" locked="0" layoutInCell="1" allowOverlap="1" wp14:anchorId="2F3F7C41" wp14:editId="5917A134">
+            <wp:simplePos x="0" y="0"/>
+            <wp:positionH relativeFrom="column">
+              <wp:posOffset>1930400</wp:posOffset>
+            </wp:positionH>
+            <wp:positionV relativeFrom="paragraph">
+              <wp:posOffset>3704378</wp:posOffset>
+            </wp:positionV>
+            <wp:extent cx="2616200" cy="1635125"/>
+            <wp:effectExtent l="0" t="0" r="0" b="3175"/>
+            <wp:wrapNone/>
+            <wp:docPr id="4" name="Picture 4" descr="A picture containing text&#10;&#10;Description automatically generated"/>
+            <wp:cNvGraphicFramePr>
+              <a:graphicFrameLocks xmlns:a="http://schemas.openxmlformats.org/drawingml/2006/main" noChangeAspect="1"/>
+            </wp:cNvGraphicFramePr>
+            <a:graphic xmlns:a="http://schemas.openxmlformats.org/drawingml/2006/main">
+              <a:graphicData uri="http://schemas.openxmlformats.org/drawingml/2006/picture">
+                <pic:pic xmlns:pic="http://schemas.openxmlformats.org/drawingml/2006/picture">
+                  <pic:nvPicPr>
+                    <pic:cNvPr id="4" name="Picture 4" descr="A picture containing text&#10;&#10;Description automatically generated"/>
+                    <pic:cNvPicPr/>
+                  </pic:nvPicPr>
+                  <pic:blipFill>
+                    <a:blip r:embed="rId39" cstate="print">
+                      <a:extLst>
+                        <a:ext uri="{28A0092B-C50C-407E-A947-70E740481C1C}">
+                          <a14:useLocalDpi xmlns:a14="http://schemas.microsoft.com/office/drawing/2010/main" val="0"/>
+                        </a:ext>
+                      </a:extLst>
+                    </a:blip>
+                    <a:stretch>
+                      <a:fillRect/>
+                    </a:stretch>
+                  </pic:blipFill>
+                  <pic:spPr>
+                    <a:xfrm>
+                      <a:off x="0" y="0"/>
+                      <a:ext cx="2616200" cy="1635125"/>
+                    </a:xfrm>
+                    <a:prstGeom prst="rect">
+                      <a:avLst/>
+                    </a:prstGeom>
+                  </pic:spPr>
+                </pic:pic>
+              </a:graphicData>
+            </a:graphic>
+            <wp14:sizeRelH relativeFrom="page">
+              <wp14:pctWidth>0</wp14:pctWidth>
+            </wp14:sizeRelH>
+            <wp14:sizeRelV relativeFrom="page">
+              <wp14:pctHeight>0</wp14:pctHeight>
+            </wp14:sizeRelV>
+          </wp:anchor>
+        </w:drawing>
+      </w:r>
+      <w:r>
+        <w:rPr>
+          <w:noProof/>
+          <w:sz w:val="40"/>
+          <w:szCs w:val="40"/>
+        </w:rPr>
+        <w:drawing>
+          <wp:anchor distT="0" distB="0" distL="114300" distR="114300" simplePos="0" relativeHeight="251663360" behindDoc="0" locked="0" layoutInCell="1" allowOverlap="1" wp14:anchorId="56B6B7CC" wp14:editId="194430C5">
+            <wp:simplePos x="0" y="0"/>
+            <wp:positionH relativeFrom="column">
+              <wp:posOffset>3411644</wp:posOffset>
+            </wp:positionH>
+            <wp:positionV relativeFrom="paragraph">
+              <wp:posOffset>1903095</wp:posOffset>
+            </wp:positionV>
+            <wp:extent cx="2760133" cy="1725083"/>
+            <wp:effectExtent l="0" t="0" r="0" b="2540"/>
+            <wp:wrapNone/>
+            <wp:docPr id="9" name="Picture 9" descr="Graphical user interface, text&#10;&#10;Description automatically generated"/>
+            <wp:cNvGraphicFramePr>
+              <a:graphicFrameLocks xmlns:a="http://schemas.openxmlformats.org/drawingml/2006/main" noChangeAspect="1"/>
+            </wp:cNvGraphicFramePr>
+            <a:graphic xmlns:a="http://schemas.openxmlformats.org/drawingml/2006/main">
+              <a:graphicData uri="http://schemas.openxmlformats.org/drawingml/2006/picture">
+                <pic:pic xmlns:pic="http://schemas.openxmlformats.org/drawingml/2006/picture">
+                  <pic:nvPicPr>
+                    <pic:cNvPr id="9" name="Picture 9" descr="Graphical user interface, text&#10;&#10;Description automatically generated"/>
+                    <pic:cNvPicPr/>
+                  </pic:nvPicPr>
+                  <pic:blipFill>
+                    <a:blip r:embed="rId40" cstate="print">
+                      <a:extLst>
+                        <a:ext uri="{28A0092B-C50C-407E-A947-70E740481C1C}">
+                          <a14:useLocalDpi xmlns:a14="http://schemas.microsoft.com/office/drawing/2010/main" val="0"/>
+                        </a:ext>
+                      </a:extLst>
+                    </a:blip>
+                    <a:stretch>
+                      <a:fillRect/>
+                    </a:stretch>
+                  </pic:blipFill>
+                  <pic:spPr>
+                    <a:xfrm>
+                      <a:off x="0" y="0"/>
+                      <a:ext cx="2760133" cy="1725083"/>
+                    </a:xfrm>
+                    <a:prstGeom prst="rect">
+                      <a:avLst/>
+                    </a:prstGeom>
+                  </pic:spPr>
+                </pic:pic>
+              </a:graphicData>
+            </a:graphic>
+            <wp14:sizeRelH relativeFrom="page">
+              <wp14:pctWidth>0</wp14:pctWidth>
+            </wp14:sizeRelH>
+            <wp14:sizeRelV relativeFrom="page">
+              <wp14:pctHeight>0</wp14:pctHeight>
+            </wp14:sizeRelV>
+          </wp:anchor>
+        </w:drawing>
+      </w:r>
+      <w:r>
+        <w:rPr>
+          <w:noProof/>
+          <w:sz w:val="40"/>
+          <w:szCs w:val="40"/>
+        </w:rPr>
+        <w:drawing>
+          <wp:anchor distT="0" distB="0" distL="114300" distR="114300" simplePos="0" relativeHeight="251662336" behindDoc="0" locked="0" layoutInCell="1" allowOverlap="1" wp14:anchorId="200F01B4" wp14:editId="151E7A7E">
+            <wp:simplePos x="0" y="0"/>
+            <wp:positionH relativeFrom="column">
+              <wp:posOffset>3411643</wp:posOffset>
+            </wp:positionH>
+            <wp:positionV relativeFrom="paragraph">
+              <wp:posOffset>340995</wp:posOffset>
+            </wp:positionV>
+            <wp:extent cx="2497667" cy="1561042"/>
+            <wp:effectExtent l="0" t="0" r="4445" b="1270"/>
+            <wp:wrapNone/>
+            <wp:docPr id="8" name="Picture 8" descr="Graphical user interface, text, application&#10;&#10;Description automatically generated"/>
+            <wp:cNvGraphicFramePr>
+              <a:graphicFrameLocks xmlns:a="http://schemas.openxmlformats.org/drawingml/2006/main" noChangeAspect="1"/>
+            </wp:cNvGraphicFramePr>
+            <a:graphic xmlns:a="http://schemas.openxmlformats.org/drawingml/2006/main">
+              <a:graphicData uri="http://schemas.openxmlformats.org/drawingml/2006/picture">
+                <pic:pic xmlns:pic="http://schemas.openxmlformats.org/drawingml/2006/picture">
+                  <pic:nvPicPr>
+                    <pic:cNvPr id="8" name="Picture 8" descr="Graphical user interface, text, application&#10;&#10;Description automatically generated"/>
+                    <pic:cNvPicPr/>
+                  </pic:nvPicPr>
+                  <pic:blipFill>
+                    <a:blip r:embed="rId41" cstate="print">
+                      <a:extLst>
+                        <a:ext uri="{28A0092B-C50C-407E-A947-70E740481C1C}">
+                          <a14:useLocalDpi xmlns:a14="http://schemas.microsoft.com/office/drawing/2010/main" val="0"/>
+                        </a:ext>
+                      </a:extLst>
+                    </a:blip>
+                    <a:stretch>
+                      <a:fillRect/>
+                    </a:stretch>
+                  </pic:blipFill>
+                  <pic:spPr>
+                    <a:xfrm>
+                      <a:off x="0" y="0"/>
+                      <a:ext cx="2497667" cy="1561042"/>
+                    </a:xfrm>
+                    <a:prstGeom prst="rect">
+                      <a:avLst/>
+                    </a:prstGeom>
+                  </pic:spPr>
+                </pic:pic>
+              </a:graphicData>
+            </a:graphic>
+            <wp14:sizeRelH relativeFrom="page">
+              <wp14:pctWidth>0</wp14:pctWidth>
+            </wp14:sizeRelH>
+            <wp14:sizeRelV relativeFrom="page">
+              <wp14:pctHeight>0</wp14:pctHeight>
+            </wp14:sizeRelV>
+          </wp:anchor>
+        </w:drawing>
+      </w:r>
+      <w:r>
+        <w:rPr>
+          <w:noProof/>
+          <w:sz w:val="40"/>
+          <w:szCs w:val="40"/>
+        </w:rPr>
+        <w:drawing>
+          <wp:anchor distT="0" distB="0" distL="114300" distR="114300" simplePos="0" relativeHeight="251661312" behindDoc="0" locked="0" layoutInCell="1" allowOverlap="1" wp14:anchorId="15870000" wp14:editId="7BB684B4">
+            <wp:simplePos x="0" y="0"/>
+            <wp:positionH relativeFrom="column">
+              <wp:posOffset>-685165</wp:posOffset>
+            </wp:positionH>
+            <wp:positionV relativeFrom="paragraph">
+              <wp:posOffset>2127462</wp:posOffset>
+            </wp:positionV>
+            <wp:extent cx="2616200" cy="1635125"/>
+            <wp:effectExtent l="0" t="0" r="0" b="3175"/>
+            <wp:wrapNone/>
+            <wp:docPr id="6" name="Picture 6" descr="Text&#10;&#10;Description automatically generated"/>
+            <wp:cNvGraphicFramePr>
+              <a:graphicFrameLocks xmlns:a="http://schemas.openxmlformats.org/drawingml/2006/main" noChangeAspect="1"/>
+            </wp:cNvGraphicFramePr>
+            <a:graphic xmlns:a="http://schemas.openxmlformats.org/drawingml/2006/main">
+              <a:graphicData uri="http://schemas.openxmlformats.org/drawingml/2006/picture">
+                <pic:pic xmlns:pic="http://schemas.openxmlformats.org/drawingml/2006/picture">
+                  <pic:nvPicPr>
+                    <pic:cNvPr id="6" name="Picture 6" descr="Text&#10;&#10;Description automatically generated"/>
+                    <pic:cNvPicPr/>
+                  </pic:nvPicPr>
+                  <pic:blipFill>
+                    <a:blip r:embed="rId42" cstate="print">
+                      <a:extLst>
+                        <a:ext uri="{28A0092B-C50C-407E-A947-70E740481C1C}">
+                          <a14:useLocalDpi xmlns:a14="http://schemas.microsoft.com/office/drawing/2010/main" val="0"/>
+                        </a:ext>
+                      </a:extLst>
+                    </a:blip>
+                    <a:stretch>
+                      <a:fillRect/>
+                    </a:stretch>
+                  </pic:blipFill>
+                  <pic:spPr>
+                    <a:xfrm>
+                      <a:off x="0" y="0"/>
+                      <a:ext cx="2616200" cy="1635125"/>
+                    </a:xfrm>
+                    <a:prstGeom prst="rect">
+                      <a:avLst/>
+                    </a:prstGeom>
+                  </pic:spPr>
+                </pic:pic>
+              </a:graphicData>
+            </a:graphic>
+            <wp14:sizeRelH relativeFrom="page">
+              <wp14:pctWidth>0</wp14:pctWidth>
+            </wp14:sizeRelH>
+            <wp14:sizeRelV relativeFrom="page">
+              <wp14:pctHeight>0</wp14:pctHeight>
+            </wp14:sizeRelV>
+          </wp:anchor>
+        </w:drawing>
+      </w:r>
+      <w:r>
+        <w:rPr>
+          <w:noProof/>
+          <w:sz w:val="40"/>
+          <w:szCs w:val="40"/>
+        </w:rPr>
+        <w:drawing>
+          <wp:anchor distT="0" distB="0" distL="114300" distR="114300" simplePos="0" relativeHeight="251660288" behindDoc="0" locked="0" layoutInCell="1" allowOverlap="1" wp14:anchorId="730E97BB" wp14:editId="459290FB">
+            <wp:simplePos x="0" y="0"/>
+            <wp:positionH relativeFrom="column">
+              <wp:posOffset>-642831</wp:posOffset>
+            </wp:positionH>
+            <wp:positionV relativeFrom="paragraph">
+              <wp:posOffset>338878</wp:posOffset>
+            </wp:positionV>
+            <wp:extent cx="2651760" cy="1657350"/>
+            <wp:effectExtent l="0" t="0" r="2540" b="6350"/>
+            <wp:wrapNone/>
+            <wp:docPr id="5" name="Picture 5" descr="Logo&#10;&#10;Description automatically generated"/>
+            <wp:cNvGraphicFramePr>
+              <a:graphicFrameLocks xmlns:a="http://schemas.openxmlformats.org/drawingml/2006/main" noChangeAspect="1"/>
+            </wp:cNvGraphicFramePr>
+            <a:graphic xmlns:a="http://schemas.openxmlformats.org/drawingml/2006/main">
+              <a:graphicData uri="http://schemas.openxmlformats.org/drawingml/2006/picture">
+                <pic:pic xmlns:pic="http://schemas.openxmlformats.org/drawingml/2006/picture">
+                  <pic:nvPicPr>
+                    <pic:cNvPr id="5" name="Picture 5" descr="Logo&#10;&#10;Description automatically generated"/>
+                    <pic:cNvPicPr/>
+                  </pic:nvPicPr>
+                  <pic:blipFill>
+                    <a:blip r:embed="rId43" cstate="print">
+                      <a:extLst>
+                        <a:ext uri="{28A0092B-C50C-407E-A947-70E740481C1C}">
+                          <a14:useLocalDpi xmlns:a14="http://schemas.microsoft.com/office/drawing/2010/main" val="0"/>
+                        </a:ext>
+                      </a:extLst>
+                    </a:blip>
+                    <a:stretch>
+                      <a:fillRect/>
+                    </a:stretch>
+                  </pic:blipFill>
+                  <pic:spPr>
+                    <a:xfrm>
+                      <a:off x="0" y="0"/>
+                      <a:ext cx="2651760" cy="1657350"/>
+                    </a:xfrm>
+                    <a:prstGeom prst="rect">
+                      <a:avLst/>
+                    </a:prstGeom>
+                  </pic:spPr>
+                </pic:pic>
+              </a:graphicData>
+            </a:graphic>
+            <wp14:sizeRelH relativeFrom="page">
+              <wp14:pctWidth>0</wp14:pctWidth>
+            </wp14:sizeRelH>
+            <wp14:sizeRelV relativeFrom="page">
+              <wp14:pctHeight>0</wp14:pctHeight>
+            </wp14:sizeRelV>
+          </wp:anchor>
+        </w:drawing>
+      </w:r>
+      <w:r>
+        <w:rPr>
+          <w:sz w:val="40"/>
+          <w:szCs w:val="40"/>
+        </w:rPr>
+        <w:t>15 Gameplay Screenshots</w:t>
+      </w:r>
+    </w:p>
     <w:sectPr>
-      <w:headerReference w:type="even" r:id="rId40"/>
-      <w:headerReference w:type="default" r:id="rId41"/>
-      <w:footerReference w:type="even" r:id="rId42"/>
-      <w:footerReference w:type="default" r:id="rId43"/>
-      <w:headerReference w:type="first" r:id="rId44"/>
-      <w:footerReference w:type="first" r:id="rId45"/>
+      <w:headerReference w:type="even" r:id="rId44"/>
+      <w:headerReference w:type="default" r:id="rId45"/>
+      <w:footerReference w:type="even" r:id="rId46"/>
+      <w:footerReference w:type="default" r:id="rId47"/>
+      <w:headerReference w:type="first" r:id="rId48"/>
+      <w:footerReference w:type="first" r:id="rId49"/>
       <w:pgSz w:w="12240" w:h="15840"/>
       <w:pgMar w:top="1440" w:right="1440" w:bottom="1440" w:left="1440" w:header="720" w:footer="720" w:gutter="0"/>
       <w:pgNumType w:start="1"/>
@@ -3819,7 +5778,6 @@
   <w:style w:type="character" w:default="1" w:styleId="DefaultParagraphFont">
     <w:name w:val="Default Paragraph Font"/>
     <w:uiPriority w:val="1"/>
-    <w:semiHidden/>
     <w:unhideWhenUsed/>
   </w:style>
   <w:style w:type="table" w:default="1" w:styleId="TableNormal">
@@ -3975,6 +5933,18 @@
     <w:rPr>
       <w:color w:val="605E5C"/>
       <w:shd w:val="clear" w:color="auto" w:fill="E1DFDD"/>
+    </w:rPr>
+  </w:style>
+  <w:style w:type="character" w:styleId="FollowedHyperlink">
+    <w:name w:val="FollowedHyperlink"/>
+    <w:basedOn w:val="DefaultParagraphFont"/>
+    <w:uiPriority w:val="99"/>
+    <w:semiHidden/>
+    <w:unhideWhenUsed/>
+    <w:rsid w:val="009222D5"/>
+    <w:rPr>
+      <w:color w:val="954F72" w:themeColor="followedHyperlink"/>
+      <w:u w:val="single"/>
     </w:rPr>
   </w:style>
 </w:styles>

</xml_diff>